<commit_message>
added cost analysis and test results
</commit_message>
<xml_diff>
--- a/SmartGrid_Hardware_Report.docx
+++ b/SmartGrid_Hardware_Report.docx
@@ -410,26 +410,7 @@
           <w:szCs w:val="32"/>
         </w:rPr>
         <w:tab/>
-      </w:r>
-      <w:proofErr w:type="spellStart"/>
-      <w:r>
-        <w:rPr>
-          <w:rFonts w:asciiTheme="majorHAnsi" w:hAnsiTheme="majorHAnsi" w:cstheme="majorHAnsi"/>
-          <w:b/>
-          <w:sz w:val="32"/>
-          <w:szCs w:val="32"/>
-        </w:rPr>
-        <w:t>Onur</w:t>
-      </w:r>
-      <w:proofErr w:type="spellEnd"/>
-      <w:r>
-        <w:rPr>
-          <w:rFonts w:asciiTheme="majorHAnsi" w:hAnsiTheme="majorHAnsi" w:cstheme="majorHAnsi"/>
-          <w:b/>
-          <w:sz w:val="32"/>
-          <w:szCs w:val="32"/>
-        </w:rPr>
-        <w:t xml:space="preserve"> KÜLAHLIOĞLU</w:t>
+        <w:t>Onur KÜLAHLIOĞLU</w:t>
       </w:r>
     </w:p>
     <w:p>
@@ -561,7 +542,7 @@
       <w:sdtContent>
         <w:p>
           <w:pPr>
-            <w:pStyle w:val="TOCHeading"/>
+            <w:pStyle w:val="TBal"/>
             <w:rPr>
               <w:b w:val="0"/>
             </w:rPr>
@@ -575,7 +556,7 @@
         </w:p>
         <w:p>
           <w:pPr>
-            <w:pStyle w:val="TOC1"/>
+            <w:pStyle w:val="T1"/>
             <w:tabs>
               <w:tab w:val="left" w:pos="440"/>
               <w:tab w:val="right" w:leader="dot" w:pos="9062"/>
@@ -611,7 +592,7 @@
           <w:hyperlink w:anchor="_Toc535662326" w:history="1">
             <w:r>
               <w:rPr>
-                <w:rStyle w:val="Hyperlink"/>
+                <w:rStyle w:val="Kpr"/>
                 <w:noProof/>
               </w:rPr>
               <w:t>1.</w:t>
@@ -624,7 +605,7 @@
             </w:r>
             <w:r>
               <w:rPr>
-                <w:rStyle w:val="Hyperlink"/>
+                <w:rStyle w:val="Kpr"/>
                 <w:noProof/>
               </w:rPr>
               <w:t>INTRODUCTION</w:t>
@@ -681,7 +662,7 @@
         </w:p>
         <w:p>
           <w:pPr>
-            <w:pStyle w:val="TOC1"/>
+            <w:pStyle w:val="T1"/>
             <w:tabs>
               <w:tab w:val="left" w:pos="440"/>
               <w:tab w:val="right" w:leader="dot" w:pos="9062"/>
@@ -693,7 +674,7 @@
           <w:hyperlink w:anchor="_Toc535662327" w:history="1">
             <w:r>
               <w:rPr>
-                <w:rStyle w:val="Hyperlink"/>
+                <w:rStyle w:val="Kpr"/>
                 <w:noProof/>
               </w:rPr>
               <w:t>2.</w:t>
@@ -706,7 +687,7 @@
             </w:r>
             <w:r>
               <w:rPr>
-                <w:rStyle w:val="Hyperlink"/>
+                <w:rStyle w:val="Kpr"/>
                 <w:noProof/>
               </w:rPr>
               <w:t>DESIGN DECISIONS</w:t>
@@ -763,7 +744,7 @@
         </w:p>
         <w:p>
           <w:pPr>
-            <w:pStyle w:val="TOC2"/>
+            <w:pStyle w:val="T2"/>
             <w:tabs>
               <w:tab w:val="left" w:pos="880"/>
               <w:tab w:val="right" w:leader="dot" w:pos="9062"/>
@@ -775,7 +756,7 @@
           <w:hyperlink w:anchor="_Toc535662328" w:history="1">
             <w:r>
               <w:rPr>
-                <w:rStyle w:val="Hyperlink"/>
+                <w:rStyle w:val="Kpr"/>
                 <w:noProof/>
               </w:rPr>
               <w:t>2.1.</w:t>
@@ -788,7 +769,7 @@
             </w:r>
             <w:r>
               <w:rPr>
-                <w:rStyle w:val="Hyperlink"/>
+                <w:rStyle w:val="Kpr"/>
                 <w:noProof/>
               </w:rPr>
               <w:t>Topology Selection</w:t>
@@ -845,7 +826,7 @@
         </w:p>
         <w:p>
           <w:pPr>
-            <w:pStyle w:val="TOC2"/>
+            <w:pStyle w:val="T2"/>
             <w:tabs>
               <w:tab w:val="left" w:pos="880"/>
               <w:tab w:val="right" w:leader="dot" w:pos="9062"/>
@@ -857,7 +838,7 @@
           <w:hyperlink w:anchor="_Toc535662329" w:history="1">
             <w:r>
               <w:rPr>
-                <w:rStyle w:val="Hyperlink"/>
+                <w:rStyle w:val="Kpr"/>
                 <w:noProof/>
               </w:rPr>
               <w:t>2.2.</w:t>
@@ -870,7 +851,7 @@
             </w:r>
             <w:r>
               <w:rPr>
-                <w:rStyle w:val="Hyperlink"/>
+                <w:rStyle w:val="Kpr"/>
                 <w:noProof/>
               </w:rPr>
               <w:t>Gate Driver</w:t>
@@ -927,7 +908,7 @@
         </w:p>
         <w:p>
           <w:pPr>
-            <w:pStyle w:val="TOC1"/>
+            <w:pStyle w:val="T1"/>
             <w:tabs>
               <w:tab w:val="left" w:pos="440"/>
               <w:tab w:val="right" w:leader="dot" w:pos="9062"/>
@@ -939,7 +920,7 @@
           <w:hyperlink w:anchor="_Toc535662330" w:history="1">
             <w:r>
               <w:rPr>
-                <w:rStyle w:val="Hyperlink"/>
+                <w:rStyle w:val="Kpr"/>
                 <w:noProof/>
               </w:rPr>
               <w:t>3.</w:t>
@@ -952,7 +933,7 @@
             </w:r>
             <w:r>
               <w:rPr>
-                <w:rStyle w:val="Hyperlink"/>
+                <w:rStyle w:val="Kpr"/>
                 <w:noProof/>
               </w:rPr>
               <w:t>COMPUTER SIMULATIONS</w:t>
@@ -1009,7 +990,7 @@
         </w:p>
         <w:p>
           <w:pPr>
-            <w:pStyle w:val="TOC1"/>
+            <w:pStyle w:val="T1"/>
             <w:tabs>
               <w:tab w:val="left" w:pos="440"/>
               <w:tab w:val="right" w:leader="dot" w:pos="9062"/>
@@ -1021,7 +1002,7 @@
           <w:hyperlink w:anchor="_Toc535662331" w:history="1">
             <w:r>
               <w:rPr>
-                <w:rStyle w:val="Hyperlink"/>
+                <w:rStyle w:val="Kpr"/>
                 <w:noProof/>
               </w:rPr>
               <w:t>4.</w:t>
@@ -1034,7 +1015,7 @@
             </w:r>
             <w:r>
               <w:rPr>
-                <w:rStyle w:val="Hyperlink"/>
+                <w:rStyle w:val="Kpr"/>
                 <w:noProof/>
               </w:rPr>
               <w:t>COMPONENT SELECTION</w:t>
@@ -1091,7 +1072,7 @@
         </w:p>
         <w:p>
           <w:pPr>
-            <w:pStyle w:val="TOC1"/>
+            <w:pStyle w:val="T1"/>
             <w:tabs>
               <w:tab w:val="left" w:pos="440"/>
               <w:tab w:val="right" w:leader="dot" w:pos="9062"/>
@@ -1103,7 +1084,7 @@
           <w:hyperlink w:anchor="_Toc535662332" w:history="1">
             <w:r>
               <w:rPr>
-                <w:rStyle w:val="Hyperlink"/>
+                <w:rStyle w:val="Kpr"/>
                 <w:noProof/>
               </w:rPr>
               <w:t>5.</w:t>
@@ -1116,7 +1097,7 @@
             </w:r>
             <w:r>
               <w:rPr>
-                <w:rStyle w:val="Hyperlink"/>
+                <w:rStyle w:val="Kpr"/>
                 <w:noProof/>
               </w:rPr>
               <w:t>IMPLEMENTATION STEPS</w:t>
@@ -1173,7 +1154,7 @@
         </w:p>
         <w:p>
           <w:pPr>
-            <w:pStyle w:val="TOC1"/>
+            <w:pStyle w:val="T1"/>
             <w:tabs>
               <w:tab w:val="left" w:pos="440"/>
               <w:tab w:val="right" w:leader="dot" w:pos="9062"/>
@@ -1185,7 +1166,7 @@
           <w:hyperlink w:anchor="_Toc535662333" w:history="1">
             <w:r>
               <w:rPr>
-                <w:rStyle w:val="Hyperlink"/>
+                <w:rStyle w:val="Kpr"/>
                 <w:noProof/>
               </w:rPr>
               <w:t>6.</w:t>
@@ -1198,7 +1179,7 @@
             </w:r>
             <w:r>
               <w:rPr>
-                <w:rStyle w:val="Hyperlink"/>
+                <w:rStyle w:val="Kpr"/>
                 <w:noProof/>
               </w:rPr>
               <w:t>TEST RESULTS</w:t>
@@ -1255,7 +1236,7 @@
         </w:p>
         <w:p>
           <w:pPr>
-            <w:pStyle w:val="TOC1"/>
+            <w:pStyle w:val="T1"/>
             <w:tabs>
               <w:tab w:val="left" w:pos="440"/>
               <w:tab w:val="right" w:leader="dot" w:pos="9062"/>
@@ -1267,7 +1248,7 @@
           <w:hyperlink w:anchor="_Toc535662334" w:history="1">
             <w:r>
               <w:rPr>
-                <w:rStyle w:val="Hyperlink"/>
+                <w:rStyle w:val="Kpr"/>
                 <w:noProof/>
               </w:rPr>
               <w:t>7.</w:t>
@@ -1280,7 +1261,7 @@
             </w:r>
             <w:r>
               <w:rPr>
-                <w:rStyle w:val="Hyperlink"/>
+                <w:rStyle w:val="Kpr"/>
                 <w:noProof/>
               </w:rPr>
               <w:t>CONCLUSION</w:t>
@@ -1337,7 +1318,7 @@
         </w:p>
         <w:p>
           <w:pPr>
-            <w:pStyle w:val="TOC1"/>
+            <w:pStyle w:val="T1"/>
             <w:tabs>
               <w:tab w:val="right" w:leader="dot" w:pos="9062"/>
             </w:tabs>
@@ -1348,7 +1329,7 @@
           <w:hyperlink w:anchor="_Toc535662335" w:history="1">
             <w:r>
               <w:rPr>
-                <w:rStyle w:val="Hyperlink"/>
+                <w:rStyle w:val="Kpr"/>
                 <w:noProof/>
               </w:rPr>
               <w:t>APPENDIX A: Source Code of Arduino Gate Driver</w:t>
@@ -1405,7 +1386,7 @@
         </w:p>
         <w:p>
           <w:pPr>
-            <w:pStyle w:val="TOC1"/>
+            <w:pStyle w:val="T1"/>
             <w:tabs>
               <w:tab w:val="right" w:leader="dot" w:pos="9062"/>
             </w:tabs>
@@ -1416,7 +1397,7 @@
           <w:hyperlink w:anchor="_Toc535662336" w:history="1">
             <w:r>
               <w:rPr>
-                <w:rStyle w:val="Hyperlink"/>
+                <w:rStyle w:val="Kpr"/>
                 <w:noProof/>
               </w:rPr>
               <w:t>APPENDIX B: TIPS for Next Year’s Students</w:t>
@@ -1473,7 +1454,7 @@
         </w:p>
         <w:p>
           <w:pPr>
-            <w:pStyle w:val="TOC1"/>
+            <w:pStyle w:val="T1"/>
             <w:tabs>
               <w:tab w:val="right" w:leader="dot" w:pos="9062"/>
             </w:tabs>
@@ -1484,7 +1465,7 @@
           <w:hyperlink w:anchor="_Toc535662337" w:history="1">
             <w:r>
               <w:rPr>
-                <w:rStyle w:val="Hyperlink"/>
+                <w:rStyle w:val="Kpr"/>
                 <w:noProof/>
               </w:rPr>
               <w:t>REFERENCES</w:t>
@@ -1583,7 +1564,7 @@
     </w:p>
     <w:p>
       <w:pPr>
-        <w:pStyle w:val="Heading1"/>
+        <w:pStyle w:val="Balk1"/>
         <w:numPr>
           <w:ilvl w:val="0"/>
           <w:numId w:val="2"/>
@@ -1596,10 +1577,56 @@
       </w:r>
       <w:bookmarkEnd w:id="0"/>
     </w:p>
+    <w:p>
+      <w:pPr>
+        <w:ind w:left="360" w:firstLine="348"/>
+      </w:pPr>
+    </w:p>
+    <w:p>
+      <w:pPr>
+        <w:ind w:left="360" w:firstLine="348"/>
+      </w:pPr>
+      <w:r>
+        <w:t xml:space="preserve">This report presents the details of EE463 Hardware Project. The aim of this project is to design and complete the setup of a controlled AC to DC motor drive. The teams must define a topology </w:t>
+      </w:r>
+      <w:r>
+        <w:t xml:space="preserve">in order to make a proper design for feeding motor from three phase AC supply. </w:t>
+      </w:r>
+    </w:p>
+    <w:p>
+      <w:pPr>
+        <w:ind w:left="360"/>
+      </w:pPr>
+      <w:r>
+        <w:tab/>
+        <w:t>All requirements and results for selected topology is presented in this report. Selected components</w:t>
+      </w:r>
+      <w:r>
+        <w:t xml:space="preserve"> </w:t>
+      </w:r>
+      <w:r>
+        <w:t xml:space="preserve">for </w:t>
+      </w:r>
+      <w:r>
+        <w:t>chosen</w:t>
+      </w:r>
+      <w:r>
+        <w:t xml:space="preserve"> topology</w:t>
+      </w:r>
+      <w:r>
+        <w:t xml:space="preserve"> are listed. The simulation results and design schematic are provided Simulink, MATLAB. Finally, the test results of the demonstration </w:t>
+      </w:r>
+      <w:r>
+        <w:t>are</w:t>
+      </w:r>
+      <w:r>
+        <w:t xml:space="preserve"> presented due to using equipment in laboratory.</w:t>
+      </w:r>
+    </w:p>
     <w:p/>
     <w:p>
       <w:pPr>
-        <w:pStyle w:val="Heading1"/>
+        <w:pStyle w:val="Balk1"/>
         <w:numPr>
           <w:ilvl w:val="0"/>
           <w:numId w:val="2"/>
@@ -1613,7 +1640,7 @@
     </w:p>
     <w:p>
       <w:pPr>
-        <w:pStyle w:val="Heading2"/>
+        <w:pStyle w:val="Balk2"/>
         <w:numPr>
           <w:ilvl w:val="1"/>
           <w:numId w:val="2"/>
@@ -1627,7 +1654,7 @@
     </w:p>
     <w:p>
       <w:pPr>
-        <w:pStyle w:val="Heading2"/>
+        <w:pStyle w:val="Balk2"/>
         <w:numPr>
           <w:ilvl w:val="1"/>
           <w:numId w:val="2"/>
@@ -1642,7 +1669,7 @@
     <w:p/>
     <w:p>
       <w:pPr>
-        <w:pStyle w:val="Heading1"/>
+        <w:pStyle w:val="Balk1"/>
         <w:numPr>
           <w:ilvl w:val="0"/>
           <w:numId w:val="2"/>
@@ -1656,7 +1683,2525 @@
     </w:p>
     <w:p>
       <w:pPr>
-        <w:pStyle w:val="Heading1"/>
+        <w:ind w:firstLine="360"/>
+        <w:rPr>
+          <w:szCs w:val="24"/>
+          <w:lang w:val="tr-TR"/>
+        </w:rPr>
+      </w:pPr>
+      <w:r>
+        <w:rPr>
+          <w:szCs w:val="24"/>
+          <w:lang w:val="tr-TR"/>
+        </w:rPr>
+        <w:t xml:space="preserve">In this </w:t>
+      </w:r>
+      <w:proofErr w:type="spellStart"/>
+      <w:r>
+        <w:rPr>
+          <w:szCs w:val="24"/>
+          <w:lang w:val="tr-TR"/>
+        </w:rPr>
+        <w:t>part</w:t>
+      </w:r>
+      <w:proofErr w:type="spellEnd"/>
+      <w:r>
+        <w:rPr>
+          <w:szCs w:val="24"/>
+          <w:lang w:val="tr-TR"/>
+        </w:rPr>
+        <w:t xml:space="preserve">, </w:t>
+      </w:r>
+      <w:proofErr w:type="spellStart"/>
+      <w:r>
+        <w:rPr>
+          <w:szCs w:val="24"/>
+          <w:lang w:val="tr-TR"/>
+        </w:rPr>
+        <w:t>some</w:t>
+      </w:r>
+      <w:proofErr w:type="spellEnd"/>
+      <w:r>
+        <w:rPr>
+          <w:szCs w:val="24"/>
+          <w:lang w:val="tr-TR"/>
+        </w:rPr>
+        <w:t xml:space="preserve"> </w:t>
+      </w:r>
+      <w:proofErr w:type="spellStart"/>
+      <w:r>
+        <w:rPr>
+          <w:szCs w:val="24"/>
+          <w:lang w:val="tr-TR"/>
+        </w:rPr>
+        <w:t>simulations</w:t>
+      </w:r>
+      <w:proofErr w:type="spellEnd"/>
+      <w:r>
+        <w:rPr>
+          <w:szCs w:val="24"/>
+          <w:lang w:val="tr-TR"/>
+        </w:rPr>
+        <w:t xml:space="preserve"> </w:t>
+      </w:r>
+      <w:proofErr w:type="spellStart"/>
+      <w:r>
+        <w:rPr>
+          <w:szCs w:val="24"/>
+          <w:lang w:val="tr-TR"/>
+        </w:rPr>
+        <w:t>were</w:t>
+      </w:r>
+      <w:proofErr w:type="spellEnd"/>
+      <w:r>
+        <w:rPr>
+          <w:szCs w:val="24"/>
+          <w:lang w:val="tr-TR"/>
+        </w:rPr>
+        <w:t xml:space="preserve"> </w:t>
+      </w:r>
+      <w:proofErr w:type="spellStart"/>
+      <w:r>
+        <w:rPr>
+          <w:szCs w:val="24"/>
+          <w:lang w:val="tr-TR"/>
+        </w:rPr>
+        <w:t>made</w:t>
+      </w:r>
+      <w:proofErr w:type="spellEnd"/>
+      <w:r>
+        <w:rPr>
+          <w:szCs w:val="24"/>
+          <w:lang w:val="tr-TR"/>
+        </w:rPr>
+        <w:t xml:space="preserve"> </w:t>
+      </w:r>
+      <w:proofErr w:type="spellStart"/>
+      <w:r>
+        <w:rPr>
+          <w:szCs w:val="24"/>
+          <w:lang w:val="tr-TR"/>
+        </w:rPr>
+        <w:t>by</w:t>
+      </w:r>
+      <w:proofErr w:type="spellEnd"/>
+      <w:r>
+        <w:rPr>
+          <w:szCs w:val="24"/>
+          <w:lang w:val="tr-TR"/>
+        </w:rPr>
+        <w:t xml:space="preserve"> MATLAB </w:t>
+      </w:r>
+      <w:proofErr w:type="spellStart"/>
+      <w:r>
+        <w:rPr>
+          <w:szCs w:val="24"/>
+          <w:lang w:val="tr-TR"/>
+        </w:rPr>
+        <w:t>Simulink</w:t>
+      </w:r>
+      <w:proofErr w:type="spellEnd"/>
+      <w:r>
+        <w:rPr>
+          <w:szCs w:val="24"/>
+          <w:lang w:val="tr-TR"/>
+        </w:rPr>
+        <w:t xml:space="preserve"> for </w:t>
+      </w:r>
+      <w:proofErr w:type="spellStart"/>
+      <w:r>
+        <w:rPr>
+          <w:szCs w:val="24"/>
+          <w:lang w:val="tr-TR"/>
+        </w:rPr>
+        <w:t>three</w:t>
+      </w:r>
+      <w:proofErr w:type="spellEnd"/>
+      <w:r>
+        <w:rPr>
+          <w:szCs w:val="24"/>
+          <w:lang w:val="tr-TR"/>
+        </w:rPr>
+        <w:t xml:space="preserve"> </w:t>
+      </w:r>
+      <w:proofErr w:type="spellStart"/>
+      <w:r>
+        <w:rPr>
+          <w:szCs w:val="24"/>
+          <w:lang w:val="tr-TR"/>
+        </w:rPr>
+        <w:t>different</w:t>
+      </w:r>
+      <w:proofErr w:type="spellEnd"/>
+      <w:r>
+        <w:rPr>
+          <w:szCs w:val="24"/>
+          <w:lang w:val="tr-TR"/>
+        </w:rPr>
+        <w:t xml:space="preserve"> </w:t>
+      </w:r>
+      <w:proofErr w:type="spellStart"/>
+      <w:r>
+        <w:rPr>
+          <w:szCs w:val="24"/>
+          <w:lang w:val="tr-TR"/>
+        </w:rPr>
+        <w:t>cases</w:t>
+      </w:r>
+      <w:proofErr w:type="spellEnd"/>
+      <w:r>
+        <w:rPr>
+          <w:szCs w:val="24"/>
+          <w:lang w:val="tr-TR"/>
+        </w:rPr>
+        <w:t xml:space="preserve">. In these </w:t>
+      </w:r>
+      <w:proofErr w:type="spellStart"/>
+      <w:r>
+        <w:rPr>
+          <w:szCs w:val="24"/>
+          <w:lang w:val="tr-TR"/>
+        </w:rPr>
+        <w:t>cases</w:t>
+      </w:r>
+      <w:proofErr w:type="spellEnd"/>
+      <w:r>
+        <w:rPr>
+          <w:szCs w:val="24"/>
+          <w:lang w:val="tr-TR"/>
+        </w:rPr>
+        <w:t xml:space="preserve">, </w:t>
+      </w:r>
+      <w:proofErr w:type="spellStart"/>
+      <w:r>
+        <w:rPr>
+          <w:szCs w:val="24"/>
+          <w:lang w:val="tr-TR"/>
+        </w:rPr>
+        <w:t>duty</w:t>
+      </w:r>
+      <w:proofErr w:type="spellEnd"/>
+      <w:r>
+        <w:rPr>
+          <w:szCs w:val="24"/>
+          <w:lang w:val="tr-TR"/>
+        </w:rPr>
+        <w:t xml:space="preserve"> </w:t>
+      </w:r>
+      <w:proofErr w:type="spellStart"/>
+      <w:r>
+        <w:rPr>
+          <w:szCs w:val="24"/>
+          <w:lang w:val="tr-TR"/>
+        </w:rPr>
+        <w:t>cycle</w:t>
+      </w:r>
+      <w:proofErr w:type="spellEnd"/>
+      <w:r>
+        <w:rPr>
+          <w:szCs w:val="24"/>
+          <w:lang w:val="tr-TR"/>
+        </w:rPr>
+        <w:t xml:space="preserve"> was </w:t>
+      </w:r>
+      <w:proofErr w:type="spellStart"/>
+      <w:r>
+        <w:rPr>
+          <w:szCs w:val="24"/>
+          <w:lang w:val="tr-TR"/>
+        </w:rPr>
+        <w:t>changed</w:t>
+      </w:r>
+      <w:proofErr w:type="spellEnd"/>
+      <w:r>
+        <w:rPr>
+          <w:szCs w:val="24"/>
+          <w:lang w:val="tr-TR"/>
+        </w:rPr>
+        <w:t xml:space="preserve"> and </w:t>
+      </w:r>
+      <w:proofErr w:type="spellStart"/>
+      <w:r>
+        <w:rPr>
+          <w:szCs w:val="24"/>
+          <w:lang w:val="tr-TR"/>
+        </w:rPr>
+        <w:t>some</w:t>
+      </w:r>
+      <w:proofErr w:type="spellEnd"/>
+      <w:r>
+        <w:rPr>
+          <w:szCs w:val="24"/>
+          <w:lang w:val="tr-TR"/>
+        </w:rPr>
+        <w:t xml:space="preserve"> important </w:t>
+      </w:r>
+      <w:proofErr w:type="spellStart"/>
+      <w:r>
+        <w:rPr>
+          <w:szCs w:val="24"/>
+          <w:lang w:val="tr-TR"/>
+        </w:rPr>
+        <w:t>parameters</w:t>
+      </w:r>
+      <w:proofErr w:type="spellEnd"/>
+      <w:r>
+        <w:rPr>
+          <w:szCs w:val="24"/>
+          <w:lang w:val="tr-TR"/>
+        </w:rPr>
+        <w:t xml:space="preserve"> </w:t>
+      </w:r>
+      <w:proofErr w:type="spellStart"/>
+      <w:r>
+        <w:rPr>
+          <w:szCs w:val="24"/>
+          <w:lang w:val="tr-TR"/>
+        </w:rPr>
+        <w:t>were</w:t>
+      </w:r>
+      <w:proofErr w:type="spellEnd"/>
+      <w:r>
+        <w:rPr>
+          <w:szCs w:val="24"/>
+          <w:lang w:val="tr-TR"/>
+        </w:rPr>
+        <w:t xml:space="preserve"> </w:t>
+      </w:r>
+      <w:proofErr w:type="spellStart"/>
+      <w:r>
+        <w:rPr>
+          <w:szCs w:val="24"/>
+          <w:lang w:val="tr-TR"/>
+        </w:rPr>
+        <w:t>observed</w:t>
+      </w:r>
+      <w:proofErr w:type="spellEnd"/>
+      <w:r>
+        <w:rPr>
+          <w:szCs w:val="24"/>
+          <w:lang w:val="tr-TR"/>
+        </w:rPr>
+        <w:t xml:space="preserve">. The </w:t>
+      </w:r>
+      <w:proofErr w:type="spellStart"/>
+      <w:r>
+        <w:rPr>
+          <w:szCs w:val="24"/>
+          <w:lang w:val="tr-TR"/>
+        </w:rPr>
+        <w:t>value</w:t>
+      </w:r>
+      <w:proofErr w:type="spellEnd"/>
+      <w:r>
+        <w:rPr>
+          <w:szCs w:val="24"/>
+          <w:lang w:val="tr-TR"/>
+        </w:rPr>
+        <w:t xml:space="preserve"> of </w:t>
+      </w:r>
+      <w:proofErr w:type="spellStart"/>
+      <w:r>
+        <w:rPr>
+          <w:szCs w:val="24"/>
+          <w:lang w:val="tr-TR"/>
+        </w:rPr>
+        <w:t>duty</w:t>
+      </w:r>
+      <w:proofErr w:type="spellEnd"/>
+      <w:r>
+        <w:rPr>
+          <w:szCs w:val="24"/>
+          <w:lang w:val="tr-TR"/>
+        </w:rPr>
+        <w:t xml:space="preserve"> </w:t>
+      </w:r>
+      <w:proofErr w:type="spellStart"/>
+      <w:r>
+        <w:rPr>
+          <w:szCs w:val="24"/>
+          <w:lang w:val="tr-TR"/>
+        </w:rPr>
+        <w:t>cycle</w:t>
+      </w:r>
+      <w:proofErr w:type="spellEnd"/>
+      <w:r>
+        <w:rPr>
+          <w:szCs w:val="24"/>
+          <w:lang w:val="tr-TR"/>
+        </w:rPr>
+        <w:t xml:space="preserve"> was </w:t>
+      </w:r>
+      <w:proofErr w:type="spellStart"/>
+      <w:r>
+        <w:rPr>
+          <w:szCs w:val="24"/>
+          <w:lang w:val="tr-TR"/>
+        </w:rPr>
+        <w:t>adjusted</w:t>
+      </w:r>
+      <w:proofErr w:type="spellEnd"/>
+      <w:r>
+        <w:rPr>
+          <w:szCs w:val="24"/>
+          <w:lang w:val="tr-TR"/>
+        </w:rPr>
+        <w:t xml:space="preserve"> with </w:t>
+      </w:r>
+      <w:proofErr w:type="spellStart"/>
+      <w:r>
+        <w:rPr>
+          <w:szCs w:val="24"/>
+          <w:lang w:val="tr-TR"/>
+        </w:rPr>
+        <w:t>pulse</w:t>
+      </w:r>
+      <w:proofErr w:type="spellEnd"/>
+      <w:r>
+        <w:rPr>
+          <w:szCs w:val="24"/>
+          <w:lang w:val="tr-TR"/>
+        </w:rPr>
+        <w:t xml:space="preserve"> </w:t>
+      </w:r>
+      <w:proofErr w:type="spellStart"/>
+      <w:r>
+        <w:rPr>
+          <w:szCs w:val="24"/>
+          <w:lang w:val="tr-TR"/>
+        </w:rPr>
+        <w:t>generator</w:t>
+      </w:r>
+      <w:proofErr w:type="spellEnd"/>
+      <w:r>
+        <w:rPr>
+          <w:szCs w:val="24"/>
+          <w:lang w:val="tr-TR"/>
+        </w:rPr>
+        <w:t xml:space="preserve">. </w:t>
+      </w:r>
+      <w:proofErr w:type="spellStart"/>
+      <w:r>
+        <w:rPr>
+          <w:szCs w:val="24"/>
+          <w:lang w:val="tr-TR"/>
+        </w:rPr>
+        <w:t>Due</w:t>
+      </w:r>
+      <w:proofErr w:type="spellEnd"/>
+      <w:r>
+        <w:rPr>
+          <w:szCs w:val="24"/>
+          <w:lang w:val="tr-TR"/>
+        </w:rPr>
+        <w:t xml:space="preserve"> to the </w:t>
+      </w:r>
+      <w:proofErr w:type="spellStart"/>
+      <w:r>
+        <w:rPr>
+          <w:szCs w:val="24"/>
+          <w:lang w:val="tr-TR"/>
+        </w:rPr>
+        <w:t>results</w:t>
+      </w:r>
+      <w:proofErr w:type="spellEnd"/>
+      <w:r>
+        <w:rPr>
+          <w:szCs w:val="24"/>
+          <w:lang w:val="tr-TR"/>
+        </w:rPr>
+        <w:t xml:space="preserve"> of </w:t>
+      </w:r>
+      <w:proofErr w:type="spellStart"/>
+      <w:r>
+        <w:rPr>
+          <w:szCs w:val="24"/>
+          <w:lang w:val="tr-TR"/>
+        </w:rPr>
+        <w:t>simulations</w:t>
+      </w:r>
+      <w:proofErr w:type="spellEnd"/>
+      <w:r>
+        <w:rPr>
+          <w:szCs w:val="24"/>
+          <w:lang w:val="tr-TR"/>
+        </w:rPr>
+        <w:t xml:space="preserve">, we can </w:t>
+      </w:r>
+      <w:proofErr w:type="spellStart"/>
+      <w:r>
+        <w:rPr>
+          <w:szCs w:val="24"/>
+          <w:lang w:val="tr-TR"/>
+        </w:rPr>
+        <w:t>determine</w:t>
+      </w:r>
+      <w:proofErr w:type="spellEnd"/>
+      <w:r>
+        <w:rPr>
+          <w:szCs w:val="24"/>
+          <w:lang w:val="tr-TR"/>
+        </w:rPr>
+        <w:t xml:space="preserve"> the </w:t>
+      </w:r>
+      <w:proofErr w:type="spellStart"/>
+      <w:r>
+        <w:rPr>
+          <w:szCs w:val="24"/>
+          <w:lang w:val="tr-TR"/>
+        </w:rPr>
+        <w:t>proper</w:t>
+      </w:r>
+      <w:proofErr w:type="spellEnd"/>
+      <w:r>
+        <w:rPr>
+          <w:szCs w:val="24"/>
+          <w:lang w:val="tr-TR"/>
+        </w:rPr>
+        <w:t xml:space="preserve"> </w:t>
+      </w:r>
+      <w:proofErr w:type="spellStart"/>
+      <w:r>
+        <w:rPr>
+          <w:szCs w:val="24"/>
+          <w:lang w:val="tr-TR"/>
+        </w:rPr>
+        <w:t>euipment</w:t>
+      </w:r>
+      <w:proofErr w:type="spellEnd"/>
+      <w:r>
+        <w:rPr>
+          <w:szCs w:val="24"/>
+          <w:lang w:val="tr-TR"/>
+        </w:rPr>
+        <w:t xml:space="preserve">. The </w:t>
+      </w:r>
+      <w:proofErr w:type="spellStart"/>
+      <w:r>
+        <w:rPr>
+          <w:szCs w:val="24"/>
+          <w:lang w:val="tr-TR"/>
+        </w:rPr>
+        <w:t>circuit</w:t>
+      </w:r>
+      <w:proofErr w:type="spellEnd"/>
+      <w:r>
+        <w:rPr>
+          <w:szCs w:val="24"/>
+          <w:lang w:val="tr-TR"/>
+        </w:rPr>
+        <w:t xml:space="preserve"> </w:t>
+      </w:r>
+      <w:proofErr w:type="spellStart"/>
+      <w:r>
+        <w:rPr>
+          <w:szCs w:val="24"/>
+          <w:lang w:val="tr-TR"/>
+        </w:rPr>
+        <w:t>schematic</w:t>
+      </w:r>
+      <w:proofErr w:type="spellEnd"/>
+      <w:r>
+        <w:rPr>
+          <w:szCs w:val="24"/>
+          <w:lang w:val="tr-TR"/>
+        </w:rPr>
+        <w:t xml:space="preserve"> of </w:t>
+      </w:r>
+      <w:proofErr w:type="spellStart"/>
+      <w:r>
+        <w:rPr>
+          <w:szCs w:val="24"/>
+          <w:lang w:val="tr-TR"/>
+        </w:rPr>
+        <w:t>simulations</w:t>
+      </w:r>
+      <w:proofErr w:type="spellEnd"/>
+      <w:r>
+        <w:rPr>
+          <w:szCs w:val="24"/>
+          <w:lang w:val="tr-TR"/>
+        </w:rPr>
+        <w:t xml:space="preserve"> is in </w:t>
+      </w:r>
+      <w:proofErr w:type="spellStart"/>
+      <w:r>
+        <w:rPr>
+          <w:szCs w:val="24"/>
+          <w:lang w:val="tr-TR"/>
+        </w:rPr>
+        <w:t>Figure</w:t>
+      </w:r>
+      <w:proofErr w:type="spellEnd"/>
+      <w:r>
+        <w:rPr>
+          <w:szCs w:val="24"/>
+          <w:lang w:val="tr-TR"/>
+        </w:rPr>
+        <w:t>.</w:t>
+      </w:r>
+    </w:p>
+    <w:p>
+      <w:pPr>
+        <w:ind w:firstLine="360"/>
+        <w:rPr>
+          <w:szCs w:val="24"/>
+          <w:lang w:val="tr-TR"/>
+        </w:rPr>
+      </w:pPr>
+    </w:p>
+    <w:p>
+      <w:pPr>
+        <w:ind w:firstLine="360"/>
+        <w:rPr>
+          <w:szCs w:val="24"/>
+          <w:lang w:val="tr-TR"/>
+        </w:rPr>
+      </w:pPr>
+      <w:r>
+        <w:rPr>
+          <w:noProof/>
+        </w:rPr>
+        <w:drawing>
+          <wp:inline distT="0" distB="0" distL="0" distR="0" wp14:anchorId="5DBA81B4" wp14:editId="570EC62F">
+            <wp:extent cx="5760720" cy="2260600"/>
+            <wp:effectExtent l="0" t="0" r="0" b="6350"/>
+            <wp:docPr id="19" name="Resim 19"/>
+            <wp:cNvGraphicFramePr>
+              <a:graphicFrameLocks xmlns:a="http://schemas.openxmlformats.org/drawingml/2006/main" noChangeAspect="1"/>
+            </wp:cNvGraphicFramePr>
+            <a:graphic xmlns:a="http://schemas.openxmlformats.org/drawingml/2006/main">
+              <a:graphicData uri="http://schemas.openxmlformats.org/drawingml/2006/picture">
+                <pic:pic xmlns:pic="http://schemas.openxmlformats.org/drawingml/2006/picture">
+                  <pic:nvPicPr>
+                    <pic:cNvPr id="1" name=""/>
+                    <pic:cNvPicPr/>
+                  </pic:nvPicPr>
+                  <pic:blipFill>
+                    <a:blip r:embed="rId6"/>
+                    <a:stretch>
+                      <a:fillRect/>
+                    </a:stretch>
+                  </pic:blipFill>
+                  <pic:spPr>
+                    <a:xfrm>
+                      <a:off x="0" y="0"/>
+                      <a:ext cx="5760720" cy="2260600"/>
+                    </a:xfrm>
+                    <a:prstGeom prst="rect">
+                      <a:avLst/>
+                    </a:prstGeom>
+                  </pic:spPr>
+                </pic:pic>
+              </a:graphicData>
+            </a:graphic>
+          </wp:inline>
+        </w:drawing>
+      </w:r>
+    </w:p>
+    <w:p>
+      <w:pPr>
+        <w:ind w:firstLine="360"/>
+        <w:jc w:val="center"/>
+        <w:rPr>
+          <w:sz w:val="18"/>
+          <w:szCs w:val="18"/>
+          <w:lang w:val="tr-TR"/>
+        </w:rPr>
+      </w:pPr>
+      <w:proofErr w:type="spellStart"/>
+      <w:r>
+        <w:rPr>
+          <w:sz w:val="18"/>
+          <w:szCs w:val="18"/>
+          <w:lang w:val="tr-TR"/>
+        </w:rPr>
+        <w:t>Figure</w:t>
+      </w:r>
+      <w:proofErr w:type="spellEnd"/>
+      <w:r>
+        <w:rPr>
+          <w:sz w:val="18"/>
+          <w:szCs w:val="18"/>
+          <w:lang w:val="tr-TR"/>
+        </w:rPr>
+        <w:t xml:space="preserve"> 3.1- The </w:t>
+      </w:r>
+      <w:proofErr w:type="spellStart"/>
+      <w:r>
+        <w:rPr>
+          <w:sz w:val="18"/>
+          <w:szCs w:val="18"/>
+          <w:lang w:val="tr-TR"/>
+        </w:rPr>
+        <w:t>circuit</w:t>
+      </w:r>
+      <w:proofErr w:type="spellEnd"/>
+      <w:r>
+        <w:rPr>
+          <w:sz w:val="18"/>
+          <w:szCs w:val="18"/>
+          <w:lang w:val="tr-TR"/>
+        </w:rPr>
+        <w:t xml:space="preserve"> </w:t>
+      </w:r>
+      <w:proofErr w:type="spellStart"/>
+      <w:r>
+        <w:rPr>
+          <w:sz w:val="18"/>
+          <w:szCs w:val="18"/>
+          <w:lang w:val="tr-TR"/>
+        </w:rPr>
+        <w:t>schematic</w:t>
+      </w:r>
+      <w:proofErr w:type="spellEnd"/>
+      <w:r>
+        <w:rPr>
+          <w:sz w:val="18"/>
+          <w:szCs w:val="18"/>
+          <w:lang w:val="tr-TR"/>
+        </w:rPr>
+        <w:t xml:space="preserve"> of </w:t>
+      </w:r>
+      <w:proofErr w:type="spellStart"/>
+      <w:r>
+        <w:rPr>
+          <w:sz w:val="18"/>
+          <w:szCs w:val="18"/>
+          <w:lang w:val="tr-TR"/>
+        </w:rPr>
+        <w:t>converter</w:t>
+      </w:r>
+      <w:proofErr w:type="spellEnd"/>
+      <w:r>
+        <w:rPr>
+          <w:sz w:val="18"/>
+          <w:szCs w:val="18"/>
+          <w:lang w:val="tr-TR"/>
+        </w:rPr>
+        <w:t xml:space="preserve"> in </w:t>
+      </w:r>
+      <w:proofErr w:type="spellStart"/>
+      <w:r>
+        <w:rPr>
+          <w:sz w:val="18"/>
+          <w:szCs w:val="18"/>
+          <w:lang w:val="tr-TR"/>
+        </w:rPr>
+        <w:t>Simulink</w:t>
+      </w:r>
+      <w:proofErr w:type="spellEnd"/>
+    </w:p>
+    <w:p>
+      <w:pPr>
+        <w:rPr>
+          <w:szCs w:val="24"/>
+          <w:lang w:val="tr-TR"/>
+        </w:rPr>
+      </w:pPr>
+    </w:p>
+    <w:p>
+      <w:pPr>
+        <w:rPr>
+          <w:szCs w:val="24"/>
+          <w:lang w:val="tr-TR"/>
+        </w:rPr>
+      </w:pPr>
+    </w:p>
+    <w:p>
+      <w:pPr>
+        <w:rPr>
+          <w:szCs w:val="24"/>
+          <w:lang w:val="tr-TR"/>
+        </w:rPr>
+      </w:pPr>
+    </w:p>
+    <w:p>
+      <w:pPr>
+        <w:pStyle w:val="ListeParagraf"/>
+        <w:numPr>
+          <w:ilvl w:val="0"/>
+          <w:numId w:val="4"/>
+        </w:numPr>
+        <w:jc w:val="left"/>
+        <w:rPr>
+          <w:szCs w:val="24"/>
+          <w:lang w:val="tr-TR"/>
+        </w:rPr>
+      </w:pPr>
+      <w:r>
+        <w:rPr>
+          <w:szCs w:val="24"/>
+          <w:lang w:val="tr-TR"/>
+        </w:rPr>
+        <w:lastRenderedPageBreak/>
+        <w:t xml:space="preserve">PWM </w:t>
+      </w:r>
+      <w:proofErr w:type="spellStart"/>
+      <w:r>
+        <w:rPr>
+          <w:szCs w:val="24"/>
+          <w:lang w:val="tr-TR"/>
+        </w:rPr>
+        <w:t>Duty</w:t>
+      </w:r>
+      <w:proofErr w:type="spellEnd"/>
+      <w:r>
+        <w:rPr>
+          <w:szCs w:val="24"/>
+          <w:lang w:val="tr-TR"/>
+        </w:rPr>
+        <w:t xml:space="preserve"> </w:t>
+      </w:r>
+      <w:proofErr w:type="spellStart"/>
+      <w:r>
+        <w:rPr>
+          <w:szCs w:val="24"/>
+          <w:lang w:val="tr-TR"/>
+        </w:rPr>
+        <w:t>Cycle</w:t>
+      </w:r>
+      <w:proofErr w:type="spellEnd"/>
+      <w:r>
+        <w:rPr>
+          <w:szCs w:val="24"/>
+          <w:lang w:val="tr-TR"/>
+        </w:rPr>
+        <w:t xml:space="preserve"> = 1</w:t>
+      </w:r>
+    </w:p>
+    <w:p>
+      <w:pPr>
+        <w:pStyle w:val="ListeParagraf"/>
+        <w:rPr>
+          <w:szCs w:val="24"/>
+          <w:lang w:val="tr-TR"/>
+        </w:rPr>
+      </w:pPr>
+    </w:p>
+    <w:p>
+      <w:pPr>
+        <w:pStyle w:val="ListeParagraf"/>
+        <w:ind w:left="0"/>
+        <w:rPr>
+          <w:szCs w:val="24"/>
+          <w:lang w:val="tr-TR"/>
+        </w:rPr>
+      </w:pPr>
+      <w:r>
+        <w:rPr>
+          <w:noProof/>
+        </w:rPr>
+        <w:drawing>
+          <wp:inline distT="0" distB="0" distL="0" distR="0" wp14:anchorId="6CD5D336" wp14:editId="6214AC29">
+            <wp:extent cx="5757723" cy="1028700"/>
+            <wp:effectExtent l="0" t="0" r="0" b="0"/>
+            <wp:docPr id="13" name="Resim 13"/>
+            <wp:cNvGraphicFramePr>
+              <a:graphicFrameLocks xmlns:a="http://schemas.openxmlformats.org/drawingml/2006/main" noChangeAspect="1"/>
+            </wp:cNvGraphicFramePr>
+            <a:graphic xmlns:a="http://schemas.openxmlformats.org/drawingml/2006/main">
+              <a:graphicData uri="http://schemas.openxmlformats.org/drawingml/2006/picture">
+                <pic:pic xmlns:pic="http://schemas.openxmlformats.org/drawingml/2006/picture">
+                  <pic:nvPicPr>
+                    <pic:cNvPr id="0" name="Picture 25"/>
+                    <pic:cNvPicPr>
+                      <a:picLocks noChangeAspect="1" noChangeArrowheads="1"/>
+                    </pic:cNvPicPr>
+                  </pic:nvPicPr>
+                  <pic:blipFill>
+                    <a:blip r:embed="rId7">
+                      <a:extLst>
+                        <a:ext uri="{28A0092B-C50C-407E-A947-70E740481C1C}">
+                          <a14:useLocalDpi xmlns:a14="http://schemas.microsoft.com/office/drawing/2010/main" val="0"/>
+                        </a:ext>
+                      </a:extLst>
+                    </a:blip>
+                    <a:srcRect/>
+                    <a:stretch>
+                      <a:fillRect/>
+                    </a:stretch>
+                  </pic:blipFill>
+                  <pic:spPr bwMode="auto">
+                    <a:xfrm>
+                      <a:off x="0" y="0"/>
+                      <a:ext cx="5762856" cy="1029617"/>
+                    </a:xfrm>
+                    <a:prstGeom prst="rect">
+                      <a:avLst/>
+                    </a:prstGeom>
+                    <a:noFill/>
+                    <a:ln>
+                      <a:noFill/>
+                    </a:ln>
+                  </pic:spPr>
+                </pic:pic>
+              </a:graphicData>
+            </a:graphic>
+          </wp:inline>
+        </w:drawing>
+      </w:r>
+    </w:p>
+    <w:p>
+      <w:pPr>
+        <w:pStyle w:val="ListeParagraf"/>
+        <w:ind w:left="0"/>
+        <w:rPr>
+          <w:szCs w:val="24"/>
+          <w:lang w:val="tr-TR"/>
+        </w:rPr>
+      </w:pPr>
+      <w:r>
+        <w:rPr>
+          <w:noProof/>
+        </w:rPr>
+        <w:drawing>
+          <wp:inline distT="0" distB="0" distL="0" distR="0" wp14:anchorId="4E1D9050" wp14:editId="5F362AB9">
+            <wp:extent cx="1958340" cy="1507462"/>
+            <wp:effectExtent l="0" t="0" r="3810" b="0"/>
+            <wp:docPr id="14" name="Resim 14"/>
+            <wp:cNvGraphicFramePr>
+              <a:graphicFrameLocks xmlns:a="http://schemas.openxmlformats.org/drawingml/2006/main" noChangeAspect="1"/>
+            </wp:cNvGraphicFramePr>
+            <a:graphic xmlns:a="http://schemas.openxmlformats.org/drawingml/2006/main">
+              <a:graphicData uri="http://schemas.openxmlformats.org/drawingml/2006/picture">
+                <pic:pic xmlns:pic="http://schemas.openxmlformats.org/drawingml/2006/picture">
+                  <pic:nvPicPr>
+                    <pic:cNvPr id="0" name="Picture 27"/>
+                    <pic:cNvPicPr>
+                      <a:picLocks noChangeAspect="1" noChangeArrowheads="1"/>
+                    </pic:cNvPicPr>
+                  </pic:nvPicPr>
+                  <pic:blipFill>
+                    <a:blip r:embed="rId8">
+                      <a:extLst>
+                        <a:ext uri="{28A0092B-C50C-407E-A947-70E740481C1C}">
+                          <a14:useLocalDpi xmlns:a14="http://schemas.microsoft.com/office/drawing/2010/main" val="0"/>
+                        </a:ext>
+                      </a:extLst>
+                    </a:blip>
+                    <a:srcRect/>
+                    <a:stretch>
+                      <a:fillRect/>
+                    </a:stretch>
+                  </pic:blipFill>
+                  <pic:spPr bwMode="auto">
+                    <a:xfrm>
+                      <a:off x="0" y="0"/>
+                      <a:ext cx="1994967" cy="1535656"/>
+                    </a:xfrm>
+                    <a:prstGeom prst="rect">
+                      <a:avLst/>
+                    </a:prstGeom>
+                    <a:noFill/>
+                    <a:ln>
+                      <a:noFill/>
+                    </a:ln>
+                  </pic:spPr>
+                </pic:pic>
+              </a:graphicData>
+            </a:graphic>
+          </wp:inline>
+        </w:drawing>
+      </w:r>
+    </w:p>
+    <w:p>
+      <w:pPr>
+        <w:jc w:val="center"/>
+        <w:rPr>
+          <w:sz w:val="18"/>
+          <w:szCs w:val="18"/>
+          <w:lang w:val="tr-TR"/>
+        </w:rPr>
+      </w:pPr>
+      <w:proofErr w:type="spellStart"/>
+      <w:r>
+        <w:rPr>
+          <w:sz w:val="18"/>
+          <w:szCs w:val="18"/>
+          <w:lang w:val="tr-TR"/>
+        </w:rPr>
+        <w:t>Figure</w:t>
+      </w:r>
+      <w:proofErr w:type="spellEnd"/>
+      <w:r>
+        <w:rPr>
+          <w:sz w:val="18"/>
+          <w:szCs w:val="18"/>
+          <w:lang w:val="tr-TR"/>
+        </w:rPr>
+        <w:t xml:space="preserve"> 3.2- </w:t>
+      </w:r>
+      <w:proofErr w:type="spellStart"/>
+      <w:r>
+        <w:rPr>
+          <w:sz w:val="18"/>
+          <w:szCs w:val="18"/>
+          <w:lang w:val="tr-TR"/>
+        </w:rPr>
+        <w:t>Diode</w:t>
+      </w:r>
+      <w:proofErr w:type="spellEnd"/>
+      <w:r>
+        <w:rPr>
+          <w:sz w:val="18"/>
+          <w:szCs w:val="18"/>
+          <w:lang w:val="tr-TR"/>
+        </w:rPr>
+        <w:t xml:space="preserve"> Voltage</w:t>
+      </w:r>
+    </w:p>
+    <w:p>
+      <w:pPr>
+        <w:pStyle w:val="ListeParagraf"/>
+        <w:rPr>
+          <w:szCs w:val="24"/>
+          <w:lang w:val="tr-TR"/>
+        </w:rPr>
+      </w:pPr>
+    </w:p>
+    <w:p>
+      <w:pPr>
+        <w:pStyle w:val="ListeParagraf"/>
+        <w:ind w:left="0"/>
+        <w:rPr>
+          <w:szCs w:val="24"/>
+          <w:lang w:val="tr-TR"/>
+        </w:rPr>
+      </w:pPr>
+      <w:r>
+        <w:rPr>
+          <w:noProof/>
+        </w:rPr>
+        <w:drawing>
+          <wp:inline distT="0" distB="0" distL="0" distR="0" wp14:anchorId="3C11D6FF" wp14:editId="1371BBAC">
+            <wp:extent cx="5756615" cy="1043940"/>
+            <wp:effectExtent l="0" t="0" r="0" b="3810"/>
+            <wp:docPr id="15" name="Resim 15"/>
+            <wp:cNvGraphicFramePr>
+              <a:graphicFrameLocks xmlns:a="http://schemas.openxmlformats.org/drawingml/2006/main" noChangeAspect="1"/>
+            </wp:cNvGraphicFramePr>
+            <a:graphic xmlns:a="http://schemas.openxmlformats.org/drawingml/2006/main">
+              <a:graphicData uri="http://schemas.openxmlformats.org/drawingml/2006/picture">
+                <pic:pic xmlns:pic="http://schemas.openxmlformats.org/drawingml/2006/picture">
+                  <pic:nvPicPr>
+                    <pic:cNvPr id="0" name="Picture 29"/>
+                    <pic:cNvPicPr>
+                      <a:picLocks noChangeAspect="1" noChangeArrowheads="1"/>
+                    </pic:cNvPicPr>
+                  </pic:nvPicPr>
+                  <pic:blipFill>
+                    <a:blip r:embed="rId9">
+                      <a:extLst>
+                        <a:ext uri="{28A0092B-C50C-407E-A947-70E740481C1C}">
+                          <a14:useLocalDpi xmlns:a14="http://schemas.microsoft.com/office/drawing/2010/main" val="0"/>
+                        </a:ext>
+                      </a:extLst>
+                    </a:blip>
+                    <a:srcRect/>
+                    <a:stretch>
+                      <a:fillRect/>
+                    </a:stretch>
+                  </pic:blipFill>
+                  <pic:spPr bwMode="auto">
+                    <a:xfrm>
+                      <a:off x="0" y="0"/>
+                      <a:ext cx="5768210" cy="1046043"/>
+                    </a:xfrm>
+                    <a:prstGeom prst="rect">
+                      <a:avLst/>
+                    </a:prstGeom>
+                    <a:noFill/>
+                    <a:ln>
+                      <a:noFill/>
+                    </a:ln>
+                  </pic:spPr>
+                </pic:pic>
+              </a:graphicData>
+            </a:graphic>
+          </wp:inline>
+        </w:drawing>
+      </w:r>
+    </w:p>
+    <w:p>
+      <w:pPr>
+        <w:pStyle w:val="ListeParagraf"/>
+        <w:ind w:left="0"/>
+        <w:rPr>
+          <w:szCs w:val="24"/>
+          <w:lang w:val="tr-TR"/>
+        </w:rPr>
+      </w:pPr>
+      <w:r>
+        <w:rPr>
+          <w:noProof/>
+        </w:rPr>
+        <w:drawing>
+          <wp:inline distT="0" distB="0" distL="0" distR="0" wp14:anchorId="0D397075" wp14:editId="6F9BEA1B">
+            <wp:extent cx="1889760" cy="1455167"/>
+            <wp:effectExtent l="0" t="0" r="0" b="0"/>
+            <wp:docPr id="16" name="Resim 16"/>
+            <wp:cNvGraphicFramePr>
+              <a:graphicFrameLocks xmlns:a="http://schemas.openxmlformats.org/drawingml/2006/main" noChangeAspect="1"/>
+            </wp:cNvGraphicFramePr>
+            <a:graphic xmlns:a="http://schemas.openxmlformats.org/drawingml/2006/main">
+              <a:graphicData uri="http://schemas.openxmlformats.org/drawingml/2006/picture">
+                <pic:pic xmlns:pic="http://schemas.openxmlformats.org/drawingml/2006/picture">
+                  <pic:nvPicPr>
+                    <pic:cNvPr id="0" name="Picture 31"/>
+                    <pic:cNvPicPr>
+                      <a:picLocks noChangeAspect="1" noChangeArrowheads="1"/>
+                    </pic:cNvPicPr>
+                  </pic:nvPicPr>
+                  <pic:blipFill>
+                    <a:blip r:embed="rId10">
+                      <a:extLst>
+                        <a:ext uri="{28A0092B-C50C-407E-A947-70E740481C1C}">
+                          <a14:useLocalDpi xmlns:a14="http://schemas.microsoft.com/office/drawing/2010/main" val="0"/>
+                        </a:ext>
+                      </a:extLst>
+                    </a:blip>
+                    <a:srcRect/>
+                    <a:stretch>
+                      <a:fillRect/>
+                    </a:stretch>
+                  </pic:blipFill>
+                  <pic:spPr bwMode="auto">
+                    <a:xfrm>
+                      <a:off x="0" y="0"/>
+                      <a:ext cx="1912839" cy="1472939"/>
+                    </a:xfrm>
+                    <a:prstGeom prst="rect">
+                      <a:avLst/>
+                    </a:prstGeom>
+                    <a:noFill/>
+                    <a:ln>
+                      <a:noFill/>
+                    </a:ln>
+                  </pic:spPr>
+                </pic:pic>
+              </a:graphicData>
+            </a:graphic>
+          </wp:inline>
+        </w:drawing>
+      </w:r>
+    </w:p>
+    <w:p>
+      <w:pPr>
+        <w:jc w:val="center"/>
+        <w:rPr>
+          <w:sz w:val="18"/>
+          <w:szCs w:val="18"/>
+          <w:lang w:val="tr-TR"/>
+        </w:rPr>
+      </w:pPr>
+      <w:proofErr w:type="spellStart"/>
+      <w:r>
+        <w:rPr>
+          <w:sz w:val="18"/>
+          <w:szCs w:val="18"/>
+          <w:lang w:val="tr-TR"/>
+        </w:rPr>
+        <w:t>Figure</w:t>
+      </w:r>
+      <w:proofErr w:type="spellEnd"/>
+      <w:r>
+        <w:rPr>
+          <w:sz w:val="18"/>
+          <w:szCs w:val="18"/>
+          <w:lang w:val="tr-TR"/>
+        </w:rPr>
+        <w:t xml:space="preserve"> 3.3- Voltage of DC link capacitor</w:t>
+      </w:r>
+    </w:p>
+    <w:p>
+      <w:pPr>
+        <w:pStyle w:val="ListeParagraf"/>
+        <w:ind w:left="0"/>
+        <w:jc w:val="center"/>
+        <w:rPr>
+          <w:szCs w:val="24"/>
+          <w:lang w:val="tr-TR"/>
+        </w:rPr>
+      </w:pPr>
+    </w:p>
+    <w:p>
+      <w:pPr>
+        <w:pStyle w:val="ListeParagraf"/>
+        <w:ind w:left="0"/>
+        <w:jc w:val="center"/>
+        <w:rPr>
+          <w:szCs w:val="24"/>
+          <w:lang w:val="tr-TR"/>
+        </w:rPr>
+      </w:pPr>
+    </w:p>
+    <w:p>
+      <w:pPr>
+        <w:pStyle w:val="ListeParagraf"/>
+        <w:rPr>
+          <w:szCs w:val="24"/>
+          <w:lang w:val="tr-TR"/>
+        </w:rPr>
+      </w:pPr>
+    </w:p>
+    <w:p>
+      <w:pPr>
+        <w:pStyle w:val="ListeParagraf"/>
+        <w:ind w:left="0"/>
+        <w:rPr>
+          <w:szCs w:val="24"/>
+          <w:lang w:val="tr-TR"/>
+        </w:rPr>
+      </w:pPr>
+      <w:r>
+        <w:rPr>
+          <w:noProof/>
+        </w:rPr>
+        <w:drawing>
+          <wp:inline distT="0" distB="0" distL="0" distR="0" wp14:anchorId="4B70F117" wp14:editId="46DDCCC2">
+            <wp:extent cx="5760085" cy="1219200"/>
+            <wp:effectExtent l="0" t="0" r="0" b="0"/>
+            <wp:docPr id="17" name="Resim 17"/>
+            <wp:cNvGraphicFramePr>
+              <a:graphicFrameLocks xmlns:a="http://schemas.openxmlformats.org/drawingml/2006/main" noChangeAspect="1"/>
+            </wp:cNvGraphicFramePr>
+            <a:graphic xmlns:a="http://schemas.openxmlformats.org/drawingml/2006/main">
+              <a:graphicData uri="http://schemas.openxmlformats.org/drawingml/2006/picture">
+                <pic:pic xmlns:pic="http://schemas.openxmlformats.org/drawingml/2006/picture">
+                  <pic:nvPicPr>
+                    <pic:cNvPr id="0" name="Picture 33"/>
+                    <pic:cNvPicPr>
+                      <a:picLocks noChangeAspect="1" noChangeArrowheads="1"/>
+                    </pic:cNvPicPr>
+                  </pic:nvPicPr>
+                  <pic:blipFill>
+                    <a:blip r:embed="rId11">
+                      <a:extLst>
+                        <a:ext uri="{28A0092B-C50C-407E-A947-70E740481C1C}">
+                          <a14:useLocalDpi xmlns:a14="http://schemas.microsoft.com/office/drawing/2010/main" val="0"/>
+                        </a:ext>
+                      </a:extLst>
+                    </a:blip>
+                    <a:srcRect/>
+                    <a:stretch>
+                      <a:fillRect/>
+                    </a:stretch>
+                  </pic:blipFill>
+                  <pic:spPr bwMode="auto">
+                    <a:xfrm>
+                      <a:off x="0" y="0"/>
+                      <a:ext cx="5770248" cy="1221351"/>
+                    </a:xfrm>
+                    <a:prstGeom prst="rect">
+                      <a:avLst/>
+                    </a:prstGeom>
+                    <a:noFill/>
+                    <a:ln>
+                      <a:noFill/>
+                    </a:ln>
+                  </pic:spPr>
+                </pic:pic>
+              </a:graphicData>
+            </a:graphic>
+          </wp:inline>
+        </w:drawing>
+      </w:r>
+    </w:p>
+    <w:p>
+      <w:pPr>
+        <w:pStyle w:val="ListeParagraf"/>
+        <w:ind w:left="0"/>
+        <w:rPr>
+          <w:szCs w:val="24"/>
+          <w:lang w:val="tr-TR"/>
+        </w:rPr>
+      </w:pPr>
+      <w:r>
+        <w:rPr>
+          <w:noProof/>
+        </w:rPr>
+        <w:lastRenderedPageBreak/>
+        <w:drawing>
+          <wp:inline distT="0" distB="0" distL="0" distR="0" wp14:anchorId="4604FA4E" wp14:editId="48035548">
+            <wp:extent cx="1882140" cy="1416951"/>
+            <wp:effectExtent l="0" t="0" r="3810" b="0"/>
+            <wp:docPr id="18" name="Resim 18"/>
+            <wp:cNvGraphicFramePr>
+              <a:graphicFrameLocks xmlns:a="http://schemas.openxmlformats.org/drawingml/2006/main" noChangeAspect="1"/>
+            </wp:cNvGraphicFramePr>
+            <a:graphic xmlns:a="http://schemas.openxmlformats.org/drawingml/2006/main">
+              <a:graphicData uri="http://schemas.openxmlformats.org/drawingml/2006/picture">
+                <pic:pic xmlns:pic="http://schemas.openxmlformats.org/drawingml/2006/picture">
+                  <pic:nvPicPr>
+                    <pic:cNvPr id="0" name="Picture 35"/>
+                    <pic:cNvPicPr>
+                      <a:picLocks noChangeAspect="1" noChangeArrowheads="1"/>
+                    </pic:cNvPicPr>
+                  </pic:nvPicPr>
+                  <pic:blipFill>
+                    <a:blip r:embed="rId12">
+                      <a:extLst>
+                        <a:ext uri="{28A0092B-C50C-407E-A947-70E740481C1C}">
+                          <a14:useLocalDpi xmlns:a14="http://schemas.microsoft.com/office/drawing/2010/main" val="0"/>
+                        </a:ext>
+                      </a:extLst>
+                    </a:blip>
+                    <a:srcRect/>
+                    <a:stretch>
+                      <a:fillRect/>
+                    </a:stretch>
+                  </pic:blipFill>
+                  <pic:spPr bwMode="auto">
+                    <a:xfrm>
+                      <a:off x="0" y="0"/>
+                      <a:ext cx="1924970" cy="1449195"/>
+                    </a:xfrm>
+                    <a:prstGeom prst="rect">
+                      <a:avLst/>
+                    </a:prstGeom>
+                    <a:noFill/>
+                    <a:ln>
+                      <a:noFill/>
+                    </a:ln>
+                  </pic:spPr>
+                </pic:pic>
+              </a:graphicData>
+            </a:graphic>
+          </wp:inline>
+        </w:drawing>
+      </w:r>
+    </w:p>
+    <w:p>
+      <w:pPr>
+        <w:jc w:val="center"/>
+        <w:rPr>
+          <w:sz w:val="18"/>
+          <w:szCs w:val="18"/>
+          <w:lang w:val="tr-TR"/>
+        </w:rPr>
+      </w:pPr>
+      <w:proofErr w:type="spellStart"/>
+      <w:r>
+        <w:rPr>
+          <w:sz w:val="18"/>
+          <w:szCs w:val="18"/>
+          <w:lang w:val="tr-TR"/>
+        </w:rPr>
+        <w:t>Figure</w:t>
+      </w:r>
+      <w:proofErr w:type="spellEnd"/>
+      <w:r>
+        <w:rPr>
+          <w:sz w:val="18"/>
+          <w:szCs w:val="18"/>
+          <w:lang w:val="tr-TR"/>
+        </w:rPr>
+        <w:t xml:space="preserve"> 3.4- Motor </w:t>
+      </w:r>
+      <w:proofErr w:type="spellStart"/>
+      <w:r>
+        <w:rPr>
+          <w:sz w:val="18"/>
+          <w:szCs w:val="18"/>
+          <w:lang w:val="tr-TR"/>
+        </w:rPr>
+        <w:t>current</w:t>
+      </w:r>
+      <w:proofErr w:type="spellEnd"/>
+    </w:p>
+    <w:p>
+      <w:pPr>
+        <w:jc w:val="center"/>
+        <w:rPr>
+          <w:sz w:val="18"/>
+          <w:szCs w:val="18"/>
+          <w:lang w:val="tr-TR"/>
+        </w:rPr>
+      </w:pPr>
+    </w:p>
+    <w:p>
+      <w:pPr>
+        <w:pStyle w:val="ListeParagraf"/>
+        <w:numPr>
+          <w:ilvl w:val="0"/>
+          <w:numId w:val="3"/>
+        </w:numPr>
+        <w:jc w:val="left"/>
+        <w:rPr>
+          <w:szCs w:val="24"/>
+          <w:lang w:val="tr-TR"/>
+        </w:rPr>
+      </w:pPr>
+      <w:r>
+        <w:rPr>
+          <w:szCs w:val="24"/>
+          <w:lang w:val="tr-TR"/>
+        </w:rPr>
+        <w:t xml:space="preserve">PWM </w:t>
+      </w:r>
+      <w:proofErr w:type="spellStart"/>
+      <w:r>
+        <w:rPr>
+          <w:szCs w:val="24"/>
+          <w:lang w:val="tr-TR"/>
+        </w:rPr>
+        <w:t>Duty</w:t>
+      </w:r>
+      <w:proofErr w:type="spellEnd"/>
+      <w:r>
+        <w:rPr>
+          <w:szCs w:val="24"/>
+          <w:lang w:val="tr-TR"/>
+        </w:rPr>
+        <w:t xml:space="preserve"> </w:t>
+      </w:r>
+      <w:proofErr w:type="spellStart"/>
+      <w:r>
+        <w:rPr>
+          <w:szCs w:val="24"/>
+          <w:lang w:val="tr-TR"/>
+        </w:rPr>
+        <w:t>Cycle</w:t>
+      </w:r>
+      <w:proofErr w:type="spellEnd"/>
+      <w:r>
+        <w:rPr>
+          <w:szCs w:val="24"/>
+          <w:lang w:val="tr-TR"/>
+        </w:rPr>
+        <w:t xml:space="preserve"> = 0.5</w:t>
+      </w:r>
+    </w:p>
+    <w:p>
+      <w:pPr>
+        <w:pStyle w:val="ListeParagraf"/>
+        <w:rPr>
+          <w:szCs w:val="24"/>
+          <w:lang w:val="tr-TR"/>
+        </w:rPr>
+      </w:pPr>
+    </w:p>
+    <w:p>
+      <w:pPr>
+        <w:rPr>
+          <w:szCs w:val="24"/>
+          <w:lang w:val="tr-TR"/>
+        </w:rPr>
+      </w:pPr>
+      <w:r>
+        <w:rPr>
+          <w:noProof/>
+        </w:rPr>
+        <w:drawing>
+          <wp:inline distT="0" distB="0" distL="0" distR="0" wp14:anchorId="42EB87EB" wp14:editId="60CA1743">
+            <wp:extent cx="5996940" cy="1470660"/>
+            <wp:effectExtent l="0" t="0" r="3810" b="0"/>
+            <wp:docPr id="20" name="Resim 20"/>
+            <wp:cNvGraphicFramePr>
+              <a:graphicFrameLocks xmlns:a="http://schemas.openxmlformats.org/drawingml/2006/main" noChangeAspect="1"/>
+            </wp:cNvGraphicFramePr>
+            <a:graphic xmlns:a="http://schemas.openxmlformats.org/drawingml/2006/main">
+              <a:graphicData uri="http://schemas.openxmlformats.org/drawingml/2006/picture">
+                <pic:pic xmlns:pic="http://schemas.openxmlformats.org/drawingml/2006/picture">
+                  <pic:nvPicPr>
+                    <pic:cNvPr id="0" name="Picture 1"/>
+                    <pic:cNvPicPr>
+                      <a:picLocks noChangeAspect="1" noChangeArrowheads="1"/>
+                    </pic:cNvPicPr>
+                  </pic:nvPicPr>
+                  <pic:blipFill>
+                    <a:blip r:embed="rId13">
+                      <a:extLst>
+                        <a:ext uri="{28A0092B-C50C-407E-A947-70E740481C1C}">
+                          <a14:useLocalDpi xmlns:a14="http://schemas.microsoft.com/office/drawing/2010/main" val="0"/>
+                        </a:ext>
+                      </a:extLst>
+                    </a:blip>
+                    <a:srcRect/>
+                    <a:stretch>
+                      <a:fillRect/>
+                    </a:stretch>
+                  </pic:blipFill>
+                  <pic:spPr bwMode="auto">
+                    <a:xfrm>
+                      <a:off x="0" y="0"/>
+                      <a:ext cx="6168139" cy="1512644"/>
+                    </a:xfrm>
+                    <a:prstGeom prst="rect">
+                      <a:avLst/>
+                    </a:prstGeom>
+                    <a:noFill/>
+                    <a:ln>
+                      <a:noFill/>
+                    </a:ln>
+                  </pic:spPr>
+                </pic:pic>
+              </a:graphicData>
+            </a:graphic>
+          </wp:inline>
+        </w:drawing>
+      </w:r>
+      <w:r>
+        <w:rPr>
+          <w:noProof/>
+        </w:rPr>
+        <w:drawing>
+          <wp:inline distT="0" distB="0" distL="0" distR="0" wp14:anchorId="43EB5DD3" wp14:editId="377B447D">
+            <wp:extent cx="2232660" cy="1459791"/>
+            <wp:effectExtent l="0" t="0" r="0" b="7620"/>
+            <wp:docPr id="2" name="Resim 2"/>
+            <wp:cNvGraphicFramePr>
+              <a:graphicFrameLocks xmlns:a="http://schemas.openxmlformats.org/drawingml/2006/main" noChangeAspect="1"/>
+            </wp:cNvGraphicFramePr>
+            <a:graphic xmlns:a="http://schemas.openxmlformats.org/drawingml/2006/main">
+              <a:graphicData uri="http://schemas.openxmlformats.org/drawingml/2006/picture">
+                <pic:pic xmlns:pic="http://schemas.openxmlformats.org/drawingml/2006/picture">
+                  <pic:nvPicPr>
+                    <pic:cNvPr id="0" name="Picture 3"/>
+                    <pic:cNvPicPr>
+                      <a:picLocks noChangeAspect="1" noChangeArrowheads="1"/>
+                    </pic:cNvPicPr>
+                  </pic:nvPicPr>
+                  <pic:blipFill>
+                    <a:blip r:embed="rId14">
+                      <a:extLst>
+                        <a:ext uri="{28A0092B-C50C-407E-A947-70E740481C1C}">
+                          <a14:useLocalDpi xmlns:a14="http://schemas.microsoft.com/office/drawing/2010/main" val="0"/>
+                        </a:ext>
+                      </a:extLst>
+                    </a:blip>
+                    <a:srcRect/>
+                    <a:stretch>
+                      <a:fillRect/>
+                    </a:stretch>
+                  </pic:blipFill>
+                  <pic:spPr bwMode="auto">
+                    <a:xfrm>
+                      <a:off x="0" y="0"/>
+                      <a:ext cx="2441207" cy="1596146"/>
+                    </a:xfrm>
+                    <a:prstGeom prst="rect">
+                      <a:avLst/>
+                    </a:prstGeom>
+                    <a:noFill/>
+                    <a:ln>
+                      <a:noFill/>
+                    </a:ln>
+                  </pic:spPr>
+                </pic:pic>
+              </a:graphicData>
+            </a:graphic>
+          </wp:inline>
+        </w:drawing>
+      </w:r>
+      <w:r>
+        <w:rPr>
+          <w:szCs w:val="24"/>
+          <w:lang w:val="tr-TR"/>
+        </w:rPr>
+        <w:t xml:space="preserve">   </w:t>
+      </w:r>
+    </w:p>
+    <w:p>
+      <w:pPr>
+        <w:jc w:val="center"/>
+        <w:rPr>
+          <w:sz w:val="18"/>
+          <w:szCs w:val="18"/>
+          <w:lang w:val="tr-TR"/>
+        </w:rPr>
+      </w:pPr>
+      <w:proofErr w:type="spellStart"/>
+      <w:r>
+        <w:rPr>
+          <w:sz w:val="18"/>
+          <w:szCs w:val="18"/>
+          <w:lang w:val="tr-TR"/>
+        </w:rPr>
+        <w:t>Figure</w:t>
+      </w:r>
+      <w:proofErr w:type="spellEnd"/>
+      <w:r>
+        <w:rPr>
+          <w:sz w:val="18"/>
+          <w:szCs w:val="18"/>
+          <w:lang w:val="tr-TR"/>
+        </w:rPr>
+        <w:t xml:space="preserve"> 3.5- </w:t>
+      </w:r>
+      <w:proofErr w:type="spellStart"/>
+      <w:r>
+        <w:rPr>
+          <w:sz w:val="18"/>
+          <w:szCs w:val="18"/>
+          <w:lang w:val="tr-TR"/>
+        </w:rPr>
+        <w:t>Diode</w:t>
+      </w:r>
+      <w:proofErr w:type="spellEnd"/>
+      <w:r>
+        <w:rPr>
+          <w:sz w:val="18"/>
+          <w:szCs w:val="18"/>
+          <w:lang w:val="tr-TR"/>
+        </w:rPr>
+        <w:t xml:space="preserve"> Voltage</w:t>
+      </w:r>
+    </w:p>
+    <w:p>
+      <w:pPr>
+        <w:jc w:val="center"/>
+        <w:rPr>
+          <w:sz w:val="18"/>
+          <w:szCs w:val="18"/>
+          <w:lang w:val="tr-TR"/>
+        </w:rPr>
+      </w:pPr>
+    </w:p>
+    <w:p>
+      <w:pPr>
+        <w:rPr>
+          <w:szCs w:val="24"/>
+          <w:lang w:val="tr-TR"/>
+        </w:rPr>
+      </w:pPr>
+      <w:r>
+        <w:rPr>
+          <w:noProof/>
+        </w:rPr>
+        <w:drawing>
+          <wp:inline distT="0" distB="0" distL="0" distR="0" wp14:anchorId="0EFF4B47" wp14:editId="72F78A6D">
+            <wp:extent cx="5756910" cy="1135380"/>
+            <wp:effectExtent l="0" t="0" r="0" b="7620"/>
+            <wp:docPr id="3" name="Resim 3"/>
+            <wp:cNvGraphicFramePr>
+              <a:graphicFrameLocks xmlns:a="http://schemas.openxmlformats.org/drawingml/2006/main" noChangeAspect="1"/>
+            </wp:cNvGraphicFramePr>
+            <a:graphic xmlns:a="http://schemas.openxmlformats.org/drawingml/2006/main">
+              <a:graphicData uri="http://schemas.openxmlformats.org/drawingml/2006/picture">
+                <pic:pic xmlns:pic="http://schemas.openxmlformats.org/drawingml/2006/picture">
+                  <pic:nvPicPr>
+                    <pic:cNvPr id="0" name="Picture 5"/>
+                    <pic:cNvPicPr>
+                      <a:picLocks noChangeAspect="1" noChangeArrowheads="1"/>
+                    </pic:cNvPicPr>
+                  </pic:nvPicPr>
+                  <pic:blipFill>
+                    <a:blip r:embed="rId15">
+                      <a:extLst>
+                        <a:ext uri="{28A0092B-C50C-407E-A947-70E740481C1C}">
+                          <a14:useLocalDpi xmlns:a14="http://schemas.microsoft.com/office/drawing/2010/main" val="0"/>
+                        </a:ext>
+                      </a:extLst>
+                    </a:blip>
+                    <a:srcRect/>
+                    <a:stretch>
+                      <a:fillRect/>
+                    </a:stretch>
+                  </pic:blipFill>
+                  <pic:spPr bwMode="auto">
+                    <a:xfrm>
+                      <a:off x="0" y="0"/>
+                      <a:ext cx="5762173" cy="1136418"/>
+                    </a:xfrm>
+                    <a:prstGeom prst="rect">
+                      <a:avLst/>
+                    </a:prstGeom>
+                    <a:noFill/>
+                    <a:ln>
+                      <a:noFill/>
+                    </a:ln>
+                  </pic:spPr>
+                </pic:pic>
+              </a:graphicData>
+            </a:graphic>
+          </wp:inline>
+        </w:drawing>
+      </w:r>
+    </w:p>
+    <w:p>
+      <w:pPr>
+        <w:rPr>
+          <w:szCs w:val="24"/>
+          <w:lang w:val="tr-TR"/>
+        </w:rPr>
+      </w:pPr>
+      <w:r>
+        <w:rPr>
+          <w:noProof/>
+        </w:rPr>
+        <w:lastRenderedPageBreak/>
+        <w:drawing>
+          <wp:inline distT="0" distB="0" distL="0" distR="0" wp14:anchorId="1D867B2D" wp14:editId="4B301F53">
+            <wp:extent cx="2240280" cy="1607533"/>
+            <wp:effectExtent l="0" t="0" r="7620" b="0"/>
+            <wp:docPr id="21" name="Resim 21"/>
+            <wp:cNvGraphicFramePr>
+              <a:graphicFrameLocks xmlns:a="http://schemas.openxmlformats.org/drawingml/2006/main" noChangeAspect="1"/>
+            </wp:cNvGraphicFramePr>
+            <a:graphic xmlns:a="http://schemas.openxmlformats.org/drawingml/2006/main">
+              <a:graphicData uri="http://schemas.openxmlformats.org/drawingml/2006/picture">
+                <pic:pic xmlns:pic="http://schemas.openxmlformats.org/drawingml/2006/picture">
+                  <pic:nvPicPr>
+                    <pic:cNvPr id="0" name="Picture 7"/>
+                    <pic:cNvPicPr>
+                      <a:picLocks noChangeAspect="1" noChangeArrowheads="1"/>
+                    </pic:cNvPicPr>
+                  </pic:nvPicPr>
+                  <pic:blipFill>
+                    <a:blip r:embed="rId16">
+                      <a:extLst>
+                        <a:ext uri="{28A0092B-C50C-407E-A947-70E740481C1C}">
+                          <a14:useLocalDpi xmlns:a14="http://schemas.microsoft.com/office/drawing/2010/main" val="0"/>
+                        </a:ext>
+                      </a:extLst>
+                    </a:blip>
+                    <a:srcRect/>
+                    <a:stretch>
+                      <a:fillRect/>
+                    </a:stretch>
+                  </pic:blipFill>
+                  <pic:spPr bwMode="auto">
+                    <a:xfrm>
+                      <a:off x="0" y="0"/>
+                      <a:ext cx="2257739" cy="1620061"/>
+                    </a:xfrm>
+                    <a:prstGeom prst="rect">
+                      <a:avLst/>
+                    </a:prstGeom>
+                    <a:noFill/>
+                    <a:ln>
+                      <a:noFill/>
+                    </a:ln>
+                  </pic:spPr>
+                </pic:pic>
+              </a:graphicData>
+            </a:graphic>
+          </wp:inline>
+        </w:drawing>
+      </w:r>
+      <w:r>
+        <w:rPr>
+          <w:szCs w:val="24"/>
+          <w:lang w:val="tr-TR"/>
+        </w:rPr>
+        <w:t xml:space="preserve">   </w:t>
+      </w:r>
+    </w:p>
+    <w:p>
+      <w:pPr>
+        <w:jc w:val="center"/>
+        <w:rPr>
+          <w:sz w:val="18"/>
+          <w:szCs w:val="18"/>
+          <w:lang w:val="tr-TR"/>
+        </w:rPr>
+      </w:pPr>
+      <w:proofErr w:type="spellStart"/>
+      <w:r>
+        <w:rPr>
+          <w:sz w:val="18"/>
+          <w:szCs w:val="18"/>
+          <w:lang w:val="tr-TR"/>
+        </w:rPr>
+        <w:t>Figure</w:t>
+      </w:r>
+      <w:proofErr w:type="spellEnd"/>
+      <w:r>
+        <w:rPr>
+          <w:sz w:val="18"/>
+          <w:szCs w:val="18"/>
+          <w:lang w:val="tr-TR"/>
+        </w:rPr>
+        <w:t xml:space="preserve"> 3.6- Voltage of DC link capacitor</w:t>
+      </w:r>
+    </w:p>
+    <w:p>
+      <w:pPr>
+        <w:rPr>
+          <w:szCs w:val="24"/>
+          <w:lang w:val="tr-TR"/>
+        </w:rPr>
+      </w:pPr>
+      <w:r>
+        <w:rPr>
+          <w:noProof/>
+        </w:rPr>
+        <w:drawing>
+          <wp:inline distT="0" distB="0" distL="0" distR="0" wp14:anchorId="102E92EA" wp14:editId="65C6D3BA">
+            <wp:extent cx="5760315" cy="1287780"/>
+            <wp:effectExtent l="0" t="0" r="0" b="7620"/>
+            <wp:docPr id="5" name="Resim 5"/>
+            <wp:cNvGraphicFramePr>
+              <a:graphicFrameLocks xmlns:a="http://schemas.openxmlformats.org/drawingml/2006/main" noChangeAspect="1"/>
+            </wp:cNvGraphicFramePr>
+            <a:graphic xmlns:a="http://schemas.openxmlformats.org/drawingml/2006/main">
+              <a:graphicData uri="http://schemas.openxmlformats.org/drawingml/2006/picture">
+                <pic:pic xmlns:pic="http://schemas.openxmlformats.org/drawingml/2006/picture">
+                  <pic:nvPicPr>
+                    <pic:cNvPr id="0" name="Picture 9"/>
+                    <pic:cNvPicPr>
+                      <a:picLocks noChangeAspect="1" noChangeArrowheads="1"/>
+                    </pic:cNvPicPr>
+                  </pic:nvPicPr>
+                  <pic:blipFill>
+                    <a:blip r:embed="rId17">
+                      <a:extLst>
+                        <a:ext uri="{28A0092B-C50C-407E-A947-70E740481C1C}">
+                          <a14:useLocalDpi xmlns:a14="http://schemas.microsoft.com/office/drawing/2010/main" val="0"/>
+                        </a:ext>
+                      </a:extLst>
+                    </a:blip>
+                    <a:srcRect/>
+                    <a:stretch>
+                      <a:fillRect/>
+                    </a:stretch>
+                  </pic:blipFill>
+                  <pic:spPr bwMode="auto">
+                    <a:xfrm>
+                      <a:off x="0" y="0"/>
+                      <a:ext cx="5767390" cy="1289362"/>
+                    </a:xfrm>
+                    <a:prstGeom prst="rect">
+                      <a:avLst/>
+                    </a:prstGeom>
+                    <a:noFill/>
+                    <a:ln>
+                      <a:noFill/>
+                    </a:ln>
+                  </pic:spPr>
+                </pic:pic>
+              </a:graphicData>
+            </a:graphic>
+          </wp:inline>
+        </w:drawing>
+      </w:r>
+    </w:p>
+    <w:p>
+      <w:pPr>
+        <w:rPr>
+          <w:szCs w:val="24"/>
+          <w:lang w:val="tr-TR"/>
+        </w:rPr>
+      </w:pPr>
+      <w:r>
+        <w:rPr>
+          <w:noProof/>
+        </w:rPr>
+        <w:drawing>
+          <wp:inline distT="0" distB="0" distL="0" distR="0" wp14:anchorId="17B573AB" wp14:editId="27232C95">
+            <wp:extent cx="2217420" cy="1561465"/>
+            <wp:effectExtent l="0" t="0" r="0" b="635"/>
+            <wp:docPr id="6" name="Resim 6"/>
+            <wp:cNvGraphicFramePr>
+              <a:graphicFrameLocks xmlns:a="http://schemas.openxmlformats.org/drawingml/2006/main" noChangeAspect="1"/>
+            </wp:cNvGraphicFramePr>
+            <a:graphic xmlns:a="http://schemas.openxmlformats.org/drawingml/2006/main">
+              <a:graphicData uri="http://schemas.openxmlformats.org/drawingml/2006/picture">
+                <pic:pic xmlns:pic="http://schemas.openxmlformats.org/drawingml/2006/picture">
+                  <pic:nvPicPr>
+                    <pic:cNvPr id="0" name="Picture 11"/>
+                    <pic:cNvPicPr>
+                      <a:picLocks noChangeAspect="1" noChangeArrowheads="1"/>
+                    </pic:cNvPicPr>
+                  </pic:nvPicPr>
+                  <pic:blipFill>
+                    <a:blip r:embed="rId18">
+                      <a:extLst>
+                        <a:ext uri="{28A0092B-C50C-407E-A947-70E740481C1C}">
+                          <a14:useLocalDpi xmlns:a14="http://schemas.microsoft.com/office/drawing/2010/main" val="0"/>
+                        </a:ext>
+                      </a:extLst>
+                    </a:blip>
+                    <a:srcRect/>
+                    <a:stretch>
+                      <a:fillRect/>
+                    </a:stretch>
+                  </pic:blipFill>
+                  <pic:spPr bwMode="auto">
+                    <a:xfrm>
+                      <a:off x="0" y="0"/>
+                      <a:ext cx="2236764" cy="1575087"/>
+                    </a:xfrm>
+                    <a:prstGeom prst="rect">
+                      <a:avLst/>
+                    </a:prstGeom>
+                    <a:noFill/>
+                    <a:ln>
+                      <a:noFill/>
+                    </a:ln>
+                  </pic:spPr>
+                </pic:pic>
+              </a:graphicData>
+            </a:graphic>
+          </wp:inline>
+        </w:drawing>
+      </w:r>
+      <w:r>
+        <w:rPr>
+          <w:szCs w:val="24"/>
+          <w:lang w:val="tr-TR"/>
+        </w:rPr>
+        <w:t xml:space="preserve">  </w:t>
+      </w:r>
+    </w:p>
+    <w:p>
+      <w:pPr>
+        <w:jc w:val="center"/>
+        <w:rPr>
+          <w:sz w:val="18"/>
+          <w:szCs w:val="18"/>
+          <w:lang w:val="tr-TR"/>
+        </w:rPr>
+      </w:pPr>
+      <w:proofErr w:type="spellStart"/>
+      <w:r>
+        <w:rPr>
+          <w:sz w:val="18"/>
+          <w:szCs w:val="18"/>
+          <w:lang w:val="tr-TR"/>
+        </w:rPr>
+        <w:t>Figure</w:t>
+      </w:r>
+      <w:proofErr w:type="spellEnd"/>
+      <w:r>
+        <w:rPr>
+          <w:sz w:val="18"/>
+          <w:szCs w:val="18"/>
+          <w:lang w:val="tr-TR"/>
+        </w:rPr>
+        <w:t xml:space="preserve"> 3.7- Motor </w:t>
+      </w:r>
+      <w:proofErr w:type="spellStart"/>
+      <w:r>
+        <w:rPr>
+          <w:sz w:val="18"/>
+          <w:szCs w:val="18"/>
+          <w:lang w:val="tr-TR"/>
+        </w:rPr>
+        <w:t>current</w:t>
+      </w:r>
+      <w:proofErr w:type="spellEnd"/>
+    </w:p>
+    <w:p>
+      <w:pPr>
+        <w:jc w:val="center"/>
+        <w:rPr>
+          <w:sz w:val="18"/>
+          <w:szCs w:val="18"/>
+          <w:lang w:val="tr-TR"/>
+        </w:rPr>
+      </w:pPr>
+    </w:p>
+    <w:p>
+      <w:pPr>
+        <w:pStyle w:val="ListeParagraf"/>
+        <w:numPr>
+          <w:ilvl w:val="0"/>
+          <w:numId w:val="3"/>
+        </w:numPr>
+        <w:jc w:val="left"/>
+        <w:rPr>
+          <w:szCs w:val="24"/>
+          <w:lang w:val="tr-TR"/>
+        </w:rPr>
+      </w:pPr>
+      <w:r>
+        <w:rPr>
+          <w:szCs w:val="24"/>
+          <w:lang w:val="tr-TR"/>
+        </w:rPr>
+        <w:t xml:space="preserve">PWM </w:t>
+      </w:r>
+      <w:proofErr w:type="spellStart"/>
+      <w:r>
+        <w:rPr>
+          <w:szCs w:val="24"/>
+          <w:lang w:val="tr-TR"/>
+        </w:rPr>
+        <w:t>Duty</w:t>
+      </w:r>
+      <w:proofErr w:type="spellEnd"/>
+      <w:r>
+        <w:rPr>
+          <w:szCs w:val="24"/>
+          <w:lang w:val="tr-TR"/>
+        </w:rPr>
+        <w:t xml:space="preserve"> </w:t>
+      </w:r>
+      <w:proofErr w:type="spellStart"/>
+      <w:r>
+        <w:rPr>
+          <w:szCs w:val="24"/>
+          <w:lang w:val="tr-TR"/>
+        </w:rPr>
+        <w:t>Cycle</w:t>
+      </w:r>
+      <w:proofErr w:type="spellEnd"/>
+      <w:r>
+        <w:rPr>
+          <w:szCs w:val="24"/>
+          <w:lang w:val="tr-TR"/>
+        </w:rPr>
+        <w:t xml:space="preserve"> = 0.2 </w:t>
+      </w:r>
+    </w:p>
+    <w:p>
+      <w:pPr>
+        <w:pStyle w:val="ListeParagraf"/>
+        <w:rPr>
+          <w:szCs w:val="24"/>
+          <w:lang w:val="tr-TR"/>
+        </w:rPr>
+      </w:pPr>
+    </w:p>
+    <w:p>
+      <w:pPr>
+        <w:pStyle w:val="ListeParagraf"/>
+        <w:ind w:left="0"/>
+        <w:rPr>
+          <w:szCs w:val="24"/>
+          <w:lang w:val="tr-TR"/>
+        </w:rPr>
+      </w:pPr>
+      <w:r>
+        <w:rPr>
+          <w:noProof/>
+        </w:rPr>
+        <w:drawing>
+          <wp:inline distT="0" distB="0" distL="0" distR="0" wp14:anchorId="0B721238" wp14:editId="3231A9C3">
+            <wp:extent cx="5757032" cy="1226820"/>
+            <wp:effectExtent l="0" t="0" r="0" b="0"/>
+            <wp:docPr id="7" name="Resim 7"/>
+            <wp:cNvGraphicFramePr>
+              <a:graphicFrameLocks xmlns:a="http://schemas.openxmlformats.org/drawingml/2006/main" noChangeAspect="1"/>
+            </wp:cNvGraphicFramePr>
+            <a:graphic xmlns:a="http://schemas.openxmlformats.org/drawingml/2006/main">
+              <a:graphicData uri="http://schemas.openxmlformats.org/drawingml/2006/picture">
+                <pic:pic xmlns:pic="http://schemas.openxmlformats.org/drawingml/2006/picture">
+                  <pic:nvPicPr>
+                    <pic:cNvPr id="0" name="Picture 13"/>
+                    <pic:cNvPicPr>
+                      <a:picLocks noChangeAspect="1" noChangeArrowheads="1"/>
+                    </pic:cNvPicPr>
+                  </pic:nvPicPr>
+                  <pic:blipFill>
+                    <a:blip r:embed="rId19">
+                      <a:extLst>
+                        <a:ext uri="{28A0092B-C50C-407E-A947-70E740481C1C}">
+                          <a14:useLocalDpi xmlns:a14="http://schemas.microsoft.com/office/drawing/2010/main" val="0"/>
+                        </a:ext>
+                      </a:extLst>
+                    </a:blip>
+                    <a:srcRect/>
+                    <a:stretch>
+                      <a:fillRect/>
+                    </a:stretch>
+                  </pic:blipFill>
+                  <pic:spPr bwMode="auto">
+                    <a:xfrm>
+                      <a:off x="0" y="0"/>
+                      <a:ext cx="5764990" cy="1228516"/>
+                    </a:xfrm>
+                    <a:prstGeom prst="rect">
+                      <a:avLst/>
+                    </a:prstGeom>
+                    <a:noFill/>
+                    <a:ln>
+                      <a:noFill/>
+                    </a:ln>
+                  </pic:spPr>
+                </pic:pic>
+              </a:graphicData>
+            </a:graphic>
+          </wp:inline>
+        </w:drawing>
+      </w:r>
+    </w:p>
+    <w:p>
+      <w:pPr>
+        <w:pStyle w:val="ListeParagraf"/>
+        <w:ind w:left="0"/>
+        <w:rPr>
+          <w:szCs w:val="24"/>
+          <w:lang w:val="tr-TR"/>
+        </w:rPr>
+      </w:pPr>
+      <w:r>
+        <w:rPr>
+          <w:noProof/>
+        </w:rPr>
+        <w:drawing>
+          <wp:inline distT="0" distB="0" distL="0" distR="0" wp14:anchorId="364A7941" wp14:editId="621A7D2A">
+            <wp:extent cx="2118482" cy="1379220"/>
+            <wp:effectExtent l="0" t="0" r="0" b="0"/>
+            <wp:docPr id="8" name="Resim 8"/>
+            <wp:cNvGraphicFramePr>
+              <a:graphicFrameLocks xmlns:a="http://schemas.openxmlformats.org/drawingml/2006/main" noChangeAspect="1"/>
+            </wp:cNvGraphicFramePr>
+            <a:graphic xmlns:a="http://schemas.openxmlformats.org/drawingml/2006/main">
+              <a:graphicData uri="http://schemas.openxmlformats.org/drawingml/2006/picture">
+                <pic:pic xmlns:pic="http://schemas.openxmlformats.org/drawingml/2006/picture">
+                  <pic:nvPicPr>
+                    <pic:cNvPr id="0" name="Picture 15"/>
+                    <pic:cNvPicPr>
+                      <a:picLocks noChangeAspect="1" noChangeArrowheads="1"/>
+                    </pic:cNvPicPr>
+                  </pic:nvPicPr>
+                  <pic:blipFill>
+                    <a:blip r:embed="rId20">
+                      <a:extLst>
+                        <a:ext uri="{28A0092B-C50C-407E-A947-70E740481C1C}">
+                          <a14:useLocalDpi xmlns:a14="http://schemas.microsoft.com/office/drawing/2010/main" val="0"/>
+                        </a:ext>
+                      </a:extLst>
+                    </a:blip>
+                    <a:srcRect/>
+                    <a:stretch>
+                      <a:fillRect/>
+                    </a:stretch>
+                  </pic:blipFill>
+                  <pic:spPr bwMode="auto">
+                    <a:xfrm>
+                      <a:off x="0" y="0"/>
+                      <a:ext cx="2148639" cy="1398853"/>
+                    </a:xfrm>
+                    <a:prstGeom prst="rect">
+                      <a:avLst/>
+                    </a:prstGeom>
+                    <a:noFill/>
+                    <a:ln>
+                      <a:noFill/>
+                    </a:ln>
+                  </pic:spPr>
+                </pic:pic>
+              </a:graphicData>
+            </a:graphic>
+          </wp:inline>
+        </w:drawing>
+      </w:r>
+      <w:r>
+        <w:rPr>
+          <w:szCs w:val="24"/>
+          <w:lang w:val="tr-TR"/>
+        </w:rPr>
+        <w:t xml:space="preserve">  </w:t>
+      </w:r>
+    </w:p>
+    <w:p>
+      <w:pPr>
+        <w:jc w:val="center"/>
+        <w:rPr>
+          <w:sz w:val="18"/>
+          <w:szCs w:val="18"/>
+          <w:lang w:val="tr-TR"/>
+        </w:rPr>
+      </w:pPr>
+      <w:proofErr w:type="spellStart"/>
+      <w:r>
+        <w:rPr>
+          <w:sz w:val="18"/>
+          <w:szCs w:val="18"/>
+          <w:lang w:val="tr-TR"/>
+        </w:rPr>
+        <w:t>Figure</w:t>
+      </w:r>
+      <w:proofErr w:type="spellEnd"/>
+      <w:r>
+        <w:rPr>
+          <w:sz w:val="18"/>
+          <w:szCs w:val="18"/>
+          <w:lang w:val="tr-TR"/>
+        </w:rPr>
+        <w:t xml:space="preserve"> 3.8- </w:t>
+      </w:r>
+      <w:proofErr w:type="spellStart"/>
+      <w:r>
+        <w:rPr>
+          <w:sz w:val="18"/>
+          <w:szCs w:val="18"/>
+          <w:lang w:val="tr-TR"/>
+        </w:rPr>
+        <w:t>Diode</w:t>
+      </w:r>
+      <w:proofErr w:type="spellEnd"/>
+      <w:r>
+        <w:rPr>
+          <w:sz w:val="18"/>
+          <w:szCs w:val="18"/>
+          <w:lang w:val="tr-TR"/>
+        </w:rPr>
+        <w:t xml:space="preserve"> Voltage</w:t>
+      </w:r>
+    </w:p>
+    <w:p>
+      <w:pPr>
+        <w:pStyle w:val="ListeParagraf"/>
+        <w:ind w:left="0"/>
+        <w:rPr>
+          <w:sz w:val="18"/>
+          <w:szCs w:val="18"/>
+          <w:lang w:val="tr-TR"/>
+        </w:rPr>
+      </w:pPr>
+    </w:p>
+    <w:p>
+      <w:pPr>
+        <w:pStyle w:val="ListeParagraf"/>
+        <w:ind w:left="0"/>
+        <w:rPr>
+          <w:szCs w:val="24"/>
+          <w:lang w:val="tr-TR"/>
+        </w:rPr>
+      </w:pPr>
+    </w:p>
+    <w:p>
+      <w:pPr>
+        <w:pStyle w:val="ListeParagraf"/>
+        <w:ind w:left="0"/>
+        <w:rPr>
+          <w:szCs w:val="24"/>
+          <w:lang w:val="tr-TR"/>
+        </w:rPr>
+      </w:pPr>
+      <w:r>
+        <w:rPr>
+          <w:noProof/>
+        </w:rPr>
+        <w:drawing>
+          <wp:inline distT="0" distB="0" distL="0" distR="0" wp14:anchorId="2D40AA32" wp14:editId="24CE1642">
+            <wp:extent cx="5757288" cy="1264920"/>
+            <wp:effectExtent l="0" t="0" r="0" b="0"/>
+            <wp:docPr id="9" name="Resim 9"/>
+            <wp:cNvGraphicFramePr>
+              <a:graphicFrameLocks xmlns:a="http://schemas.openxmlformats.org/drawingml/2006/main" noChangeAspect="1"/>
+            </wp:cNvGraphicFramePr>
+            <a:graphic xmlns:a="http://schemas.openxmlformats.org/drawingml/2006/main">
+              <a:graphicData uri="http://schemas.openxmlformats.org/drawingml/2006/picture">
+                <pic:pic xmlns:pic="http://schemas.openxmlformats.org/drawingml/2006/picture">
+                  <pic:nvPicPr>
+                    <pic:cNvPr id="0" name="Picture 17"/>
+                    <pic:cNvPicPr>
+                      <a:picLocks noChangeAspect="1" noChangeArrowheads="1"/>
+                    </pic:cNvPicPr>
+                  </pic:nvPicPr>
+                  <pic:blipFill>
+                    <a:blip r:embed="rId21">
+                      <a:extLst>
+                        <a:ext uri="{28A0092B-C50C-407E-A947-70E740481C1C}">
+                          <a14:useLocalDpi xmlns:a14="http://schemas.microsoft.com/office/drawing/2010/main" val="0"/>
+                        </a:ext>
+                      </a:extLst>
+                    </a:blip>
+                    <a:srcRect/>
+                    <a:stretch>
+                      <a:fillRect/>
+                    </a:stretch>
+                  </pic:blipFill>
+                  <pic:spPr bwMode="auto">
+                    <a:xfrm>
+                      <a:off x="0" y="0"/>
+                      <a:ext cx="5775111" cy="1268836"/>
+                    </a:xfrm>
+                    <a:prstGeom prst="rect">
+                      <a:avLst/>
+                    </a:prstGeom>
+                    <a:noFill/>
+                    <a:ln>
+                      <a:noFill/>
+                    </a:ln>
+                  </pic:spPr>
+                </pic:pic>
+              </a:graphicData>
+            </a:graphic>
+          </wp:inline>
+        </w:drawing>
+      </w:r>
+    </w:p>
+    <w:p>
+      <w:pPr>
+        <w:pStyle w:val="ListeParagraf"/>
+        <w:ind w:left="0"/>
+        <w:rPr>
+          <w:szCs w:val="24"/>
+          <w:lang w:val="tr-TR"/>
+        </w:rPr>
+      </w:pPr>
+      <w:r>
+        <w:rPr>
+          <w:noProof/>
+        </w:rPr>
+        <w:drawing>
+          <wp:inline distT="0" distB="0" distL="0" distR="0" wp14:anchorId="1138B081" wp14:editId="46D80620">
+            <wp:extent cx="2034540" cy="1536475"/>
+            <wp:effectExtent l="0" t="0" r="3810" b="6985"/>
+            <wp:docPr id="10" name="Resim 10"/>
+            <wp:cNvGraphicFramePr>
+              <a:graphicFrameLocks xmlns:a="http://schemas.openxmlformats.org/drawingml/2006/main" noChangeAspect="1"/>
+            </wp:cNvGraphicFramePr>
+            <a:graphic xmlns:a="http://schemas.openxmlformats.org/drawingml/2006/main">
+              <a:graphicData uri="http://schemas.openxmlformats.org/drawingml/2006/picture">
+                <pic:pic xmlns:pic="http://schemas.openxmlformats.org/drawingml/2006/picture">
+                  <pic:nvPicPr>
+                    <pic:cNvPr id="0" name="Picture 19"/>
+                    <pic:cNvPicPr>
+                      <a:picLocks noChangeAspect="1" noChangeArrowheads="1"/>
+                    </pic:cNvPicPr>
+                  </pic:nvPicPr>
+                  <pic:blipFill>
+                    <a:blip r:embed="rId22">
+                      <a:extLst>
+                        <a:ext uri="{28A0092B-C50C-407E-A947-70E740481C1C}">
+                          <a14:useLocalDpi xmlns:a14="http://schemas.microsoft.com/office/drawing/2010/main" val="0"/>
+                        </a:ext>
+                      </a:extLst>
+                    </a:blip>
+                    <a:srcRect/>
+                    <a:stretch>
+                      <a:fillRect/>
+                    </a:stretch>
+                  </pic:blipFill>
+                  <pic:spPr bwMode="auto">
+                    <a:xfrm>
+                      <a:off x="0" y="0"/>
+                      <a:ext cx="2074109" cy="1566357"/>
+                    </a:xfrm>
+                    <a:prstGeom prst="rect">
+                      <a:avLst/>
+                    </a:prstGeom>
+                    <a:noFill/>
+                    <a:ln>
+                      <a:noFill/>
+                    </a:ln>
+                  </pic:spPr>
+                </pic:pic>
+              </a:graphicData>
+            </a:graphic>
+          </wp:inline>
+        </w:drawing>
+      </w:r>
+      <w:r>
+        <w:rPr>
+          <w:szCs w:val="24"/>
+          <w:lang w:val="tr-TR"/>
+        </w:rPr>
+        <w:t xml:space="preserve">  </w:t>
+      </w:r>
+    </w:p>
+    <w:p>
+      <w:pPr>
+        <w:jc w:val="center"/>
+        <w:rPr>
+          <w:sz w:val="18"/>
+          <w:szCs w:val="18"/>
+          <w:lang w:val="tr-TR"/>
+        </w:rPr>
+      </w:pPr>
+      <w:proofErr w:type="spellStart"/>
+      <w:r>
+        <w:rPr>
+          <w:sz w:val="18"/>
+          <w:szCs w:val="18"/>
+          <w:lang w:val="tr-TR"/>
+        </w:rPr>
+        <w:t>Figure</w:t>
+      </w:r>
+      <w:proofErr w:type="spellEnd"/>
+      <w:r>
+        <w:rPr>
+          <w:sz w:val="18"/>
+          <w:szCs w:val="18"/>
+          <w:lang w:val="tr-TR"/>
+        </w:rPr>
+        <w:t xml:space="preserve"> 3.9- Voltage of DC link capacitor</w:t>
+      </w:r>
+    </w:p>
+    <w:p>
+      <w:pPr>
+        <w:pStyle w:val="ListeParagraf"/>
+        <w:ind w:left="0"/>
+        <w:rPr>
+          <w:szCs w:val="24"/>
+          <w:lang w:val="tr-TR"/>
+        </w:rPr>
+      </w:pPr>
+    </w:p>
+    <w:p>
+      <w:pPr>
+        <w:pStyle w:val="ListeParagraf"/>
+        <w:ind w:left="0"/>
+        <w:rPr>
+          <w:szCs w:val="24"/>
+          <w:lang w:val="tr-TR"/>
+        </w:rPr>
+      </w:pPr>
+      <w:r>
+        <w:rPr>
+          <w:noProof/>
+        </w:rPr>
+        <w:drawing>
+          <wp:inline distT="0" distB="0" distL="0" distR="0" wp14:anchorId="686FDB7B" wp14:editId="2643E011">
+            <wp:extent cx="5756773" cy="1264920"/>
+            <wp:effectExtent l="0" t="0" r="0" b="0"/>
+            <wp:docPr id="11" name="Resim 11"/>
+            <wp:cNvGraphicFramePr>
+              <a:graphicFrameLocks xmlns:a="http://schemas.openxmlformats.org/drawingml/2006/main" noChangeAspect="1"/>
+            </wp:cNvGraphicFramePr>
+            <a:graphic xmlns:a="http://schemas.openxmlformats.org/drawingml/2006/main">
+              <a:graphicData uri="http://schemas.openxmlformats.org/drawingml/2006/picture">
+                <pic:pic xmlns:pic="http://schemas.openxmlformats.org/drawingml/2006/picture">
+                  <pic:nvPicPr>
+                    <pic:cNvPr id="0" name="Picture 21"/>
+                    <pic:cNvPicPr>
+                      <a:picLocks noChangeAspect="1" noChangeArrowheads="1"/>
+                    </pic:cNvPicPr>
+                  </pic:nvPicPr>
+                  <pic:blipFill>
+                    <a:blip r:embed="rId23">
+                      <a:extLst>
+                        <a:ext uri="{28A0092B-C50C-407E-A947-70E740481C1C}">
+                          <a14:useLocalDpi xmlns:a14="http://schemas.microsoft.com/office/drawing/2010/main" val="0"/>
+                        </a:ext>
+                      </a:extLst>
+                    </a:blip>
+                    <a:srcRect/>
+                    <a:stretch>
+                      <a:fillRect/>
+                    </a:stretch>
+                  </pic:blipFill>
+                  <pic:spPr bwMode="auto">
+                    <a:xfrm>
+                      <a:off x="0" y="0"/>
+                      <a:ext cx="5779691" cy="1269956"/>
+                    </a:xfrm>
+                    <a:prstGeom prst="rect">
+                      <a:avLst/>
+                    </a:prstGeom>
+                    <a:noFill/>
+                    <a:ln>
+                      <a:noFill/>
+                    </a:ln>
+                  </pic:spPr>
+                </pic:pic>
+              </a:graphicData>
+            </a:graphic>
+          </wp:inline>
+        </w:drawing>
+      </w:r>
+    </w:p>
+    <w:p>
+      <w:pPr>
+        <w:pStyle w:val="ListeParagraf"/>
+        <w:ind w:left="0"/>
+        <w:rPr>
+          <w:szCs w:val="24"/>
+          <w:lang w:val="tr-TR"/>
+        </w:rPr>
+      </w:pPr>
+      <w:r>
+        <w:rPr>
+          <w:noProof/>
+        </w:rPr>
+        <w:drawing>
+          <wp:inline distT="0" distB="0" distL="0" distR="0" wp14:anchorId="14F7B29D" wp14:editId="7D8BDA9E">
+            <wp:extent cx="1981104" cy="1470660"/>
+            <wp:effectExtent l="0" t="0" r="635" b="0"/>
+            <wp:docPr id="12" name="Resim 12"/>
+            <wp:cNvGraphicFramePr>
+              <a:graphicFrameLocks xmlns:a="http://schemas.openxmlformats.org/drawingml/2006/main" noChangeAspect="1"/>
+            </wp:cNvGraphicFramePr>
+            <a:graphic xmlns:a="http://schemas.openxmlformats.org/drawingml/2006/main">
+              <a:graphicData uri="http://schemas.openxmlformats.org/drawingml/2006/picture">
+                <pic:pic xmlns:pic="http://schemas.openxmlformats.org/drawingml/2006/picture">
+                  <pic:nvPicPr>
+                    <pic:cNvPr id="0" name="Picture 23"/>
+                    <pic:cNvPicPr>
+                      <a:picLocks noChangeAspect="1" noChangeArrowheads="1"/>
+                    </pic:cNvPicPr>
+                  </pic:nvPicPr>
+                  <pic:blipFill>
+                    <a:blip r:embed="rId24">
+                      <a:extLst>
+                        <a:ext uri="{28A0092B-C50C-407E-A947-70E740481C1C}">
+                          <a14:useLocalDpi xmlns:a14="http://schemas.microsoft.com/office/drawing/2010/main" val="0"/>
+                        </a:ext>
+                      </a:extLst>
+                    </a:blip>
+                    <a:srcRect/>
+                    <a:stretch>
+                      <a:fillRect/>
+                    </a:stretch>
+                  </pic:blipFill>
+                  <pic:spPr bwMode="auto">
+                    <a:xfrm>
+                      <a:off x="0" y="0"/>
+                      <a:ext cx="2026378" cy="1504269"/>
+                    </a:xfrm>
+                    <a:prstGeom prst="rect">
+                      <a:avLst/>
+                    </a:prstGeom>
+                    <a:noFill/>
+                    <a:ln>
+                      <a:noFill/>
+                    </a:ln>
+                  </pic:spPr>
+                </pic:pic>
+              </a:graphicData>
+            </a:graphic>
+          </wp:inline>
+        </w:drawing>
+      </w:r>
+      <w:r>
+        <w:rPr>
+          <w:szCs w:val="24"/>
+          <w:lang w:val="tr-TR"/>
+        </w:rPr>
+        <w:t xml:space="preserve">  </w:t>
+      </w:r>
+    </w:p>
+    <w:p>
+      <w:pPr>
+        <w:jc w:val="center"/>
+        <w:rPr>
+          <w:sz w:val="18"/>
+          <w:szCs w:val="18"/>
+          <w:lang w:val="tr-TR"/>
+        </w:rPr>
+      </w:pPr>
+      <w:proofErr w:type="spellStart"/>
+      <w:r>
+        <w:rPr>
+          <w:sz w:val="18"/>
+          <w:szCs w:val="18"/>
+          <w:lang w:val="tr-TR"/>
+        </w:rPr>
+        <w:t>Figure</w:t>
+      </w:r>
+      <w:proofErr w:type="spellEnd"/>
+      <w:r>
+        <w:rPr>
+          <w:sz w:val="18"/>
+          <w:szCs w:val="18"/>
+          <w:lang w:val="tr-TR"/>
+        </w:rPr>
+        <w:t xml:space="preserve"> 3.10- Motor </w:t>
+      </w:r>
+      <w:proofErr w:type="spellStart"/>
+      <w:r>
+        <w:rPr>
+          <w:sz w:val="18"/>
+          <w:szCs w:val="18"/>
+          <w:lang w:val="tr-TR"/>
+        </w:rPr>
+        <w:t>current</w:t>
+      </w:r>
+      <w:proofErr w:type="spellEnd"/>
+    </w:p>
+    <w:p/>
+    <w:p>
+      <w:pPr>
+        <w:pStyle w:val="Balk1"/>
         <w:numPr>
           <w:ilvl w:val="0"/>
           <w:numId w:val="2"/>
@@ -1670,7 +4215,360 @@
     </w:p>
     <w:p>
       <w:pPr>
-        <w:pStyle w:val="Heading1"/>
+        <w:pStyle w:val="Balk2"/>
+        <w:numPr>
+          <w:ilvl w:val="1"/>
+          <w:numId w:val="2"/>
+        </w:numPr>
+      </w:pPr>
+      <w:r>
+        <w:t>4.1 Cost Analysis</w:t>
+      </w:r>
+    </w:p>
+    <w:tbl>
+      <w:tblPr>
+        <w:tblStyle w:val="TabloKlavuzu"/>
+        <w:tblW w:w="0" w:type="auto"/>
+        <w:tblLook w:val="04A0" w:firstRow="1" w:lastRow="0" w:firstColumn="1" w:lastColumn="0" w:noHBand="0" w:noVBand="1"/>
+      </w:tblPr>
+      <w:tblGrid>
+        <w:gridCol w:w="4531"/>
+        <w:gridCol w:w="4531"/>
+      </w:tblGrid>
+      <w:tr>
+        <w:tc>
+          <w:tcPr>
+            <w:tcW w:w="4531" w:type="dxa"/>
+          </w:tcPr>
+          <w:p>
+            <w:pPr>
+              <w:jc w:val="center"/>
+            </w:pPr>
+            <w:r>
+              <w:t>MAIN COMPONENTS</w:t>
+            </w:r>
+          </w:p>
+        </w:tc>
+        <w:tc>
+          <w:tcPr>
+            <w:tcW w:w="4531" w:type="dxa"/>
+          </w:tcPr>
+          <w:p>
+            <w:pPr>
+              <w:jc w:val="center"/>
+            </w:pPr>
+            <w:r>
+              <w:t>COST(TL)</w:t>
+            </w:r>
+          </w:p>
+        </w:tc>
+      </w:tr>
+      <w:tr>
+        <w:tc>
+          <w:tcPr>
+            <w:tcW w:w="4531" w:type="dxa"/>
+          </w:tcPr>
+          <w:p>
+            <w:pPr>
+              <w:jc w:val="center"/>
+            </w:pPr>
+            <w:r>
+              <w:t>3-Phase diode rectifier module</w:t>
+            </w:r>
+          </w:p>
+        </w:tc>
+        <w:tc>
+          <w:tcPr>
+            <w:tcW w:w="4531" w:type="dxa"/>
+          </w:tcPr>
+          <w:p>
+            <w:pPr>
+              <w:jc w:val="center"/>
+            </w:pPr>
+            <w:r>
+              <w:t>60</w:t>
+            </w:r>
+          </w:p>
+        </w:tc>
+      </w:tr>
+      <w:tr>
+        <w:tc>
+          <w:tcPr>
+            <w:tcW w:w="4531" w:type="dxa"/>
+          </w:tcPr>
+          <w:p>
+            <w:pPr>
+              <w:jc w:val="center"/>
+            </w:pPr>
+            <w:r>
+              <w:t>IGBT</w:t>
+            </w:r>
+          </w:p>
+        </w:tc>
+        <w:tc>
+          <w:tcPr>
+            <w:tcW w:w="4531" w:type="dxa"/>
+          </w:tcPr>
+          <w:p>
+            <w:pPr>
+              <w:jc w:val="center"/>
+            </w:pPr>
+            <w:r>
+              <w:t>40</w:t>
+            </w:r>
+          </w:p>
+        </w:tc>
+      </w:tr>
+      <w:tr>
+        <w:tc>
+          <w:tcPr>
+            <w:tcW w:w="4531" w:type="dxa"/>
+          </w:tcPr>
+          <w:p>
+            <w:pPr>
+              <w:jc w:val="center"/>
+            </w:pPr>
+            <w:r>
+              <w:t>Freewheeling diode</w:t>
+            </w:r>
+          </w:p>
+        </w:tc>
+        <w:tc>
+          <w:tcPr>
+            <w:tcW w:w="4531" w:type="dxa"/>
+          </w:tcPr>
+          <w:p>
+            <w:pPr>
+              <w:jc w:val="center"/>
+            </w:pPr>
+            <w:r>
+              <w:t>20</w:t>
+            </w:r>
+          </w:p>
+        </w:tc>
+      </w:tr>
+      <w:tr>
+        <w:tc>
+          <w:tcPr>
+            <w:tcW w:w="4531" w:type="dxa"/>
+          </w:tcPr>
+          <w:p>
+            <w:pPr>
+              <w:jc w:val="center"/>
+            </w:pPr>
+            <w:r>
+              <w:t>Capacitor(x3)</w:t>
+            </w:r>
+          </w:p>
+        </w:tc>
+        <w:tc>
+          <w:tcPr>
+            <w:tcW w:w="4531" w:type="dxa"/>
+          </w:tcPr>
+          <w:p>
+            <w:pPr>
+              <w:jc w:val="center"/>
+            </w:pPr>
+            <w:r>
+              <w:t>3x20</w:t>
+            </w:r>
+          </w:p>
+        </w:tc>
+      </w:tr>
+      <w:tr>
+        <w:tc>
+          <w:tcPr>
+            <w:tcW w:w="4531" w:type="dxa"/>
+          </w:tcPr>
+          <w:p>
+            <w:pPr>
+              <w:jc w:val="center"/>
+            </w:pPr>
+            <w:r>
+              <w:lastRenderedPageBreak/>
+              <w:t>Arduino</w:t>
+            </w:r>
+          </w:p>
+        </w:tc>
+        <w:tc>
+          <w:tcPr>
+            <w:tcW w:w="4531" w:type="dxa"/>
+          </w:tcPr>
+          <w:p>
+            <w:pPr>
+              <w:jc w:val="center"/>
+            </w:pPr>
+            <w:r>
+              <w:t>23</w:t>
+            </w:r>
+          </w:p>
+        </w:tc>
+      </w:tr>
+      <w:tr>
+        <w:tc>
+          <w:tcPr>
+            <w:tcW w:w="4531" w:type="dxa"/>
+          </w:tcPr>
+          <w:p>
+            <w:pPr>
+              <w:jc w:val="center"/>
+            </w:pPr>
+            <w:r>
+              <w:t>Optocoupler</w:t>
+            </w:r>
+          </w:p>
+        </w:tc>
+        <w:tc>
+          <w:tcPr>
+            <w:tcW w:w="4531" w:type="dxa"/>
+          </w:tcPr>
+          <w:p>
+            <w:pPr>
+              <w:jc w:val="center"/>
+            </w:pPr>
+            <w:r>
+              <w:t>15</w:t>
+            </w:r>
+          </w:p>
+        </w:tc>
+      </w:tr>
+      <w:tr>
+        <w:tc>
+          <w:tcPr>
+            <w:tcW w:w="4531" w:type="dxa"/>
+          </w:tcPr>
+          <w:p>
+            <w:pPr>
+              <w:jc w:val="center"/>
+            </w:pPr>
+            <w:r>
+              <w:t>Heat Sink(x3)</w:t>
+            </w:r>
+          </w:p>
+        </w:tc>
+        <w:tc>
+          <w:tcPr>
+            <w:tcW w:w="4531" w:type="dxa"/>
+          </w:tcPr>
+          <w:p>
+            <w:pPr>
+              <w:jc w:val="center"/>
+            </w:pPr>
+            <w:r>
+              <w:t>3x5</w:t>
+            </w:r>
+          </w:p>
+        </w:tc>
+      </w:tr>
+      <w:tr>
+        <w:tc>
+          <w:tcPr>
+            <w:tcW w:w="4531" w:type="dxa"/>
+          </w:tcPr>
+          <w:p>
+            <w:pPr>
+              <w:jc w:val="center"/>
+            </w:pPr>
+            <w:r>
+              <w:t>Ventilator</w:t>
+            </w:r>
+          </w:p>
+        </w:tc>
+        <w:tc>
+          <w:tcPr>
+            <w:tcW w:w="4531" w:type="dxa"/>
+          </w:tcPr>
+          <w:p>
+            <w:pPr>
+              <w:jc w:val="center"/>
+            </w:pPr>
+            <w:r>
+              <w:t>20</w:t>
+            </w:r>
+          </w:p>
+        </w:tc>
+      </w:tr>
+      <w:tr>
+        <w:tc>
+          <w:tcPr>
+            <w:tcW w:w="4531" w:type="dxa"/>
+          </w:tcPr>
+          <w:p>
+            <w:pPr>
+              <w:jc w:val="center"/>
+            </w:pPr>
+            <w:r>
+              <w:t>Stripboard</w:t>
+            </w:r>
+          </w:p>
+        </w:tc>
+        <w:tc>
+          <w:tcPr>
+            <w:tcW w:w="4531" w:type="dxa"/>
+          </w:tcPr>
+          <w:p>
+            <w:pPr>
+              <w:jc w:val="center"/>
+            </w:pPr>
+            <w:r>
+              <w:t>10</w:t>
+            </w:r>
+          </w:p>
+        </w:tc>
+      </w:tr>
+      <w:tr>
+        <w:tc>
+          <w:tcPr>
+            <w:tcW w:w="4531" w:type="dxa"/>
+          </w:tcPr>
+          <w:p>
+            <w:pPr>
+              <w:jc w:val="center"/>
+            </w:pPr>
+            <w:r>
+              <w:t>Plastic box</w:t>
+            </w:r>
+          </w:p>
+        </w:tc>
+        <w:tc>
+          <w:tcPr>
+            <w:tcW w:w="4531" w:type="dxa"/>
+          </w:tcPr>
+          <w:p>
+            <w:pPr>
+              <w:jc w:val="center"/>
+            </w:pPr>
+            <w:r>
+              <w:t>40</w:t>
+            </w:r>
+          </w:p>
+        </w:tc>
+      </w:tr>
+    </w:tbl>
+    <w:p/>
+    <w:p>
+      <w:pPr>
+        <w:ind w:firstLine="360"/>
+        <w:jc w:val="left"/>
+      </w:pPr>
+      <w:r>
+        <w:t xml:space="preserve">Other than these components, we have used ceramic capacitors, resistors, cables, connectors, </w:t>
+      </w:r>
+      <w:r>
+        <w:t xml:space="preserve">thermal paste, </w:t>
+      </w:r>
+      <w:r>
+        <w:t>sockets and battery.</w:t>
+      </w:r>
+    </w:p>
+    <w:p>
+      <w:pPr>
+        <w:pStyle w:val="Balk2"/>
+      </w:pPr>
+    </w:p>
+    <w:p>
+      <w:pPr>
+        <w:pStyle w:val="Balk1"/>
         <w:numPr>
           <w:ilvl w:val="0"/>
           <w:numId w:val="2"/>
@@ -1684,7 +4582,7 @@
     </w:p>
     <w:p>
       <w:pPr>
-        <w:pStyle w:val="Heading1"/>
+        <w:pStyle w:val="Balk1"/>
         <w:numPr>
           <w:ilvl w:val="0"/>
           <w:numId w:val="2"/>
@@ -1698,59 +4596,965 @@
     </w:p>
     <w:p>
       <w:pPr>
-        <w:pStyle w:val="Heading1"/>
+        <w:ind w:firstLine="360"/>
+      </w:pPr>
+      <w:r>
+        <w:t xml:space="preserve">We </w:t>
+      </w:r>
+      <w:r>
+        <w:t xml:space="preserve">have </w:t>
+      </w:r>
+      <w:r>
+        <w:t xml:space="preserve">tested </w:t>
+      </w:r>
+      <w:r>
+        <w:t xml:space="preserve">all subparts after purchasing them to make sure that they are suitable for the project. Firstly, we have tested diode rectifier module and </w:t>
+      </w:r>
+      <w:r>
+        <w:t>54</w:t>
+      </w:r>
+      <w:r>
+        <w:t xml:space="preserve">0 </w:t>
+      </w:r>
+      <w:r>
+        <w:rPr>
+          <w:rFonts w:cstheme="minorHAnsi"/>
+        </w:rPr>
+        <w:t>µ</w:t>
+      </w:r>
+      <w:r>
+        <w:t xml:space="preserve">F </w:t>
+      </w:r>
+      <w:r>
+        <w:t>DC link capacitor by using resistive load.</w:t>
+      </w:r>
+      <w:r>
+        <w:t xml:space="preserve"> As seen in the Figure-</w:t>
+      </w:r>
+      <w:r>
+        <w:t>6.1</w:t>
+      </w:r>
+      <w:r>
+        <w:t xml:space="preserve">, output voltage has almost no ripple thanks to </w:t>
+      </w:r>
+      <w:r>
+        <w:t>the capacitor.</w:t>
+      </w:r>
+    </w:p>
+    <w:p>
+      <w:pPr>
+        <w:ind w:firstLine="360"/>
+        <w:jc w:val="center"/>
+      </w:pPr>
+      <w:r>
+        <w:rPr>
+          <w:noProof/>
+        </w:rPr>
+        <w:drawing>
+          <wp:inline distT="0" distB="0" distL="0" distR="0" wp14:anchorId="59DFFB3C" wp14:editId="2285206C">
+            <wp:extent cx="4985468" cy="3088841"/>
+            <wp:effectExtent l="0" t="0" r="5715" b="0"/>
+            <wp:docPr id="23" name="Resim 23"/>
+            <wp:cNvGraphicFramePr>
+              <a:graphicFrameLocks xmlns:a="http://schemas.openxmlformats.org/drawingml/2006/main" noChangeAspect="1"/>
+            </wp:cNvGraphicFramePr>
+            <a:graphic xmlns:a="http://schemas.openxmlformats.org/drawingml/2006/main">
+              <a:graphicData uri="http://schemas.openxmlformats.org/drawingml/2006/picture">
+                <pic:pic xmlns:pic="http://schemas.openxmlformats.org/drawingml/2006/picture">
+                  <pic:nvPicPr>
+                    <pic:cNvPr id="0" name="Picture 2"/>
+                    <pic:cNvPicPr>
+                      <a:picLocks noChangeAspect="1" noChangeArrowheads="1"/>
+                    </pic:cNvPicPr>
+                  </pic:nvPicPr>
+                  <pic:blipFill>
+                    <a:blip r:embed="rId25">
+                      <a:extLst>
+                        <a:ext uri="{28A0092B-C50C-407E-A947-70E740481C1C}">
+                          <a14:useLocalDpi xmlns:a14="http://schemas.microsoft.com/office/drawing/2010/main" val="0"/>
+                        </a:ext>
+                      </a:extLst>
+                    </a:blip>
+                    <a:srcRect/>
+                    <a:stretch>
+                      <a:fillRect/>
+                    </a:stretch>
+                  </pic:blipFill>
+                  <pic:spPr bwMode="auto">
+                    <a:xfrm>
+                      <a:off x="0" y="0"/>
+                      <a:ext cx="4994520" cy="3094449"/>
+                    </a:xfrm>
+                    <a:prstGeom prst="rect">
+                      <a:avLst/>
+                    </a:prstGeom>
+                    <a:noFill/>
+                    <a:ln>
+                      <a:noFill/>
+                    </a:ln>
+                  </pic:spPr>
+                </pic:pic>
+              </a:graphicData>
+            </a:graphic>
+          </wp:inline>
+        </w:drawing>
+      </w:r>
+    </w:p>
+    <w:p>
+      <w:pPr>
+        <w:ind w:firstLine="360"/>
+        <w:jc w:val="center"/>
+      </w:pPr>
+      <w:r>
+        <w:t>Figure-</w:t>
+      </w:r>
+      <w:r>
+        <w:t>6.1</w:t>
+      </w:r>
+      <w:r>
+        <w:t>: Output voltage of the diode rectifier module with DC link capacitor</w:t>
+      </w:r>
+    </w:p>
+    <w:p>
+      <w:pPr>
+        <w:ind w:firstLine="360"/>
+        <w:jc w:val="left"/>
+      </w:pPr>
+      <w:r>
+        <w:tab/>
+        <w:t>We also looked at the gate signals of the IGBT generated by the Arduino with the help of an oscilloscope. Results for 2 different duty cycle is seen in the Figure-</w:t>
+      </w:r>
+      <w:r>
+        <w:t>6.2</w:t>
+      </w:r>
+      <w:r>
+        <w:t>.</w:t>
+      </w:r>
+    </w:p>
+    <w:p>
+      <w:pPr>
+        <w:ind w:firstLine="360"/>
+        <w:jc w:val="left"/>
+      </w:pPr>
+      <w:r>
+        <w:rPr>
+          <w:noProof/>
+        </w:rPr>
+        <w:lastRenderedPageBreak/>
+        <w:drawing>
+          <wp:inline distT="0" distB="0" distL="0" distR="0" wp14:anchorId="78EA9AE6" wp14:editId="1D65D730">
+            <wp:extent cx="2417197" cy="1358709"/>
+            <wp:effectExtent l="0" t="0" r="2540" b="0"/>
+            <wp:docPr id="24" name="Resim 24"/>
+            <wp:cNvGraphicFramePr>
+              <a:graphicFrameLocks xmlns:a="http://schemas.openxmlformats.org/drawingml/2006/main" noChangeAspect="1"/>
+            </wp:cNvGraphicFramePr>
+            <a:graphic xmlns:a="http://schemas.openxmlformats.org/drawingml/2006/main">
+              <a:graphicData uri="http://schemas.openxmlformats.org/drawingml/2006/picture">
+                <pic:pic xmlns:pic="http://schemas.openxmlformats.org/drawingml/2006/picture">
+                  <pic:nvPicPr>
+                    <pic:cNvPr id="0" name="Picture 3"/>
+                    <pic:cNvPicPr>
+                      <a:picLocks noChangeAspect="1" noChangeArrowheads="1"/>
+                    </pic:cNvPicPr>
+                  </pic:nvPicPr>
+                  <pic:blipFill>
+                    <a:blip r:embed="rId26" cstate="print">
+                      <a:extLst>
+                        <a:ext uri="{28A0092B-C50C-407E-A947-70E740481C1C}">
+                          <a14:useLocalDpi xmlns:a14="http://schemas.microsoft.com/office/drawing/2010/main" val="0"/>
+                        </a:ext>
+                      </a:extLst>
+                    </a:blip>
+                    <a:srcRect/>
+                    <a:stretch>
+                      <a:fillRect/>
+                    </a:stretch>
+                  </pic:blipFill>
+                  <pic:spPr bwMode="auto">
+                    <a:xfrm>
+                      <a:off x="0" y="0"/>
+                      <a:ext cx="2518525" cy="1415666"/>
+                    </a:xfrm>
+                    <a:prstGeom prst="rect">
+                      <a:avLst/>
+                    </a:prstGeom>
+                    <a:noFill/>
+                    <a:ln>
+                      <a:noFill/>
+                    </a:ln>
+                  </pic:spPr>
+                </pic:pic>
+              </a:graphicData>
+            </a:graphic>
+          </wp:inline>
+        </w:drawing>
+      </w:r>
+      <w:r>
+        <w:t xml:space="preserve">              </w:t>
+      </w:r>
+      <w:r>
+        <w:rPr>
+          <w:noProof/>
+        </w:rPr>
+        <w:drawing>
+          <wp:inline distT="0" distB="0" distL="0" distR="0" wp14:anchorId="3E3FFE84" wp14:editId="4FF9ADF8">
+            <wp:extent cx="2480807" cy="1394463"/>
+            <wp:effectExtent l="0" t="0" r="0" b="0"/>
+            <wp:docPr id="26" name="Resim 26"/>
+            <wp:cNvGraphicFramePr>
+              <a:graphicFrameLocks xmlns:a="http://schemas.openxmlformats.org/drawingml/2006/main" noChangeAspect="1"/>
+            </wp:cNvGraphicFramePr>
+            <a:graphic xmlns:a="http://schemas.openxmlformats.org/drawingml/2006/main">
+              <a:graphicData uri="http://schemas.openxmlformats.org/drawingml/2006/picture">
+                <pic:pic xmlns:pic="http://schemas.openxmlformats.org/drawingml/2006/picture">
+                  <pic:nvPicPr>
+                    <pic:cNvPr id="0" name="Picture 5"/>
+                    <pic:cNvPicPr>
+                      <a:picLocks noChangeAspect="1" noChangeArrowheads="1"/>
+                    </pic:cNvPicPr>
+                  </pic:nvPicPr>
+                  <pic:blipFill>
+                    <a:blip r:embed="rId27" cstate="print">
+                      <a:extLst>
+                        <a:ext uri="{28A0092B-C50C-407E-A947-70E740481C1C}">
+                          <a14:useLocalDpi xmlns:a14="http://schemas.microsoft.com/office/drawing/2010/main" val="0"/>
+                        </a:ext>
+                      </a:extLst>
+                    </a:blip>
+                    <a:srcRect/>
+                    <a:stretch>
+                      <a:fillRect/>
+                    </a:stretch>
+                  </pic:blipFill>
+                  <pic:spPr bwMode="auto">
+                    <a:xfrm>
+                      <a:off x="0" y="0"/>
+                      <a:ext cx="2511891" cy="1411935"/>
+                    </a:xfrm>
+                    <a:prstGeom prst="rect">
+                      <a:avLst/>
+                    </a:prstGeom>
+                    <a:noFill/>
+                    <a:ln>
+                      <a:noFill/>
+                    </a:ln>
+                  </pic:spPr>
+                </pic:pic>
+              </a:graphicData>
+            </a:graphic>
+          </wp:inline>
+        </w:drawing>
+      </w:r>
+    </w:p>
+    <w:p>
+      <w:pPr>
+        <w:ind w:firstLine="360"/>
+        <w:jc w:val="center"/>
+      </w:pPr>
+      <w:r>
+        <w:t>Figure-</w:t>
+      </w:r>
+      <w:r>
+        <w:t>6.2</w:t>
+      </w:r>
+      <w:r>
+        <w:t>: Output of the Arduino with 2 different duty cycle levels.</w:t>
+      </w:r>
+    </w:p>
+    <w:p>
+      <w:pPr>
+        <w:ind w:firstLine="360"/>
+        <w:jc w:val="left"/>
+      </w:pPr>
+      <w:r>
+        <w:t xml:space="preserve"> After tested the 2 subsystems mentioned above, we build the whole </w:t>
+      </w:r>
+      <w:r>
+        <w:t>circuit and tested with resistive load</w:t>
+      </w:r>
+      <w:r>
+        <w:t xml:space="preserve"> and low input voltage</w:t>
+      </w:r>
+      <w:r>
+        <w:t>. We observed overvoltage at the beginning of each cycle of the output voltage.</w:t>
+      </w:r>
+      <w:r>
+        <w:t xml:space="preserve"> This is dangerous for high power application. This could have burned our components, so we decided to use RC snubber to decrease the overvoltage. You can see the effect of the snubber in the Figure-</w:t>
+      </w:r>
+      <w:r>
+        <w:t>6.3</w:t>
+      </w:r>
+      <w:r>
+        <w:t>.</w:t>
+      </w:r>
+    </w:p>
+    <w:p>
+      <w:pPr>
+        <w:ind w:firstLine="360"/>
+        <w:jc w:val="left"/>
+      </w:pPr>
+      <w:r>
+        <w:rPr>
+          <w:noProof/>
+        </w:rPr>
+        <w:drawing>
+          <wp:inline distT="0" distB="0" distL="0" distR="0" wp14:anchorId="11DD986D" wp14:editId="04D31C7C">
+            <wp:extent cx="2470527" cy="3291840"/>
+            <wp:effectExtent l="0" t="0" r="6350" b="3810"/>
+            <wp:docPr id="27" name="Resim 27"/>
+            <wp:cNvGraphicFramePr>
+              <a:graphicFrameLocks xmlns:a="http://schemas.openxmlformats.org/drawingml/2006/main" noChangeAspect="1"/>
+            </wp:cNvGraphicFramePr>
+            <a:graphic xmlns:a="http://schemas.openxmlformats.org/drawingml/2006/main">
+              <a:graphicData uri="http://schemas.openxmlformats.org/drawingml/2006/picture">
+                <pic:pic xmlns:pic="http://schemas.openxmlformats.org/drawingml/2006/picture">
+                  <pic:nvPicPr>
+                    <pic:cNvPr id="0" name="Picture 6"/>
+                    <pic:cNvPicPr>
+                      <a:picLocks noChangeAspect="1" noChangeArrowheads="1"/>
+                    </pic:cNvPicPr>
+                  </pic:nvPicPr>
+                  <pic:blipFill>
+                    <a:blip r:embed="rId28" cstate="print">
+                      <a:extLst>
+                        <a:ext uri="{28A0092B-C50C-407E-A947-70E740481C1C}">
+                          <a14:useLocalDpi xmlns:a14="http://schemas.microsoft.com/office/drawing/2010/main" val="0"/>
+                        </a:ext>
+                      </a:extLst>
+                    </a:blip>
+                    <a:srcRect/>
+                    <a:stretch>
+                      <a:fillRect/>
+                    </a:stretch>
+                  </pic:blipFill>
+                  <pic:spPr bwMode="auto">
+                    <a:xfrm>
+                      <a:off x="0" y="0"/>
+                      <a:ext cx="2474962" cy="3297749"/>
+                    </a:xfrm>
+                    <a:prstGeom prst="rect">
+                      <a:avLst/>
+                    </a:prstGeom>
+                    <a:noFill/>
+                    <a:ln>
+                      <a:noFill/>
+                    </a:ln>
+                  </pic:spPr>
+                </pic:pic>
+              </a:graphicData>
+            </a:graphic>
+          </wp:inline>
+        </w:drawing>
+      </w:r>
+      <w:r>
+        <w:t xml:space="preserve">    </w:t>
+      </w:r>
+      <w:r>
+        <w:rPr>
+          <w:noProof/>
+        </w:rPr>
+        <w:drawing>
+          <wp:inline distT="0" distB="0" distL="0" distR="0" wp14:anchorId="23F20D57" wp14:editId="2CD9F556">
+            <wp:extent cx="2472856" cy="3294943"/>
+            <wp:effectExtent l="0" t="0" r="3810" b="1270"/>
+            <wp:docPr id="28" name="Resim 28"/>
+            <wp:cNvGraphicFramePr>
+              <a:graphicFrameLocks xmlns:a="http://schemas.openxmlformats.org/drawingml/2006/main" noChangeAspect="1"/>
+            </wp:cNvGraphicFramePr>
+            <a:graphic xmlns:a="http://schemas.openxmlformats.org/drawingml/2006/main">
+              <a:graphicData uri="http://schemas.openxmlformats.org/drawingml/2006/picture">
+                <pic:pic xmlns:pic="http://schemas.openxmlformats.org/drawingml/2006/picture">
+                  <pic:nvPicPr>
+                    <pic:cNvPr id="0" name="Picture 7"/>
+                    <pic:cNvPicPr>
+                      <a:picLocks noChangeAspect="1" noChangeArrowheads="1"/>
+                    </pic:cNvPicPr>
+                  </pic:nvPicPr>
+                  <pic:blipFill>
+                    <a:blip r:embed="rId29" cstate="print">
+                      <a:extLst>
+                        <a:ext uri="{28A0092B-C50C-407E-A947-70E740481C1C}">
+                          <a14:useLocalDpi xmlns:a14="http://schemas.microsoft.com/office/drawing/2010/main" val="0"/>
+                        </a:ext>
+                      </a:extLst>
+                    </a:blip>
+                    <a:srcRect/>
+                    <a:stretch>
+                      <a:fillRect/>
+                    </a:stretch>
+                  </pic:blipFill>
+                  <pic:spPr bwMode="auto">
+                    <a:xfrm>
+                      <a:off x="0" y="0"/>
+                      <a:ext cx="2479615" cy="3303949"/>
+                    </a:xfrm>
+                    <a:prstGeom prst="rect">
+                      <a:avLst/>
+                    </a:prstGeom>
+                    <a:noFill/>
+                    <a:ln>
+                      <a:noFill/>
+                    </a:ln>
+                  </pic:spPr>
+                </pic:pic>
+              </a:graphicData>
+            </a:graphic>
+          </wp:inline>
+        </w:drawing>
+      </w:r>
+    </w:p>
+    <w:p>
+      <w:pPr>
+        <w:ind w:firstLine="360"/>
+        <w:jc w:val="center"/>
+      </w:pPr>
+      <w:r>
+        <w:t>Figure-</w:t>
+      </w:r>
+      <w:r>
+        <w:t>6.3</w:t>
+      </w:r>
+      <w:r>
+        <w:t>: Output voltage without snubber (left side) and with snubber</w:t>
+      </w:r>
+      <w:r>
+        <w:t xml:space="preserve"> </w:t>
+      </w:r>
+      <w:r>
+        <w:t>(right side).</w:t>
+      </w:r>
+    </w:p>
+    <w:p>
+      <w:pPr>
+        <w:ind w:firstLine="360"/>
+        <w:jc w:val="left"/>
+      </w:pPr>
+      <w:r>
+        <w:tab/>
+        <w:t xml:space="preserve">Finally, we were ready to test our circuit with RL load. Test results </w:t>
+      </w:r>
+      <w:r>
+        <w:t>were</w:t>
+      </w:r>
+      <w:r>
+        <w:t xml:space="preserve"> </w:t>
+      </w:r>
+      <w:r>
+        <w:t>what we expected as seen in the Figure-</w:t>
+      </w:r>
+      <w:r>
+        <w:t>6.4</w:t>
+      </w:r>
+      <w:r>
+        <w:t>.</w:t>
+      </w:r>
+      <w:r>
+        <w:t xml:space="preserve"> We managed to control the output voltage of the load by changing the duty cycle of the gate voltage of the IGBT.</w:t>
+      </w:r>
+    </w:p>
+    <w:p>
+      <w:pPr>
+        <w:ind w:firstLine="360"/>
+        <w:jc w:val="left"/>
+      </w:pPr>
+      <w:r>
+        <w:rPr>
+          <w:noProof/>
+        </w:rPr>
+        <w:lastRenderedPageBreak/>
+        <w:drawing>
+          <wp:inline distT="0" distB="0" distL="0" distR="0" wp14:anchorId="26AF06E4" wp14:editId="2117B892">
+            <wp:extent cx="2074956" cy="1785433"/>
+            <wp:effectExtent l="0" t="0" r="1905" b="5715"/>
+            <wp:docPr id="30" name="Resim 30"/>
+            <wp:cNvGraphicFramePr>
+              <a:graphicFrameLocks xmlns:a="http://schemas.openxmlformats.org/drawingml/2006/main" noChangeAspect="1"/>
+            </wp:cNvGraphicFramePr>
+            <a:graphic xmlns:a="http://schemas.openxmlformats.org/drawingml/2006/main">
+              <a:graphicData uri="http://schemas.openxmlformats.org/drawingml/2006/picture">
+                <pic:pic xmlns:pic="http://schemas.openxmlformats.org/drawingml/2006/picture">
+                  <pic:nvPicPr>
+                    <pic:cNvPr id="0" name="Picture 9"/>
+                    <pic:cNvPicPr>
+                      <a:picLocks noChangeAspect="1" noChangeArrowheads="1"/>
+                    </pic:cNvPicPr>
+                  </pic:nvPicPr>
+                  <pic:blipFill>
+                    <a:blip r:embed="rId30" cstate="print">
+                      <a:extLst>
+                        <a:ext uri="{28A0092B-C50C-407E-A947-70E740481C1C}">
+                          <a14:useLocalDpi xmlns:a14="http://schemas.microsoft.com/office/drawing/2010/main" val="0"/>
+                        </a:ext>
+                      </a:extLst>
+                    </a:blip>
+                    <a:srcRect/>
+                    <a:stretch>
+                      <a:fillRect/>
+                    </a:stretch>
+                  </pic:blipFill>
+                  <pic:spPr bwMode="auto">
+                    <a:xfrm>
+                      <a:off x="0" y="0"/>
+                      <a:ext cx="2101982" cy="1808688"/>
+                    </a:xfrm>
+                    <a:prstGeom prst="rect">
+                      <a:avLst/>
+                    </a:prstGeom>
+                    <a:noFill/>
+                    <a:ln>
+                      <a:noFill/>
+                    </a:ln>
+                  </pic:spPr>
+                </pic:pic>
+              </a:graphicData>
+            </a:graphic>
+          </wp:inline>
+        </w:drawing>
+      </w:r>
+      <w:r>
+        <w:t xml:space="preserve">      </w:t>
+      </w:r>
+      <w:r>
+        <w:rPr>
+          <w:noProof/>
+        </w:rPr>
+        <w:drawing>
+          <wp:inline distT="0" distB="0" distL="0" distR="0" wp14:anchorId="3829AC41" wp14:editId="06D4FB42">
+            <wp:extent cx="2638680" cy="1789044"/>
+            <wp:effectExtent l="0" t="0" r="0" b="1905"/>
+            <wp:docPr id="31" name="Resim 31"/>
+            <wp:cNvGraphicFramePr>
+              <a:graphicFrameLocks xmlns:a="http://schemas.openxmlformats.org/drawingml/2006/main" noChangeAspect="1"/>
+            </wp:cNvGraphicFramePr>
+            <a:graphic xmlns:a="http://schemas.openxmlformats.org/drawingml/2006/main">
+              <a:graphicData uri="http://schemas.openxmlformats.org/drawingml/2006/picture">
+                <pic:pic xmlns:pic="http://schemas.openxmlformats.org/drawingml/2006/picture">
+                  <pic:nvPicPr>
+                    <pic:cNvPr id="0" name="Picture 10"/>
+                    <pic:cNvPicPr>
+                      <a:picLocks noChangeAspect="1" noChangeArrowheads="1"/>
+                    </pic:cNvPicPr>
+                  </pic:nvPicPr>
+                  <pic:blipFill>
+                    <a:blip r:embed="rId31">
+                      <a:extLst>
+                        <a:ext uri="{28A0092B-C50C-407E-A947-70E740481C1C}">
+                          <a14:useLocalDpi xmlns:a14="http://schemas.microsoft.com/office/drawing/2010/main" val="0"/>
+                        </a:ext>
+                      </a:extLst>
+                    </a:blip>
+                    <a:srcRect/>
+                    <a:stretch>
+                      <a:fillRect/>
+                    </a:stretch>
+                  </pic:blipFill>
+                  <pic:spPr bwMode="auto">
+                    <a:xfrm>
+                      <a:off x="0" y="0"/>
+                      <a:ext cx="2686093" cy="1821190"/>
+                    </a:xfrm>
+                    <a:prstGeom prst="rect">
+                      <a:avLst/>
+                    </a:prstGeom>
+                    <a:noFill/>
+                    <a:ln>
+                      <a:noFill/>
+                    </a:ln>
+                  </pic:spPr>
+                </pic:pic>
+              </a:graphicData>
+            </a:graphic>
+          </wp:inline>
+        </w:drawing>
+      </w:r>
+      <w:r>
+        <w:t xml:space="preserve">  </w:t>
+      </w:r>
+    </w:p>
+    <w:p>
+      <w:pPr>
+        <w:ind w:firstLine="360"/>
+        <w:jc w:val="center"/>
+      </w:pPr>
+      <w:r>
+        <w:t>Figure-</w:t>
+      </w:r>
+      <w:r>
+        <w:t>6.4</w:t>
+      </w:r>
+      <w:r>
+        <w:t>: Output voltage and current with RL load with different duty cycles</w:t>
+      </w:r>
+    </w:p>
+    <w:p>
+      <w:pPr>
+        <w:ind w:firstLine="360"/>
+        <w:jc w:val="left"/>
+      </w:pPr>
+      <w:r>
+        <w:tab/>
+        <w:t>All tested were successful at the power electronics laboratory, so we decided to test our des</w:t>
+      </w:r>
+      <w:r>
+        <w:t>ign</w:t>
+      </w:r>
+      <w:r>
+        <w:t xml:space="preserve"> in the machinery laboratory with DC motor. Our driver was operating well until th</w:t>
+      </w:r>
+      <w:r>
+        <w:t>ere</w:t>
+      </w:r>
+      <w:r>
+        <w:t xml:space="preserve"> w</w:t>
+      </w:r>
+      <w:r>
+        <w:t>ere</w:t>
+      </w:r>
+      <w:r>
+        <w:t xml:space="preserve"> some problems</w:t>
+      </w:r>
+      <w:r>
+        <w:t xml:space="preserve"> with</w:t>
+      </w:r>
+      <w:r>
+        <w:t xml:space="preserve"> the </w:t>
+      </w:r>
+      <w:r>
+        <w:t>DC motor. Results before the problem are seen in the Figure-</w:t>
+      </w:r>
+      <w:r>
+        <w:t>6.5</w:t>
+      </w:r>
+      <w:r>
+        <w:t>.</w:t>
+      </w:r>
+      <w:bookmarkStart w:id="8" w:name="_GoBack"/>
+      <w:bookmarkEnd w:id="8"/>
+    </w:p>
+    <w:p>
+      <w:pPr>
+        <w:ind w:firstLine="360"/>
+        <w:jc w:val="left"/>
+      </w:pPr>
+      <w:r>
+        <w:rPr>
+          <w:noProof/>
+        </w:rPr>
+        <w:drawing>
+          <wp:inline distT="0" distB="0" distL="0" distR="0" wp14:anchorId="65F52B07" wp14:editId="2C5625D5">
+            <wp:extent cx="2147266" cy="3124863"/>
+            <wp:effectExtent l="0" t="0" r="5715" b="0"/>
+            <wp:docPr id="33" name="Resim 33"/>
+            <wp:cNvGraphicFramePr>
+              <a:graphicFrameLocks xmlns:a="http://schemas.openxmlformats.org/drawingml/2006/main" noChangeAspect="1"/>
+            </wp:cNvGraphicFramePr>
+            <a:graphic xmlns:a="http://schemas.openxmlformats.org/drawingml/2006/main">
+              <a:graphicData uri="http://schemas.openxmlformats.org/drawingml/2006/picture">
+                <pic:pic xmlns:pic="http://schemas.openxmlformats.org/drawingml/2006/picture">
+                  <pic:nvPicPr>
+                    <pic:cNvPr id="0" name="Picture 12"/>
+                    <pic:cNvPicPr>
+                      <a:picLocks noChangeAspect="1" noChangeArrowheads="1"/>
+                    </pic:cNvPicPr>
+                  </pic:nvPicPr>
+                  <pic:blipFill>
+                    <a:blip r:embed="rId32" cstate="print">
+                      <a:extLst>
+                        <a:ext uri="{28A0092B-C50C-407E-A947-70E740481C1C}">
+                          <a14:useLocalDpi xmlns:a14="http://schemas.microsoft.com/office/drawing/2010/main" val="0"/>
+                        </a:ext>
+                      </a:extLst>
+                    </a:blip>
+                    <a:srcRect/>
+                    <a:stretch>
+                      <a:fillRect/>
+                    </a:stretch>
+                  </pic:blipFill>
+                  <pic:spPr bwMode="auto">
+                    <a:xfrm>
+                      <a:off x="0" y="0"/>
+                      <a:ext cx="2152086" cy="3131877"/>
+                    </a:xfrm>
+                    <a:prstGeom prst="rect">
+                      <a:avLst/>
+                    </a:prstGeom>
+                    <a:noFill/>
+                    <a:ln>
+                      <a:noFill/>
+                    </a:ln>
+                  </pic:spPr>
+                </pic:pic>
+              </a:graphicData>
+            </a:graphic>
+          </wp:inline>
+        </w:drawing>
+      </w:r>
+      <w:r>
+        <w:t xml:space="preserve">        </w:t>
+      </w:r>
+      <w:r>
+        <w:t xml:space="preserve">     </w:t>
+      </w:r>
+      <w:r>
+        <w:t xml:space="preserve">     </w:t>
+      </w:r>
+      <w:r>
+        <w:rPr>
+          <w:noProof/>
+        </w:rPr>
+        <w:drawing>
+          <wp:inline distT="0" distB="0" distL="0" distR="0" wp14:anchorId="03145E9C" wp14:editId="5796B9F7">
+            <wp:extent cx="2091193" cy="3092802"/>
+            <wp:effectExtent l="0" t="0" r="4445" b="0"/>
+            <wp:docPr id="34" name="Resim 34"/>
+            <wp:cNvGraphicFramePr>
+              <a:graphicFrameLocks xmlns:a="http://schemas.openxmlformats.org/drawingml/2006/main" noChangeAspect="1"/>
+            </wp:cNvGraphicFramePr>
+            <a:graphic xmlns:a="http://schemas.openxmlformats.org/drawingml/2006/main">
+              <a:graphicData uri="http://schemas.openxmlformats.org/drawingml/2006/picture">
+                <pic:pic xmlns:pic="http://schemas.openxmlformats.org/drawingml/2006/picture">
+                  <pic:nvPicPr>
+                    <pic:cNvPr id="0" name="Picture 13"/>
+                    <pic:cNvPicPr>
+                      <a:picLocks noChangeAspect="1" noChangeArrowheads="1"/>
+                    </pic:cNvPicPr>
+                  </pic:nvPicPr>
+                  <pic:blipFill>
+                    <a:blip r:embed="rId33" cstate="print">
+                      <a:extLst>
+                        <a:ext uri="{28A0092B-C50C-407E-A947-70E740481C1C}">
+                          <a14:useLocalDpi xmlns:a14="http://schemas.microsoft.com/office/drawing/2010/main" val="0"/>
+                        </a:ext>
+                      </a:extLst>
+                    </a:blip>
+                    <a:srcRect/>
+                    <a:stretch>
+                      <a:fillRect/>
+                    </a:stretch>
+                  </pic:blipFill>
+                  <pic:spPr bwMode="auto">
+                    <a:xfrm>
+                      <a:off x="0" y="0"/>
+                      <a:ext cx="2103235" cy="3110611"/>
+                    </a:xfrm>
+                    <a:prstGeom prst="rect">
+                      <a:avLst/>
+                    </a:prstGeom>
+                    <a:noFill/>
+                    <a:ln>
+                      <a:noFill/>
+                    </a:ln>
+                  </pic:spPr>
+                </pic:pic>
+              </a:graphicData>
+            </a:graphic>
+          </wp:inline>
+        </w:drawing>
+      </w:r>
+    </w:p>
+    <w:p>
+      <w:pPr>
+        <w:ind w:firstLine="360"/>
+        <w:jc w:val="center"/>
+      </w:pPr>
+      <w:r>
+        <w:t>Figure-</w:t>
+      </w:r>
+      <w:r>
+        <w:t>6.5</w:t>
+      </w:r>
+      <w:r>
+        <w:t>: Input voltage and current of the DC motor.</w:t>
+      </w:r>
+    </w:p>
+    <w:p>
+      <w:pPr>
+        <w:ind w:firstLine="360"/>
+        <w:jc w:val="left"/>
+      </w:pPr>
+      <w:r>
+        <w:tab/>
+        <w:t>We tried to arrange the output voltage of the driver at the rated voltage of the DC motor which is 220 Volts. Motor was drawn about 2.2 amperes at no load and 6 amperes at full-load. At the full-load, motor was drawn about 10 amperes on the demo day due to effect of series resistance at the load side.</w:t>
+      </w:r>
+      <w:r>
+        <w:t xml:space="preserve"> </w:t>
+      </w:r>
+      <w:r>
+        <w:t xml:space="preserve">At no load, the temperature of the driver </w:t>
+      </w:r>
+      <w:r>
+        <w:t>was</w:t>
+      </w:r>
+      <w:r>
+        <w:t xml:space="preserve"> around 30 degrees</w:t>
+      </w:r>
+      <w:r>
+        <w:t xml:space="preserve"> as seen in the figure-</w:t>
+      </w:r>
+      <w:r>
+        <w:t>6.6</w:t>
+      </w:r>
+      <w:r>
+        <w:t xml:space="preserve">, but at the full load, it </w:t>
+      </w:r>
+      <w:r>
+        <w:t>was</w:t>
+      </w:r>
+      <w:r>
+        <w:t xml:space="preserve"> up to 70 degrees.</w:t>
+      </w:r>
+    </w:p>
+    <w:p>
+      <w:pPr>
+        <w:ind w:firstLine="360"/>
+        <w:jc w:val="center"/>
+      </w:pPr>
+      <w:r>
+        <w:rPr>
+          <w:noProof/>
+        </w:rPr>
+        <w:lastRenderedPageBreak/>
+        <w:drawing>
+          <wp:inline distT="0" distB="0" distL="0" distR="0" wp14:anchorId="05C9EE0E" wp14:editId="098627EF">
+            <wp:extent cx="3474720" cy="3015521"/>
+            <wp:effectExtent l="0" t="0" r="0" b="0"/>
+            <wp:docPr id="36" name="Resim 36"/>
+            <wp:cNvGraphicFramePr>
+              <a:graphicFrameLocks xmlns:a="http://schemas.openxmlformats.org/drawingml/2006/main" noChangeAspect="1"/>
+            </wp:cNvGraphicFramePr>
+            <a:graphic xmlns:a="http://schemas.openxmlformats.org/drawingml/2006/main">
+              <a:graphicData uri="http://schemas.openxmlformats.org/drawingml/2006/picture">
+                <pic:pic xmlns:pic="http://schemas.openxmlformats.org/drawingml/2006/picture">
+                  <pic:nvPicPr>
+                    <pic:cNvPr id="0" name="Picture 15"/>
+                    <pic:cNvPicPr>
+                      <a:picLocks noChangeAspect="1" noChangeArrowheads="1"/>
+                    </pic:cNvPicPr>
+                  </pic:nvPicPr>
+                  <pic:blipFill>
+                    <a:blip r:embed="rId34" cstate="print">
+                      <a:extLst>
+                        <a:ext uri="{28A0092B-C50C-407E-A947-70E740481C1C}">
+                          <a14:useLocalDpi xmlns:a14="http://schemas.microsoft.com/office/drawing/2010/main" val="0"/>
+                        </a:ext>
+                      </a:extLst>
+                    </a:blip>
+                    <a:srcRect/>
+                    <a:stretch>
+                      <a:fillRect/>
+                    </a:stretch>
+                  </pic:blipFill>
+                  <pic:spPr bwMode="auto">
+                    <a:xfrm>
+                      <a:off x="0" y="0"/>
+                      <a:ext cx="3503477" cy="3040477"/>
+                    </a:xfrm>
+                    <a:prstGeom prst="rect">
+                      <a:avLst/>
+                    </a:prstGeom>
+                    <a:noFill/>
+                    <a:ln>
+                      <a:noFill/>
+                    </a:ln>
+                  </pic:spPr>
+                </pic:pic>
+              </a:graphicData>
+            </a:graphic>
+          </wp:inline>
+        </w:drawing>
+      </w:r>
+    </w:p>
+    <w:p>
+      <w:pPr>
+        <w:ind w:firstLine="360"/>
+        <w:jc w:val="center"/>
+      </w:pPr>
+      <w:r>
+        <w:t>Figure-</w:t>
+      </w:r>
+      <w:r>
+        <w:t>6.6</w:t>
+      </w:r>
+      <w:r>
+        <w:t>: Input voltage and current of the DC motor</w:t>
+      </w:r>
+    </w:p>
+    <w:p>
+      <w:pPr>
+        <w:jc w:val="left"/>
+      </w:pPr>
+    </w:p>
+    <w:p>
+      <w:pPr>
+        <w:ind w:firstLine="360"/>
+        <w:jc w:val="left"/>
+      </w:pPr>
+    </w:p>
+    <w:p>
+      <w:pPr>
+        <w:ind w:firstLine="360"/>
+        <w:jc w:val="left"/>
+      </w:pPr>
+    </w:p>
+    <w:p>
+      <w:pPr>
+        <w:ind w:firstLine="360"/>
+        <w:jc w:val="left"/>
+      </w:pPr>
+    </w:p>
+    <w:p>
+      <w:pPr>
+        <w:pStyle w:val="Balk1"/>
         <w:numPr>
           <w:ilvl w:val="0"/>
           <w:numId w:val="2"/>
         </w:numPr>
       </w:pPr>
-      <w:bookmarkStart w:id="8" w:name="_Toc535662334"/>
+      <w:bookmarkStart w:id="9" w:name="_Toc535662334"/>
       <w:r>
         <w:t>CONCLUSION</w:t>
       </w:r>
-      <w:bookmarkEnd w:id="8"/>
+      <w:bookmarkEnd w:id="9"/>
     </w:p>
     <w:p/>
     <w:p>
       <w:pPr>
-        <w:pStyle w:val="Heading1"/>
-      </w:pPr>
-      <w:bookmarkStart w:id="9" w:name="_Toc535662335"/>
+        <w:pStyle w:val="Balk1"/>
+      </w:pPr>
+      <w:bookmarkStart w:id="10" w:name="_Toc535662335"/>
       <w:r>
         <w:t>APPENDIX A: S</w:t>
       </w:r>
       <w:r>
         <w:t>ource Code of Arduino Gate Driver</w:t>
       </w:r>
-      <w:bookmarkEnd w:id="9"/>
-    </w:p>
-    <w:p>
-      <w:pPr>
-        <w:pStyle w:val="Heading1"/>
-      </w:pPr>
-      <w:bookmarkStart w:id="10" w:name="_Toc535662336"/>
+      <w:bookmarkEnd w:id="10"/>
+    </w:p>
+    <w:p>
+      <w:pPr>
+        <w:pStyle w:val="Balk1"/>
+      </w:pPr>
+      <w:bookmarkStart w:id="11" w:name="_Toc535662336"/>
       <w:r>
         <w:t>APPENDIX B: Tips for Next Year’s Students</w:t>
       </w:r>
-      <w:bookmarkEnd w:id="10"/>
+      <w:bookmarkEnd w:id="11"/>
       <w:r>
         <w:t xml:space="preserve"> </w:t>
       </w:r>
     </w:p>
     <w:p>
       <w:pPr>
-        <w:pStyle w:val="Heading1"/>
-      </w:pPr>
-      <w:bookmarkStart w:id="11" w:name="_Toc535662337"/>
+        <w:pStyle w:val="Balk1"/>
+      </w:pPr>
+      <w:bookmarkStart w:id="12" w:name="_Toc535662337"/>
       <w:r>
         <w:t>REFERENCES</w:t>
       </w:r>
-      <w:bookmarkEnd w:id="11"/>
-    </w:p>
-    <w:p>
-      <w:bookmarkStart w:id="12" w:name="_GoBack"/>
       <w:bookmarkEnd w:id="12"/>
     </w:p>
+    <w:p/>
     <w:p/>
     <w:p/>
     <w:p/>
@@ -1767,6 +5571,119 @@
 <file path=word/numbering.xml><?xml version="1.0" encoding="utf-8"?>
 <w:numbering xmlns:wpc="http://schemas.microsoft.com/office/word/2010/wordprocessingCanvas" xmlns:cx="http://schemas.microsoft.com/office/drawing/2014/chartex" xmlns:cx1="http://schemas.microsoft.com/office/drawing/2015/9/8/chartex" xmlns:cx2="http://schemas.microsoft.com/office/drawing/2015/10/21/chartex" xmlns:cx3="http://schemas.microsoft.com/office/drawing/2016/5/9/chartex" xmlns:cx4="http://schemas.microsoft.com/office/drawing/2016/5/10/chartex" xmlns:cx5="http://schemas.microsoft.com/office/drawing/2016/5/11/chartex" xmlns:cx6="http://schemas.microsoft.com/office/drawing/2016/5/12/chartex" xmlns:cx7="http://schemas.microsoft.com/office/drawing/2016/5/13/chartex" xmlns:cx8="http://schemas.microsoft.com/office/drawing/2016/5/14/chartex" xmlns:mc="http://schemas.openxmlformats.org/markup-compatibility/2006" xmlns:aink="http://schemas.microsoft.com/office/drawing/2016/ink" xmlns:am3d="http://schemas.microsoft.com/office/drawing/2017/model3d" xmlns:o="urn:schemas-microsoft-com:office:office" xmlns:r="http://schemas.openxmlformats.org/officeDocument/2006/relationships" xmlns:m="http://schemas.openxmlformats.org/officeDocument/2006/math" xmlns:v="urn:schemas-microsoft-com:vml" xmlns:wp14="http://schemas.microsoft.com/office/word/2010/wordprocessingDrawing" xmlns:wp="http://schemas.openxmlformats.org/drawingml/2006/wordprocessingDrawing" xmlns:w10="urn:schemas-microsoft-com:office:word" xmlns:w="http://schemas.openxmlformats.org/wordprocessingml/2006/main" xmlns:w14="http://schemas.microsoft.com/office/word/2010/wordml" xmlns:w15="http://schemas.microsoft.com/office/word/2012/wordml" xmlns:w16cid="http://schemas.microsoft.com/office/word/2016/wordml/cid" xmlns:w16se="http://schemas.microsoft.com/office/word/2015/wordml/symex" xmlns:wpg="http://schemas.microsoft.com/office/word/2010/wordprocessingGroup" xmlns:wpi="http://schemas.microsoft.com/office/word/2010/wordprocessingInk" xmlns:wne="http://schemas.microsoft.com/office/word/2006/wordml" xmlns:wps="http://schemas.microsoft.com/office/word/2010/wordprocessingShape" mc:Ignorable="w14 w15 w16se w16cid wp14">
   <w:abstractNum w:abstractNumId="0" w15:restartNumberingAfterBreak="0">
+    <w:nsid w:val="319F4C82"/>
+    <w:multiLevelType w:val="hybridMultilevel"/>
+    <w:tmpl w:val="AD3C5F48"/>
+    <w:lvl w:ilvl="0" w:tplc="041F000B">
+      <w:start w:val="1"/>
+      <w:numFmt w:val="bullet"/>
+      <w:lvlText w:val=""/>
+      <w:lvlJc w:val="left"/>
+      <w:pPr>
+        <w:ind w:left="720" w:hanging="360"/>
+      </w:pPr>
+      <w:rPr>
+        <w:rFonts w:ascii="Wingdings" w:hAnsi="Wingdings" w:hint="default"/>
+      </w:rPr>
+    </w:lvl>
+    <w:lvl w:ilvl="1" w:tplc="04090003" w:tentative="1">
+      <w:start w:val="1"/>
+      <w:numFmt w:val="bullet"/>
+      <w:lvlText w:val="o"/>
+      <w:lvlJc w:val="left"/>
+      <w:pPr>
+        <w:ind w:left="1440" w:hanging="360"/>
+      </w:pPr>
+      <w:rPr>
+        <w:rFonts w:ascii="Courier New" w:hAnsi="Courier New" w:cs="Courier New" w:hint="default"/>
+      </w:rPr>
+    </w:lvl>
+    <w:lvl w:ilvl="2" w:tplc="04090005" w:tentative="1">
+      <w:start w:val="1"/>
+      <w:numFmt w:val="bullet"/>
+      <w:lvlText w:val=""/>
+      <w:lvlJc w:val="left"/>
+      <w:pPr>
+        <w:ind w:left="2160" w:hanging="360"/>
+      </w:pPr>
+      <w:rPr>
+        <w:rFonts w:ascii="Wingdings" w:hAnsi="Wingdings" w:hint="default"/>
+      </w:rPr>
+    </w:lvl>
+    <w:lvl w:ilvl="3" w:tplc="04090001" w:tentative="1">
+      <w:start w:val="1"/>
+      <w:numFmt w:val="bullet"/>
+      <w:lvlText w:val=""/>
+      <w:lvlJc w:val="left"/>
+      <w:pPr>
+        <w:ind w:left="2880" w:hanging="360"/>
+      </w:pPr>
+      <w:rPr>
+        <w:rFonts w:ascii="Symbol" w:hAnsi="Symbol" w:hint="default"/>
+      </w:rPr>
+    </w:lvl>
+    <w:lvl w:ilvl="4" w:tplc="04090003" w:tentative="1">
+      <w:start w:val="1"/>
+      <w:numFmt w:val="bullet"/>
+      <w:lvlText w:val="o"/>
+      <w:lvlJc w:val="left"/>
+      <w:pPr>
+        <w:ind w:left="3600" w:hanging="360"/>
+      </w:pPr>
+      <w:rPr>
+        <w:rFonts w:ascii="Courier New" w:hAnsi="Courier New" w:cs="Courier New" w:hint="default"/>
+      </w:rPr>
+    </w:lvl>
+    <w:lvl w:ilvl="5" w:tplc="04090005" w:tentative="1">
+      <w:start w:val="1"/>
+      <w:numFmt w:val="bullet"/>
+      <w:lvlText w:val=""/>
+      <w:lvlJc w:val="left"/>
+      <w:pPr>
+        <w:ind w:left="4320" w:hanging="360"/>
+      </w:pPr>
+      <w:rPr>
+        <w:rFonts w:ascii="Wingdings" w:hAnsi="Wingdings" w:hint="default"/>
+      </w:rPr>
+    </w:lvl>
+    <w:lvl w:ilvl="6" w:tplc="04090001" w:tentative="1">
+      <w:start w:val="1"/>
+      <w:numFmt w:val="bullet"/>
+      <w:lvlText w:val=""/>
+      <w:lvlJc w:val="left"/>
+      <w:pPr>
+        <w:ind w:left="5040" w:hanging="360"/>
+      </w:pPr>
+      <w:rPr>
+        <w:rFonts w:ascii="Symbol" w:hAnsi="Symbol" w:hint="default"/>
+      </w:rPr>
+    </w:lvl>
+    <w:lvl w:ilvl="7" w:tplc="04090003" w:tentative="1">
+      <w:start w:val="1"/>
+      <w:numFmt w:val="bullet"/>
+      <w:lvlText w:val="o"/>
+      <w:lvlJc w:val="left"/>
+      <w:pPr>
+        <w:ind w:left="5760" w:hanging="360"/>
+      </w:pPr>
+      <w:rPr>
+        <w:rFonts w:ascii="Courier New" w:hAnsi="Courier New" w:cs="Courier New" w:hint="default"/>
+      </w:rPr>
+    </w:lvl>
+    <w:lvl w:ilvl="8" w:tplc="04090005" w:tentative="1">
+      <w:start w:val="1"/>
+      <w:numFmt w:val="bullet"/>
+      <w:lvlText w:val=""/>
+      <w:lvlJc w:val="left"/>
+      <w:pPr>
+        <w:ind w:left="6480" w:hanging="360"/>
+      </w:pPr>
+      <w:rPr>
+        <w:rFonts w:ascii="Wingdings" w:hAnsi="Wingdings" w:hint="default"/>
+      </w:rPr>
+    </w:lvl>
+  </w:abstractNum>
+  <w:abstractNum w:abstractNumId="1" w15:restartNumberingAfterBreak="0">
     <w:nsid w:val="3B725735"/>
     <w:multiLevelType w:val="hybridMultilevel"/>
     <w:tmpl w:val="AD60D1D6"/>
@@ -1855,7 +5772,7 @@
       </w:pPr>
     </w:lvl>
   </w:abstractNum>
-  <w:abstractNum w:abstractNumId="1" w15:restartNumberingAfterBreak="0">
+  <w:abstractNum w:abstractNumId="2" w15:restartNumberingAfterBreak="0">
     <w:nsid w:val="4DE053B3"/>
     <w:multiLevelType w:val="multilevel"/>
     <w:tmpl w:val="F4F4DB22"/>
@@ -1976,11 +5893,130 @@
       </w:rPr>
     </w:lvl>
   </w:abstractNum>
+  <w:abstractNum w:abstractNumId="3" w15:restartNumberingAfterBreak="0">
+    <w:nsid w:val="686B0E65"/>
+    <w:multiLevelType w:val="hybridMultilevel"/>
+    <w:tmpl w:val="093CB612"/>
+    <w:lvl w:ilvl="0" w:tplc="041F000B">
+      <w:start w:val="1"/>
+      <w:numFmt w:val="bullet"/>
+      <w:lvlText w:val=""/>
+      <w:lvlJc w:val="left"/>
+      <w:pPr>
+        <w:ind w:left="720" w:hanging="360"/>
+      </w:pPr>
+      <w:rPr>
+        <w:rFonts w:ascii="Wingdings" w:hAnsi="Wingdings" w:hint="default"/>
+      </w:rPr>
+    </w:lvl>
+    <w:lvl w:ilvl="1" w:tplc="04090003" w:tentative="1">
+      <w:start w:val="1"/>
+      <w:numFmt w:val="bullet"/>
+      <w:lvlText w:val="o"/>
+      <w:lvlJc w:val="left"/>
+      <w:pPr>
+        <w:ind w:left="1440" w:hanging="360"/>
+      </w:pPr>
+      <w:rPr>
+        <w:rFonts w:ascii="Courier New" w:hAnsi="Courier New" w:cs="Courier New" w:hint="default"/>
+      </w:rPr>
+    </w:lvl>
+    <w:lvl w:ilvl="2" w:tplc="04090005" w:tentative="1">
+      <w:start w:val="1"/>
+      <w:numFmt w:val="bullet"/>
+      <w:lvlText w:val=""/>
+      <w:lvlJc w:val="left"/>
+      <w:pPr>
+        <w:ind w:left="2160" w:hanging="360"/>
+      </w:pPr>
+      <w:rPr>
+        <w:rFonts w:ascii="Wingdings" w:hAnsi="Wingdings" w:hint="default"/>
+      </w:rPr>
+    </w:lvl>
+    <w:lvl w:ilvl="3" w:tplc="04090001" w:tentative="1">
+      <w:start w:val="1"/>
+      <w:numFmt w:val="bullet"/>
+      <w:lvlText w:val=""/>
+      <w:lvlJc w:val="left"/>
+      <w:pPr>
+        <w:ind w:left="2880" w:hanging="360"/>
+      </w:pPr>
+      <w:rPr>
+        <w:rFonts w:ascii="Symbol" w:hAnsi="Symbol" w:hint="default"/>
+      </w:rPr>
+    </w:lvl>
+    <w:lvl w:ilvl="4" w:tplc="04090003" w:tentative="1">
+      <w:start w:val="1"/>
+      <w:numFmt w:val="bullet"/>
+      <w:lvlText w:val="o"/>
+      <w:lvlJc w:val="left"/>
+      <w:pPr>
+        <w:ind w:left="3600" w:hanging="360"/>
+      </w:pPr>
+      <w:rPr>
+        <w:rFonts w:ascii="Courier New" w:hAnsi="Courier New" w:cs="Courier New" w:hint="default"/>
+      </w:rPr>
+    </w:lvl>
+    <w:lvl w:ilvl="5" w:tplc="04090005" w:tentative="1">
+      <w:start w:val="1"/>
+      <w:numFmt w:val="bullet"/>
+      <w:lvlText w:val=""/>
+      <w:lvlJc w:val="left"/>
+      <w:pPr>
+        <w:ind w:left="4320" w:hanging="360"/>
+      </w:pPr>
+      <w:rPr>
+        <w:rFonts w:ascii="Wingdings" w:hAnsi="Wingdings" w:hint="default"/>
+      </w:rPr>
+    </w:lvl>
+    <w:lvl w:ilvl="6" w:tplc="04090001" w:tentative="1">
+      <w:start w:val="1"/>
+      <w:numFmt w:val="bullet"/>
+      <w:lvlText w:val=""/>
+      <w:lvlJc w:val="left"/>
+      <w:pPr>
+        <w:ind w:left="5040" w:hanging="360"/>
+      </w:pPr>
+      <w:rPr>
+        <w:rFonts w:ascii="Symbol" w:hAnsi="Symbol" w:hint="default"/>
+      </w:rPr>
+    </w:lvl>
+    <w:lvl w:ilvl="7" w:tplc="04090003" w:tentative="1">
+      <w:start w:val="1"/>
+      <w:numFmt w:val="bullet"/>
+      <w:lvlText w:val="o"/>
+      <w:lvlJc w:val="left"/>
+      <w:pPr>
+        <w:ind w:left="5760" w:hanging="360"/>
+      </w:pPr>
+      <w:rPr>
+        <w:rFonts w:ascii="Courier New" w:hAnsi="Courier New" w:cs="Courier New" w:hint="default"/>
+      </w:rPr>
+    </w:lvl>
+    <w:lvl w:ilvl="8" w:tplc="04090005" w:tentative="1">
+      <w:start w:val="1"/>
+      <w:numFmt w:val="bullet"/>
+      <w:lvlText w:val=""/>
+      <w:lvlJc w:val="left"/>
+      <w:pPr>
+        <w:ind w:left="6480" w:hanging="360"/>
+      </w:pPr>
+      <w:rPr>
+        <w:rFonts w:ascii="Wingdings" w:hAnsi="Wingdings" w:hint="default"/>
+      </w:rPr>
+    </w:lvl>
+  </w:abstractNum>
   <w:num w:numId="1">
-    <w:abstractNumId w:val="0"/>
+    <w:abstractNumId w:val="1"/>
   </w:num>
   <w:num w:numId="2">
-    <w:abstractNumId w:val="1"/>
+    <w:abstractNumId w:val="2"/>
+  </w:num>
+  <w:num w:numId="3">
+    <w:abstractNumId w:val="3"/>
+  </w:num>
+  <w:num w:numId="4">
+    <w:abstractNumId w:val="0"/>
   </w:num>
 </w:numbering>
 </file>
@@ -2391,11 +6427,11 @@
       <w:lang w:val="en-US"/>
     </w:rPr>
   </w:style>
-  <w:style w:type="paragraph" w:styleId="Heading1">
+  <w:style w:type="paragraph" w:styleId="Balk1">
     <w:name w:val="heading 1"/>
     <w:basedOn w:val="Normal"/>
     <w:next w:val="Normal"/>
-    <w:link w:val="Heading1Char"/>
+    <w:link w:val="Balk1Char"/>
     <w:uiPriority w:val="9"/>
     <w:qFormat/>
     <w:rsid w:val="003505CC"/>
@@ -2413,11 +6449,11 @@
       <w:szCs w:val="32"/>
     </w:rPr>
   </w:style>
-  <w:style w:type="paragraph" w:styleId="Heading2">
+  <w:style w:type="paragraph" w:styleId="Balk2">
     <w:name w:val="heading 2"/>
     <w:basedOn w:val="Normal"/>
     <w:next w:val="Normal"/>
-    <w:link w:val="Heading2Char"/>
+    <w:link w:val="Balk2Char"/>
     <w:uiPriority w:val="9"/>
     <w:unhideWhenUsed/>
     <w:qFormat/>
@@ -2436,13 +6472,13 @@
       <w:szCs w:val="26"/>
     </w:rPr>
   </w:style>
-  <w:style w:type="character" w:default="1" w:styleId="DefaultParagraphFont">
+  <w:style w:type="character" w:default="1" w:styleId="VarsaylanParagrafYazTipi">
     <w:name w:val="Default Paragraph Font"/>
     <w:uiPriority w:val="1"/>
     <w:semiHidden/>
     <w:unhideWhenUsed/>
   </w:style>
-  <w:style w:type="table" w:default="1" w:styleId="TableNormal">
+  <w:style w:type="table" w:default="1" w:styleId="NormalTablo">
     <w:name w:val="Normal Table"/>
     <w:uiPriority w:val="99"/>
     <w:semiHidden/>
@@ -2457,16 +6493,16 @@
       </w:tblCellMar>
     </w:tblPr>
   </w:style>
-  <w:style w:type="numbering" w:default="1" w:styleId="NoList">
+  <w:style w:type="numbering" w:default="1" w:styleId="ListeYok">
     <w:name w:val="No List"/>
     <w:uiPriority w:val="99"/>
     <w:semiHidden/>
     <w:unhideWhenUsed/>
   </w:style>
-  <w:style w:type="character" w:customStyle="1" w:styleId="Heading1Char">
-    <w:name w:val="Heading 1 Char"/>
-    <w:basedOn w:val="DefaultParagraphFont"/>
-    <w:link w:val="Heading1"/>
+  <w:style w:type="character" w:customStyle="1" w:styleId="Balk1Char">
+    <w:name w:val="Başlık 1 Char"/>
+    <w:basedOn w:val="VarsaylanParagrafYazTipi"/>
+    <w:link w:val="Balk1"/>
     <w:uiPriority w:val="9"/>
     <w:rsid w:val="003505CC"/>
     <w:rPr>
@@ -2478,9 +6514,9 @@
       <w:lang w:val="en-US"/>
     </w:rPr>
   </w:style>
-  <w:style w:type="paragraph" w:styleId="TOCHeading">
+  <w:style w:type="paragraph" w:styleId="TBal">
     <w:name w:val="TOC Heading"/>
-    <w:basedOn w:val="Heading1"/>
+    <w:basedOn w:val="Balk1"/>
     <w:next w:val="Normal"/>
     <w:uiPriority w:val="39"/>
     <w:unhideWhenUsed/>
@@ -2491,7 +6527,7 @@
       <w:outlineLvl w:val="9"/>
     </w:pPr>
   </w:style>
-  <w:style w:type="paragraph" w:styleId="ListParagraph">
+  <w:style w:type="paragraph" w:styleId="ListeParagraf">
     <w:name w:val="List Paragraph"/>
     <w:basedOn w:val="Normal"/>
     <w:uiPriority w:val="34"/>
@@ -2502,10 +6538,10 @@
       <w:contextualSpacing/>
     </w:pPr>
   </w:style>
-  <w:style w:type="character" w:customStyle="1" w:styleId="Heading2Char">
-    <w:name w:val="Heading 2 Char"/>
-    <w:basedOn w:val="DefaultParagraphFont"/>
-    <w:link w:val="Heading2"/>
+  <w:style w:type="character" w:customStyle="1" w:styleId="Balk2Char">
+    <w:name w:val="Başlık 2 Char"/>
+    <w:basedOn w:val="VarsaylanParagrafYazTipi"/>
+    <w:link w:val="Balk2"/>
     <w:uiPriority w:val="9"/>
     <w:rsid w:val="003505CC"/>
     <w:rPr>
@@ -2517,7 +6553,7 @@
       <w:lang w:val="en-US"/>
     </w:rPr>
   </w:style>
-  <w:style w:type="paragraph" w:styleId="TOC1">
+  <w:style w:type="paragraph" w:styleId="T1">
     <w:name w:val="toc 1"/>
     <w:basedOn w:val="Normal"/>
     <w:next w:val="Normal"/>
@@ -2529,7 +6565,7 @@
       <w:spacing w:after="100"/>
     </w:pPr>
   </w:style>
-  <w:style w:type="paragraph" w:styleId="TOC2">
+  <w:style w:type="paragraph" w:styleId="T2">
     <w:name w:val="toc 2"/>
     <w:basedOn w:val="Normal"/>
     <w:next w:val="Normal"/>
@@ -2542,9 +6578,9 @@
       <w:ind w:left="240"/>
     </w:pPr>
   </w:style>
-  <w:style w:type="character" w:styleId="Hyperlink">
+  <w:style w:type="character" w:styleId="Kpr">
     <w:name w:val="Hyperlink"/>
-    <w:basedOn w:val="DefaultParagraphFont"/>
+    <w:basedOn w:val="VarsaylanParagrafYazTipi"/>
     <w:uiPriority w:val="99"/>
     <w:unhideWhenUsed/>
     <w:rsid w:val="002F1AFB"/>
@@ -2552,6 +6588,25 @@
       <w:color w:val="0563C1" w:themeColor="hyperlink"/>
       <w:u w:val="single"/>
     </w:rPr>
+  </w:style>
+  <w:style w:type="table" w:styleId="TabloKlavuzu">
+    <w:name w:val="Table Grid"/>
+    <w:basedOn w:val="NormalTablo"/>
+    <w:uiPriority w:val="39"/>
+    <w:rsid w:val="009C0A22"/>
+    <w:pPr>
+      <w:spacing w:after="0" w:line="240" w:lineRule="auto"/>
+    </w:pPr>
+    <w:tblPr>
+      <w:tblBorders>
+        <w:top w:val="single" w:sz="4" w:space="0" w:color="auto"/>
+        <w:left w:val="single" w:sz="4" w:space="0" w:color="auto"/>
+        <w:bottom w:val="single" w:sz="4" w:space="0" w:color="auto"/>
+        <w:right w:val="single" w:sz="4" w:space="0" w:color="auto"/>
+        <w:insideH w:val="single" w:sz="4" w:space="0" w:color="auto"/>
+        <w:insideV w:val="single" w:sz="4" w:space="0" w:color="auto"/>
+      </w:tblBorders>
+    </w:tblPr>
   </w:style>
 </w:styles>
 </file>

</xml_diff>

<commit_message>
report: topology selection, gate driver
</commit_message>
<xml_diff>
--- a/SmartGrid_Hardware_Report.docx
+++ b/SmartGrid_Hardware_Report.docx
@@ -542,7 +542,7 @@
       <w:sdtContent>
         <w:p>
           <w:pPr>
-            <w:pStyle w:val="TBal"/>
+            <w:pStyle w:val="TOCHeading"/>
             <w:rPr>
               <w:b w:val="0"/>
             </w:rPr>
@@ -556,7 +556,7 @@
         </w:p>
         <w:p>
           <w:pPr>
-            <w:pStyle w:val="T1"/>
+            <w:pStyle w:val="TOC1"/>
             <w:tabs>
               <w:tab w:val="left" w:pos="440"/>
               <w:tab w:val="right" w:leader="dot" w:pos="9062"/>
@@ -592,7 +592,7 @@
           <w:hyperlink w:anchor="_Toc535662326" w:history="1">
             <w:r>
               <w:rPr>
-                <w:rStyle w:val="Kpr"/>
+                <w:rStyle w:val="Hyperlink"/>
                 <w:noProof/>
               </w:rPr>
               <w:t>1.</w:t>
@@ -605,7 +605,7 @@
             </w:r>
             <w:r>
               <w:rPr>
-                <w:rStyle w:val="Kpr"/>
+                <w:rStyle w:val="Hyperlink"/>
                 <w:noProof/>
               </w:rPr>
               <w:t>INTRODUCTION</w:t>
@@ -662,7 +662,7 @@
         </w:p>
         <w:p>
           <w:pPr>
-            <w:pStyle w:val="T1"/>
+            <w:pStyle w:val="TOC1"/>
             <w:tabs>
               <w:tab w:val="left" w:pos="440"/>
               <w:tab w:val="right" w:leader="dot" w:pos="9062"/>
@@ -674,7 +674,7 @@
           <w:hyperlink w:anchor="_Toc535662327" w:history="1">
             <w:r>
               <w:rPr>
-                <w:rStyle w:val="Kpr"/>
+                <w:rStyle w:val="Hyperlink"/>
                 <w:noProof/>
               </w:rPr>
               <w:t>2.</w:t>
@@ -687,7 +687,7 @@
             </w:r>
             <w:r>
               <w:rPr>
-                <w:rStyle w:val="Kpr"/>
+                <w:rStyle w:val="Hyperlink"/>
                 <w:noProof/>
               </w:rPr>
               <w:t>DESIGN DECISIONS</w:t>
@@ -744,7 +744,7 @@
         </w:p>
         <w:p>
           <w:pPr>
-            <w:pStyle w:val="T2"/>
+            <w:pStyle w:val="TOC2"/>
             <w:tabs>
               <w:tab w:val="left" w:pos="880"/>
               <w:tab w:val="right" w:leader="dot" w:pos="9062"/>
@@ -756,7 +756,7 @@
           <w:hyperlink w:anchor="_Toc535662328" w:history="1">
             <w:r>
               <w:rPr>
-                <w:rStyle w:val="Kpr"/>
+                <w:rStyle w:val="Hyperlink"/>
                 <w:noProof/>
               </w:rPr>
               <w:t>2.1.</w:t>
@@ -769,7 +769,7 @@
             </w:r>
             <w:r>
               <w:rPr>
-                <w:rStyle w:val="Kpr"/>
+                <w:rStyle w:val="Hyperlink"/>
                 <w:noProof/>
               </w:rPr>
               <w:t>Topology Selection</w:t>
@@ -826,7 +826,7 @@
         </w:p>
         <w:p>
           <w:pPr>
-            <w:pStyle w:val="T2"/>
+            <w:pStyle w:val="TOC2"/>
             <w:tabs>
               <w:tab w:val="left" w:pos="880"/>
               <w:tab w:val="right" w:leader="dot" w:pos="9062"/>
@@ -838,7 +838,7 @@
           <w:hyperlink w:anchor="_Toc535662329" w:history="1">
             <w:r>
               <w:rPr>
-                <w:rStyle w:val="Kpr"/>
+                <w:rStyle w:val="Hyperlink"/>
                 <w:noProof/>
               </w:rPr>
               <w:t>2.2.</w:t>
@@ -851,7 +851,7 @@
             </w:r>
             <w:r>
               <w:rPr>
-                <w:rStyle w:val="Kpr"/>
+                <w:rStyle w:val="Hyperlink"/>
                 <w:noProof/>
               </w:rPr>
               <w:t>Gate Driver</w:t>
@@ -908,7 +908,7 @@
         </w:p>
         <w:p>
           <w:pPr>
-            <w:pStyle w:val="T1"/>
+            <w:pStyle w:val="TOC1"/>
             <w:tabs>
               <w:tab w:val="left" w:pos="440"/>
               <w:tab w:val="right" w:leader="dot" w:pos="9062"/>
@@ -920,7 +920,7 @@
           <w:hyperlink w:anchor="_Toc535662330" w:history="1">
             <w:r>
               <w:rPr>
-                <w:rStyle w:val="Kpr"/>
+                <w:rStyle w:val="Hyperlink"/>
                 <w:noProof/>
               </w:rPr>
               <w:t>3.</w:t>
@@ -933,7 +933,7 @@
             </w:r>
             <w:r>
               <w:rPr>
-                <w:rStyle w:val="Kpr"/>
+                <w:rStyle w:val="Hyperlink"/>
                 <w:noProof/>
               </w:rPr>
               <w:t>COMPUTER SIMULATIONS</w:t>
@@ -990,7 +990,7 @@
         </w:p>
         <w:p>
           <w:pPr>
-            <w:pStyle w:val="T1"/>
+            <w:pStyle w:val="TOC1"/>
             <w:tabs>
               <w:tab w:val="left" w:pos="440"/>
               <w:tab w:val="right" w:leader="dot" w:pos="9062"/>
@@ -1002,7 +1002,7 @@
           <w:hyperlink w:anchor="_Toc535662331" w:history="1">
             <w:r>
               <w:rPr>
-                <w:rStyle w:val="Kpr"/>
+                <w:rStyle w:val="Hyperlink"/>
                 <w:noProof/>
               </w:rPr>
               <w:t>4.</w:t>
@@ -1015,7 +1015,7 @@
             </w:r>
             <w:r>
               <w:rPr>
-                <w:rStyle w:val="Kpr"/>
+                <w:rStyle w:val="Hyperlink"/>
                 <w:noProof/>
               </w:rPr>
               <w:t>COMPONENT SELECTION</w:t>
@@ -1072,7 +1072,7 @@
         </w:p>
         <w:p>
           <w:pPr>
-            <w:pStyle w:val="T1"/>
+            <w:pStyle w:val="TOC1"/>
             <w:tabs>
               <w:tab w:val="left" w:pos="440"/>
               <w:tab w:val="right" w:leader="dot" w:pos="9062"/>
@@ -1084,7 +1084,7 @@
           <w:hyperlink w:anchor="_Toc535662332" w:history="1">
             <w:r>
               <w:rPr>
-                <w:rStyle w:val="Kpr"/>
+                <w:rStyle w:val="Hyperlink"/>
                 <w:noProof/>
               </w:rPr>
               <w:t>5.</w:t>
@@ -1097,7 +1097,7 @@
             </w:r>
             <w:r>
               <w:rPr>
-                <w:rStyle w:val="Kpr"/>
+                <w:rStyle w:val="Hyperlink"/>
                 <w:noProof/>
               </w:rPr>
               <w:t>IMPLEMENTATION STEPS</w:t>
@@ -1154,7 +1154,7 @@
         </w:p>
         <w:p>
           <w:pPr>
-            <w:pStyle w:val="T1"/>
+            <w:pStyle w:val="TOC1"/>
             <w:tabs>
               <w:tab w:val="left" w:pos="440"/>
               <w:tab w:val="right" w:leader="dot" w:pos="9062"/>
@@ -1166,7 +1166,7 @@
           <w:hyperlink w:anchor="_Toc535662333" w:history="1">
             <w:r>
               <w:rPr>
-                <w:rStyle w:val="Kpr"/>
+                <w:rStyle w:val="Hyperlink"/>
                 <w:noProof/>
               </w:rPr>
               <w:t>6.</w:t>
@@ -1179,7 +1179,7 @@
             </w:r>
             <w:r>
               <w:rPr>
-                <w:rStyle w:val="Kpr"/>
+                <w:rStyle w:val="Hyperlink"/>
                 <w:noProof/>
               </w:rPr>
               <w:t>TEST RESULTS</w:t>
@@ -1236,7 +1236,7 @@
         </w:p>
         <w:p>
           <w:pPr>
-            <w:pStyle w:val="T1"/>
+            <w:pStyle w:val="TOC1"/>
             <w:tabs>
               <w:tab w:val="left" w:pos="440"/>
               <w:tab w:val="right" w:leader="dot" w:pos="9062"/>
@@ -1248,7 +1248,7 @@
           <w:hyperlink w:anchor="_Toc535662334" w:history="1">
             <w:r>
               <w:rPr>
-                <w:rStyle w:val="Kpr"/>
+                <w:rStyle w:val="Hyperlink"/>
                 <w:noProof/>
               </w:rPr>
               <w:t>7.</w:t>
@@ -1261,7 +1261,7 @@
             </w:r>
             <w:r>
               <w:rPr>
-                <w:rStyle w:val="Kpr"/>
+                <w:rStyle w:val="Hyperlink"/>
                 <w:noProof/>
               </w:rPr>
               <w:t>CONCLUSION</w:t>
@@ -1318,7 +1318,7 @@
         </w:p>
         <w:p>
           <w:pPr>
-            <w:pStyle w:val="T1"/>
+            <w:pStyle w:val="TOC1"/>
             <w:tabs>
               <w:tab w:val="right" w:leader="dot" w:pos="9062"/>
             </w:tabs>
@@ -1329,7 +1329,7 @@
           <w:hyperlink w:anchor="_Toc535662335" w:history="1">
             <w:r>
               <w:rPr>
-                <w:rStyle w:val="Kpr"/>
+                <w:rStyle w:val="Hyperlink"/>
                 <w:noProof/>
               </w:rPr>
               <w:t>APPENDIX A: Source Code of Arduino Gate Driver</w:t>
@@ -1386,7 +1386,7 @@
         </w:p>
         <w:p>
           <w:pPr>
-            <w:pStyle w:val="T1"/>
+            <w:pStyle w:val="TOC1"/>
             <w:tabs>
               <w:tab w:val="right" w:leader="dot" w:pos="9062"/>
             </w:tabs>
@@ -1397,7 +1397,7 @@
           <w:hyperlink w:anchor="_Toc535662336" w:history="1">
             <w:r>
               <w:rPr>
-                <w:rStyle w:val="Kpr"/>
+                <w:rStyle w:val="Hyperlink"/>
                 <w:noProof/>
               </w:rPr>
               <w:t>APPENDIX B: TIPS for Next Year’s Students</w:t>
@@ -1454,7 +1454,7 @@
         </w:p>
         <w:p>
           <w:pPr>
-            <w:pStyle w:val="T1"/>
+            <w:pStyle w:val="TOC1"/>
             <w:tabs>
               <w:tab w:val="right" w:leader="dot" w:pos="9062"/>
             </w:tabs>
@@ -1465,7 +1465,7 @@
           <w:hyperlink w:anchor="_Toc535662337" w:history="1">
             <w:r>
               <w:rPr>
-                <w:rStyle w:val="Kpr"/>
+                <w:rStyle w:val="Hyperlink"/>
                 <w:noProof/>
               </w:rPr>
               <w:t>REFERENCES</w:t>
@@ -1564,7 +1564,7 @@
     </w:p>
     <w:p>
       <w:pPr>
-        <w:pStyle w:val="Balk1"/>
+        <w:pStyle w:val="Heading1"/>
         <w:numPr>
           <w:ilvl w:val="0"/>
           <w:numId w:val="2"/>
@@ -1626,7 +1626,7 @@
     <w:p/>
     <w:p>
       <w:pPr>
-        <w:pStyle w:val="Balk1"/>
+        <w:pStyle w:val="Heading1"/>
         <w:numPr>
           <w:ilvl w:val="0"/>
           <w:numId w:val="2"/>
@@ -1640,7 +1640,7 @@
     </w:p>
     <w:p>
       <w:pPr>
-        <w:pStyle w:val="Balk2"/>
+        <w:pStyle w:val="Heading2"/>
         <w:numPr>
           <w:ilvl w:val="1"/>
           <w:numId w:val="2"/>
@@ -1654,7 +1654,320 @@
     </w:p>
     <w:p>
       <w:pPr>
-        <w:pStyle w:val="Balk2"/>
+        <w:ind w:firstLine="360"/>
+      </w:pPr>
+      <w:r>
+        <w:t>In this project, we were required to implement a controlled rectifier for the armature voltage input of the motor. According to topologies we have learned this semester we had mainly three options.</w:t>
+      </w:r>
+    </w:p>
+    <w:p>
+      <w:pPr>
+        <w:ind w:firstLine="360"/>
+        <w:rPr>
+          <w:b/>
+          <w:u w:val="single"/>
+        </w:rPr>
+      </w:pPr>
+      <w:r>
+        <w:rPr>
+          <w:b/>
+          <w:u w:val="single"/>
+        </w:rPr>
+        <w:t>3- Phase or Single-Phase Thyristor Rectifier:</w:t>
+      </w:r>
+    </w:p>
+    <w:p>
+      <w:pPr>
+        <w:ind w:firstLine="360"/>
+        <w:rPr>
+          <w:szCs w:val="24"/>
+        </w:rPr>
+      </w:pPr>
+      <w:r>
+        <w:t xml:space="preserve">For these solutions, we believe that 3 phase thyristor </w:t>
+      </w:r>
+      <w:proofErr w:type="gramStart"/>
+      <w:r>
+        <w:t>rectifier</w:t>
+      </w:r>
+      <w:proofErr w:type="gramEnd"/>
+      <w:r>
+        <w:t xml:space="preserve"> is preferable over the single phase one, since with a dc link capacitor connected to its output terminals, it offers a more dc like voltage waveform. In these topologies output voltage value is controlled with firing angles of thyristors. </w:t>
+      </w:r>
+      <w:r>
+        <w:t xml:space="preserve">It should be noted that </w:t>
+      </w:r>
+      <w:r>
+        <w:t xml:space="preserve">each thyristor requires its own driver and </w:t>
+      </w:r>
+      <w:r>
+        <w:rPr>
+          <w:szCs w:val="24"/>
+        </w:rPr>
+        <w:t>implementing gate</w:t>
+      </w:r>
+      <w:r>
+        <w:rPr>
+          <w:szCs w:val="24"/>
+        </w:rPr>
+        <w:t xml:space="preserve"> driver circuit</w:t>
+      </w:r>
+      <w:r>
+        <w:rPr>
+          <w:szCs w:val="24"/>
+        </w:rPr>
+        <w:t>s</w:t>
+      </w:r>
+      <w:r>
+        <w:rPr>
+          <w:szCs w:val="24"/>
+        </w:rPr>
+        <w:t xml:space="preserve"> and the controller unit is a serious problem and </w:t>
+      </w:r>
+      <w:r>
+        <w:rPr>
+          <w:szCs w:val="24"/>
+        </w:rPr>
+        <w:t xml:space="preserve">we decided that it </w:t>
+      </w:r>
+      <w:r>
+        <w:rPr>
+          <w:szCs w:val="24"/>
+        </w:rPr>
+        <w:t xml:space="preserve">would be a </w:t>
+      </w:r>
+      <w:r>
+        <w:rPr>
+          <w:szCs w:val="24"/>
+        </w:rPr>
+        <w:t>challenge for our design</w:t>
+      </w:r>
+      <w:r>
+        <w:rPr>
+          <w:szCs w:val="24"/>
+        </w:rPr>
+        <w:t>.</w:t>
+      </w:r>
+      <w:r>
+        <w:rPr>
+          <w:szCs w:val="24"/>
+        </w:rPr>
+        <w:t xml:space="preserve"> Also, synchronization problems could occur between firing angles and phases. </w:t>
+      </w:r>
+    </w:p>
+    <w:p>
+      <w:pPr>
+        <w:ind w:left="360"/>
+        <w:jc w:val="left"/>
+        <w:rPr>
+          <w:b/>
+          <w:szCs w:val="24"/>
+          <w:u w:val="single"/>
+        </w:rPr>
+      </w:pPr>
+      <w:r>
+        <w:rPr>
+          <w:b/>
+          <w:szCs w:val="24"/>
+          <w:u w:val="single"/>
+        </w:rPr>
+        <w:t>3 Phase Diode rectifier+ Buck Converter</w:t>
+      </w:r>
+      <w:r>
+        <w:rPr>
+          <w:b/>
+          <w:szCs w:val="24"/>
+          <w:u w:val="single"/>
+        </w:rPr>
+        <w:t>:</w:t>
+      </w:r>
+    </w:p>
+    <w:p>
+      <w:pPr>
+        <w:ind w:firstLine="360"/>
+        <w:rPr>
+          <w:szCs w:val="24"/>
+        </w:rPr>
+      </w:pPr>
+      <w:r>
+        <w:rPr>
+          <w:szCs w:val="24"/>
+        </w:rPr>
+        <w:t xml:space="preserve">This solution requires a </w:t>
+      </w:r>
+      <w:r>
+        <w:rPr>
+          <w:szCs w:val="24"/>
+        </w:rPr>
+        <w:t>three-phase</w:t>
+      </w:r>
+      <w:r>
+        <w:rPr>
+          <w:szCs w:val="24"/>
+        </w:rPr>
+        <w:t xml:space="preserve"> diode rectifier, </w:t>
+      </w:r>
+      <w:r>
+        <w:rPr>
+          <w:szCs w:val="24"/>
+        </w:rPr>
+        <w:t>a switch which could be MOSFET or IGBT</w:t>
+      </w:r>
+      <w:r>
+        <w:rPr>
+          <w:szCs w:val="24"/>
+        </w:rPr>
+        <w:t xml:space="preserve">, a diode, a DC link capacitor, gate driver circuit </w:t>
+      </w:r>
+      <w:r>
+        <w:rPr>
+          <w:szCs w:val="24"/>
+        </w:rPr>
+        <w:t xml:space="preserve">for the switch </w:t>
+      </w:r>
+      <w:r>
+        <w:rPr>
+          <w:szCs w:val="24"/>
+        </w:rPr>
+        <w:t>and a controller unit.</w:t>
+      </w:r>
+      <w:r>
+        <w:rPr>
+          <w:szCs w:val="24"/>
+        </w:rPr>
+        <w:t xml:space="preserve"> </w:t>
+      </w:r>
+      <w:r>
+        <w:rPr>
+          <w:szCs w:val="24"/>
+        </w:rPr>
+        <w:t>Output voltage is controlled with Buck converter. F</w:t>
+      </w:r>
+      <w:r>
+        <w:rPr>
+          <w:szCs w:val="24"/>
+        </w:rPr>
+        <w:t xml:space="preserve">or Buck converter a low pass filter could be used, however this part can be skipped since the motor itself is an LR low pass filter. </w:t>
+      </w:r>
+    </w:p>
+    <w:p>
+      <w:pPr>
+        <w:ind w:firstLine="360"/>
+        <w:rPr>
+          <w:szCs w:val="24"/>
+        </w:rPr>
+      </w:pPr>
+      <w:r>
+        <w:rPr>
+          <w:szCs w:val="24"/>
+        </w:rPr>
+        <w:t xml:space="preserve"> This solution requires only a single gate driver circuit</w:t>
+      </w:r>
+      <w:r>
+        <w:rPr>
+          <w:szCs w:val="24"/>
+        </w:rPr>
+        <w:t>; therefore,</w:t>
+      </w:r>
+      <w:r>
+        <w:rPr>
+          <w:szCs w:val="24"/>
+        </w:rPr>
+        <w:t xml:space="preserve"> </w:t>
+      </w:r>
+      <w:r>
+        <w:rPr>
+          <w:szCs w:val="24"/>
+        </w:rPr>
+        <w:t>it possesses</w:t>
+      </w:r>
+      <w:r>
+        <w:rPr>
+          <w:szCs w:val="24"/>
+        </w:rPr>
+        <w:t xml:space="preserve"> no </w:t>
+      </w:r>
+      <w:r>
+        <w:rPr>
+          <w:szCs w:val="24"/>
+        </w:rPr>
+        <w:t>synchronization</w:t>
+      </w:r>
+      <w:r>
+        <w:rPr>
+          <w:szCs w:val="24"/>
+        </w:rPr>
+        <w:t xml:space="preserve"> problem like in the thyristor case.</w:t>
+      </w:r>
+      <w:r>
+        <w:rPr>
+          <w:szCs w:val="24"/>
+        </w:rPr>
+        <w:t xml:space="preserve"> We believe this is the simplest solution; therefore, we decided to go with it. </w:t>
+      </w:r>
+    </w:p>
+    <w:p>
+      <w:pPr>
+        <w:ind w:firstLine="360"/>
+        <w:jc w:val="left"/>
+        <w:rPr>
+          <w:b/>
+          <w:szCs w:val="24"/>
+          <w:u w:val="single"/>
+        </w:rPr>
+      </w:pPr>
+      <w:r>
+        <w:rPr>
+          <w:b/>
+          <w:szCs w:val="24"/>
+          <w:u w:val="single"/>
+        </w:rPr>
+        <w:t>3 Phase Diode + Boost Converter</w:t>
+      </w:r>
+      <w:r>
+        <w:rPr>
+          <w:b/>
+          <w:szCs w:val="24"/>
+          <w:u w:val="single"/>
+        </w:rPr>
+        <w:t>:</w:t>
+      </w:r>
+    </w:p>
+    <w:p>
+      <w:pPr>
+        <w:ind w:firstLine="360"/>
+        <w:jc w:val="left"/>
+        <w:rPr>
+          <w:szCs w:val="24"/>
+        </w:rPr>
+      </w:pPr>
+      <w:r>
+        <w:rPr>
+          <w:szCs w:val="24"/>
+        </w:rPr>
+        <w:t xml:space="preserve">Although this solution is very similar to the previous one, we decided not to use it since </w:t>
+      </w:r>
+      <w:r>
+        <w:rPr>
+          <w:szCs w:val="24"/>
+        </w:rPr>
+        <w:t>boost converter increases the voltage however it reduces the current input</w:t>
+      </w:r>
+      <w:r>
+        <w:rPr>
+          <w:szCs w:val="24"/>
+        </w:rPr>
+        <w:t>.</w:t>
+      </w:r>
+    </w:p>
+    <w:p>
+      <w:pPr>
+        <w:ind w:firstLine="360"/>
+      </w:pPr>
+    </w:p>
+    <w:p>
+      <w:pPr>
+        <w:pStyle w:val="Heading2"/>
         <w:numPr>
           <w:ilvl w:val="1"/>
           <w:numId w:val="2"/>
@@ -1662,14 +1975,185 @@
       </w:pPr>
       <w:bookmarkStart w:id="3" w:name="_Toc535662329"/>
       <w:r>
+        <w:lastRenderedPageBreak/>
         <w:t>Gate Driver</w:t>
       </w:r>
       <w:bookmarkEnd w:id="3"/>
     </w:p>
-    <w:p/>
-    <w:p>
-      <w:pPr>
-        <w:pStyle w:val="Balk1"/>
+    <w:p>
+      <w:pPr>
+        <w:ind w:firstLine="360"/>
+      </w:pPr>
+      <w:r>
+        <w:t>An isolation is needed between the microcontroller of the gate driver and the controlled rectifier topology. For this purpose, we used an optocoupler (TLP250) as our gate driver circuit</w:t>
+      </w:r>
+      <w:r>
+        <w:t xml:space="preserve"> as it can be seen in Figure 2.1. From low voltage side of the optocoupler we implement the duty cycle information (PWM) using an Arduino Uno. </w:t>
+      </w:r>
+    </w:p>
+    <w:p>
+      <w:pPr>
+        <w:ind w:firstLine="360"/>
+        <w:jc w:val="center"/>
+      </w:pPr>
+      <w:r>
+        <w:rPr>
+          <w:noProof/>
+          <w:lang w:val="en-GB" w:eastAsia="en-GB"/>
+        </w:rPr>
+        <w:drawing>
+          <wp:inline distT="0" distB="0" distL="0" distR="0" wp14:anchorId="3A51D801" wp14:editId="20013484">
+            <wp:extent cx="2881423" cy="2006248"/>
+            <wp:effectExtent l="0" t="0" r="0" b="0"/>
+            <wp:docPr id="22" name="Resim 5" descr="optocoupler circuit ile ilgili görsel sonucu"/>
+            <wp:cNvGraphicFramePr>
+              <a:graphicFrameLocks xmlns:a="http://schemas.openxmlformats.org/drawingml/2006/main" noChangeAspect="1"/>
+            </wp:cNvGraphicFramePr>
+            <a:graphic xmlns:a="http://schemas.openxmlformats.org/drawingml/2006/main">
+              <a:graphicData uri="http://schemas.openxmlformats.org/drawingml/2006/picture">
+                <pic:pic xmlns:pic="http://schemas.openxmlformats.org/drawingml/2006/picture">
+                  <pic:nvPicPr>
+                    <pic:cNvPr id="0" name="Picture 9" descr="optocoupler circuit ile ilgili görsel sonucu"/>
+                    <pic:cNvPicPr>
+                      <a:picLocks noChangeAspect="1" noChangeArrowheads="1"/>
+                    </pic:cNvPicPr>
+                  </pic:nvPicPr>
+                  <pic:blipFill>
+                    <a:blip r:embed="rId6">
+                      <a:extLst>
+                        <a:ext uri="{28A0092B-C50C-407E-A947-70E740481C1C}">
+                          <a14:useLocalDpi xmlns:a14="http://schemas.microsoft.com/office/drawing/2010/main" val="0"/>
+                        </a:ext>
+                      </a:extLst>
+                    </a:blip>
+                    <a:srcRect/>
+                    <a:stretch>
+                      <a:fillRect/>
+                    </a:stretch>
+                  </pic:blipFill>
+                  <pic:spPr bwMode="auto">
+                    <a:xfrm>
+                      <a:off x="0" y="0"/>
+                      <a:ext cx="2891682" cy="2013391"/>
+                    </a:xfrm>
+                    <a:prstGeom prst="rect">
+                      <a:avLst/>
+                    </a:prstGeom>
+                    <a:noFill/>
+                    <a:ln>
+                      <a:noFill/>
+                    </a:ln>
+                  </pic:spPr>
+                </pic:pic>
+              </a:graphicData>
+            </a:graphic>
+          </wp:inline>
+        </w:drawing>
+      </w:r>
+    </w:p>
+    <w:p>
+      <w:pPr>
+        <w:ind w:firstLine="360"/>
+        <w:jc w:val="center"/>
+        <w:rPr>
+          <w:sz w:val="18"/>
+          <w:szCs w:val="18"/>
+          <w:lang w:val="tr-TR"/>
+        </w:rPr>
+      </w:pPr>
+      <w:r>
+        <w:rPr>
+          <w:sz w:val="18"/>
+          <w:szCs w:val="18"/>
+          <w:lang w:val="tr-TR"/>
+        </w:rPr>
+        <w:t xml:space="preserve">Figure </w:t>
+      </w:r>
+      <w:r>
+        <w:rPr>
+          <w:sz w:val="18"/>
+          <w:szCs w:val="18"/>
+          <w:lang w:val="tr-TR"/>
+        </w:rPr>
+        <w:t>2</w:t>
+      </w:r>
+      <w:r>
+        <w:rPr>
+          <w:sz w:val="18"/>
+          <w:szCs w:val="18"/>
+          <w:lang w:val="tr-TR"/>
+        </w:rPr>
+        <w:t xml:space="preserve">.1- </w:t>
+      </w:r>
+      <w:r>
+        <w:rPr>
+          <w:sz w:val="18"/>
+          <w:szCs w:val="18"/>
+          <w:lang w:val="tr-TR"/>
+        </w:rPr>
+        <w:t>Optocoupler as the gate driver</w:t>
+      </w:r>
+    </w:p>
+    <w:p>
+      <w:pPr>
+        <w:ind w:firstLine="360"/>
+        <w:rPr>
+          <w:lang w:val="tr-TR"/>
+        </w:rPr>
+      </w:pPr>
+      <w:r>
+        <w:rPr>
+          <w:lang w:val="tr-TR"/>
+        </w:rPr>
+        <w:t xml:space="preserve">Low voltage side of the optocoupler can be thought as a LED. </w:t>
+      </w:r>
+      <w:r>
+        <w:rPr>
+          <w:lang w:val="tr-TR"/>
+        </w:rPr>
+        <w:t xml:space="preserve">PWM output of Arduino is conected to anode of the LED. </w:t>
+      </w:r>
+      <w:r>
+        <w:rPr>
+          <w:lang w:val="tr-TR"/>
+        </w:rPr>
+        <w:t xml:space="preserve">A resistor is needed to be connected to the cathode of the LED in order to prevent it from burning.  A floating voltage source should be connected between Vcc and Vee legs of the optocoupler, since </w:t>
+      </w:r>
+      <w:r>
+        <w:rPr>
+          <w:lang w:val="tr-TR"/>
+        </w:rPr>
+        <w:t xml:space="preserve">to open the gate of the IGBT or Mosfet that are used as switch, the voltage at the gate should be bigger that the summation of the threshold voltage of the switch and emitter voltage (for IGBT) or source voltage (for Mosfet). Therefore; the lower port of this floating source is connected to the emitter of the IGBT (or source of the Mosfet). To feed the gate any one of two middle legs of the Optocoupler could be used. </w:t>
+      </w:r>
+    </w:p>
+    <w:p>
+      <w:pPr>
+        <w:ind w:firstLine="360"/>
+        <w:rPr>
+          <w:lang w:val="tr-TR"/>
+        </w:rPr>
+      </w:pPr>
+      <w:r>
+        <w:rPr>
+          <w:lang w:val="tr-TR"/>
+        </w:rPr>
+        <w:t>We create the PWM input using Arduino. However, switching of the IGBT should be in high frequencies and therefore; a manipulation is needed to done on Arduino’s clock. The source code given in Appendix A, increases switching frequency to 3.6kHz and slowly increases duty cycle from 0 to 0.94 and decreses it back to 0 again.</w:t>
+      </w:r>
+    </w:p>
+    <w:p>
+      <w:pPr>
+        <w:ind w:firstLine="360"/>
+        <w:jc w:val="center"/>
+      </w:pPr>
+    </w:p>
+    <w:p>
+      <w:pPr>
+        <w:ind w:firstLine="360"/>
+      </w:pPr>
+    </w:p>
+    <w:p>
+      <w:pPr>
+        <w:pStyle w:val="Heading1"/>
         <w:numPr>
           <w:ilvl w:val="0"/>
           <w:numId w:val="2"/>
@@ -1729,535 +2213,8 @@
           <w:szCs w:val="24"/>
           <w:lang w:val="tr-TR"/>
         </w:rPr>
-        <w:t xml:space="preserve">In this </w:t>
-      </w:r>
-      <w:proofErr w:type="spellStart"/>
-      <w:r>
-        <w:rPr>
-          <w:szCs w:val="24"/>
-          <w:lang w:val="tr-TR"/>
-        </w:rPr>
-        <w:t>part</w:t>
-      </w:r>
-      <w:proofErr w:type="spellEnd"/>
-      <w:r>
-        <w:rPr>
-          <w:szCs w:val="24"/>
-          <w:lang w:val="tr-TR"/>
-        </w:rPr>
-        <w:t xml:space="preserve">, </w:t>
-      </w:r>
-      <w:proofErr w:type="spellStart"/>
-      <w:r>
-        <w:rPr>
-          <w:szCs w:val="24"/>
-          <w:lang w:val="tr-TR"/>
-        </w:rPr>
-        <w:t>some</w:t>
-      </w:r>
-      <w:proofErr w:type="spellEnd"/>
-      <w:r>
-        <w:rPr>
-          <w:szCs w:val="24"/>
-          <w:lang w:val="tr-TR"/>
-        </w:rPr>
-        <w:t xml:space="preserve"> </w:t>
-      </w:r>
-      <w:proofErr w:type="spellStart"/>
-      <w:r>
-        <w:rPr>
-          <w:szCs w:val="24"/>
-          <w:lang w:val="tr-TR"/>
-        </w:rPr>
-        <w:t>simulations</w:t>
-      </w:r>
-      <w:proofErr w:type="spellEnd"/>
-      <w:r>
-        <w:rPr>
-          <w:szCs w:val="24"/>
-          <w:lang w:val="tr-TR"/>
-        </w:rPr>
-        <w:t xml:space="preserve"> </w:t>
-      </w:r>
-      <w:proofErr w:type="spellStart"/>
-      <w:r>
-        <w:rPr>
-          <w:szCs w:val="24"/>
-          <w:lang w:val="tr-TR"/>
-        </w:rPr>
-        <w:t>were</w:t>
-      </w:r>
-      <w:proofErr w:type="spellEnd"/>
-      <w:r>
-        <w:rPr>
-          <w:szCs w:val="24"/>
-          <w:lang w:val="tr-TR"/>
-        </w:rPr>
-        <w:t xml:space="preserve"> </w:t>
-      </w:r>
-      <w:proofErr w:type="spellStart"/>
-      <w:r>
-        <w:rPr>
-          <w:szCs w:val="24"/>
-          <w:lang w:val="tr-TR"/>
-        </w:rPr>
-        <w:t>made</w:t>
-      </w:r>
-      <w:proofErr w:type="spellEnd"/>
-      <w:r>
-        <w:rPr>
-          <w:szCs w:val="24"/>
-          <w:lang w:val="tr-TR"/>
-        </w:rPr>
-        <w:t xml:space="preserve"> </w:t>
-      </w:r>
-      <w:proofErr w:type="spellStart"/>
-      <w:r>
-        <w:rPr>
-          <w:szCs w:val="24"/>
-          <w:lang w:val="tr-TR"/>
-        </w:rPr>
-        <w:t>by</w:t>
-      </w:r>
-      <w:proofErr w:type="spellEnd"/>
-      <w:r>
-        <w:rPr>
-          <w:szCs w:val="24"/>
-          <w:lang w:val="tr-TR"/>
-        </w:rPr>
-        <w:t xml:space="preserve"> MATLAB </w:t>
-      </w:r>
-      <w:proofErr w:type="spellStart"/>
-      <w:r>
-        <w:rPr>
-          <w:szCs w:val="24"/>
-          <w:lang w:val="tr-TR"/>
-        </w:rPr>
-        <w:t>Simulink</w:t>
-      </w:r>
-      <w:proofErr w:type="spellEnd"/>
-      <w:r>
-        <w:rPr>
-          <w:szCs w:val="24"/>
-          <w:lang w:val="tr-TR"/>
-        </w:rPr>
-        <w:t xml:space="preserve"> for </w:t>
-      </w:r>
-      <w:proofErr w:type="spellStart"/>
-      <w:r>
-        <w:rPr>
-          <w:szCs w:val="24"/>
-          <w:lang w:val="tr-TR"/>
-        </w:rPr>
-        <w:t>three</w:t>
-      </w:r>
-      <w:proofErr w:type="spellEnd"/>
-      <w:r>
-        <w:rPr>
-          <w:szCs w:val="24"/>
-          <w:lang w:val="tr-TR"/>
-        </w:rPr>
-        <w:t xml:space="preserve"> </w:t>
-      </w:r>
-      <w:proofErr w:type="spellStart"/>
-      <w:r>
-        <w:rPr>
-          <w:szCs w:val="24"/>
-          <w:lang w:val="tr-TR"/>
-        </w:rPr>
-        <w:t>different</w:t>
-      </w:r>
-      <w:proofErr w:type="spellEnd"/>
-      <w:r>
-        <w:rPr>
-          <w:szCs w:val="24"/>
-          <w:lang w:val="tr-TR"/>
-        </w:rPr>
-        <w:t xml:space="preserve"> </w:t>
-      </w:r>
-      <w:proofErr w:type="spellStart"/>
-      <w:r>
-        <w:rPr>
-          <w:szCs w:val="24"/>
-          <w:lang w:val="tr-TR"/>
-        </w:rPr>
-        <w:t>cases</w:t>
-      </w:r>
-      <w:proofErr w:type="spellEnd"/>
-      <w:r>
-        <w:rPr>
-          <w:szCs w:val="24"/>
-          <w:lang w:val="tr-TR"/>
-        </w:rPr>
-        <w:t xml:space="preserve">. We </w:t>
-      </w:r>
-      <w:proofErr w:type="spellStart"/>
-      <w:r>
-        <w:rPr>
-          <w:szCs w:val="24"/>
-          <w:lang w:val="tr-TR"/>
-        </w:rPr>
-        <w:t>arranged</w:t>
-      </w:r>
-      <w:proofErr w:type="spellEnd"/>
-      <w:r>
-        <w:rPr>
-          <w:szCs w:val="24"/>
-          <w:lang w:val="tr-TR"/>
-        </w:rPr>
-        <w:t xml:space="preserve"> the </w:t>
-      </w:r>
-      <w:proofErr w:type="spellStart"/>
-      <w:r>
-        <w:rPr>
-          <w:szCs w:val="24"/>
-          <w:lang w:val="tr-TR"/>
-        </w:rPr>
-        <w:t>parameters</w:t>
-      </w:r>
-      <w:proofErr w:type="spellEnd"/>
-      <w:r>
-        <w:rPr>
-          <w:szCs w:val="24"/>
-          <w:lang w:val="tr-TR"/>
-        </w:rPr>
-        <w:t xml:space="preserve"> of the equipment with </w:t>
-      </w:r>
-      <w:proofErr w:type="spellStart"/>
-      <w:r>
-        <w:rPr>
-          <w:szCs w:val="24"/>
-          <w:lang w:val="tr-TR"/>
-        </w:rPr>
-        <w:t>respect</w:t>
-      </w:r>
-      <w:proofErr w:type="spellEnd"/>
-      <w:r>
-        <w:rPr>
-          <w:szCs w:val="24"/>
-          <w:lang w:val="tr-TR"/>
-        </w:rPr>
-        <w:t xml:space="preserve"> to the </w:t>
-      </w:r>
-      <w:proofErr w:type="spellStart"/>
-      <w:r>
-        <w:rPr>
-          <w:szCs w:val="24"/>
-          <w:lang w:val="tr-TR"/>
-        </w:rPr>
-        <w:t>datasheet</w:t>
-      </w:r>
-      <w:proofErr w:type="spellEnd"/>
-      <w:r>
-        <w:rPr>
-          <w:szCs w:val="24"/>
-          <w:lang w:val="tr-TR"/>
-        </w:rPr>
-        <w:t xml:space="preserve"> of the equipment that we </w:t>
-      </w:r>
-      <w:proofErr w:type="spellStart"/>
-      <w:r>
-        <w:rPr>
-          <w:szCs w:val="24"/>
-          <w:lang w:val="tr-TR"/>
-        </w:rPr>
-        <w:t>bought</w:t>
-      </w:r>
-      <w:proofErr w:type="spellEnd"/>
-      <w:r>
-        <w:rPr>
-          <w:szCs w:val="24"/>
-          <w:lang w:val="tr-TR"/>
-        </w:rPr>
-        <w:t xml:space="preserve">. In these </w:t>
-      </w:r>
-      <w:proofErr w:type="spellStart"/>
-      <w:r>
-        <w:rPr>
-          <w:szCs w:val="24"/>
-          <w:lang w:val="tr-TR"/>
-        </w:rPr>
-        <w:t>cases</w:t>
-      </w:r>
-      <w:proofErr w:type="spellEnd"/>
-      <w:r>
-        <w:rPr>
-          <w:szCs w:val="24"/>
-          <w:lang w:val="tr-TR"/>
-        </w:rPr>
-        <w:t xml:space="preserve">, the </w:t>
-      </w:r>
-      <w:proofErr w:type="spellStart"/>
-      <w:r>
-        <w:rPr>
-          <w:szCs w:val="24"/>
-          <w:lang w:val="tr-TR"/>
-        </w:rPr>
-        <w:t>duty</w:t>
-      </w:r>
-      <w:proofErr w:type="spellEnd"/>
-      <w:r>
-        <w:rPr>
-          <w:szCs w:val="24"/>
-          <w:lang w:val="tr-TR"/>
-        </w:rPr>
-        <w:t xml:space="preserve"> </w:t>
-      </w:r>
-      <w:proofErr w:type="spellStart"/>
-      <w:r>
-        <w:rPr>
-          <w:szCs w:val="24"/>
-          <w:lang w:val="tr-TR"/>
-        </w:rPr>
-        <w:t>cycle</w:t>
-      </w:r>
-      <w:proofErr w:type="spellEnd"/>
-      <w:r>
-        <w:rPr>
-          <w:szCs w:val="24"/>
-          <w:lang w:val="tr-TR"/>
-        </w:rPr>
-        <w:t xml:space="preserve"> was </w:t>
-      </w:r>
-      <w:proofErr w:type="spellStart"/>
-      <w:r>
-        <w:rPr>
-          <w:szCs w:val="24"/>
-          <w:lang w:val="tr-TR"/>
-        </w:rPr>
-        <w:t>changed</w:t>
-      </w:r>
-      <w:proofErr w:type="spellEnd"/>
-      <w:r>
-        <w:rPr>
-          <w:szCs w:val="24"/>
-          <w:lang w:val="tr-TR"/>
-        </w:rPr>
-        <w:t xml:space="preserve"> and </w:t>
-      </w:r>
-      <w:proofErr w:type="spellStart"/>
-      <w:r>
-        <w:rPr>
-          <w:szCs w:val="24"/>
-          <w:lang w:val="tr-TR"/>
-        </w:rPr>
-        <w:t>some</w:t>
-      </w:r>
-      <w:proofErr w:type="spellEnd"/>
-      <w:r>
-        <w:rPr>
-          <w:szCs w:val="24"/>
-          <w:lang w:val="tr-TR"/>
-        </w:rPr>
-        <w:t xml:space="preserve"> important </w:t>
-      </w:r>
-      <w:proofErr w:type="spellStart"/>
-      <w:r>
-        <w:rPr>
-          <w:szCs w:val="24"/>
-          <w:lang w:val="tr-TR"/>
-        </w:rPr>
-        <w:t>parameters</w:t>
-      </w:r>
-      <w:proofErr w:type="spellEnd"/>
-      <w:r>
-        <w:rPr>
-          <w:szCs w:val="24"/>
-          <w:lang w:val="tr-TR"/>
-        </w:rPr>
-        <w:t xml:space="preserve"> </w:t>
-      </w:r>
-      <w:proofErr w:type="spellStart"/>
-      <w:r>
-        <w:rPr>
-          <w:szCs w:val="24"/>
-          <w:lang w:val="tr-TR"/>
-        </w:rPr>
-        <w:t>were</w:t>
-      </w:r>
-      <w:proofErr w:type="spellEnd"/>
-      <w:r>
-        <w:rPr>
-          <w:szCs w:val="24"/>
-          <w:lang w:val="tr-TR"/>
-        </w:rPr>
-        <w:t xml:space="preserve"> </w:t>
-      </w:r>
-      <w:proofErr w:type="spellStart"/>
-      <w:r>
-        <w:rPr>
-          <w:szCs w:val="24"/>
-          <w:lang w:val="tr-TR"/>
-        </w:rPr>
-        <w:t>observed</w:t>
-      </w:r>
-      <w:proofErr w:type="spellEnd"/>
-      <w:r>
-        <w:rPr>
-          <w:szCs w:val="24"/>
-          <w:lang w:val="tr-TR"/>
-        </w:rPr>
-        <w:t xml:space="preserve">. The </w:t>
-      </w:r>
-      <w:proofErr w:type="spellStart"/>
-      <w:r>
-        <w:rPr>
-          <w:szCs w:val="24"/>
-          <w:lang w:val="tr-TR"/>
-        </w:rPr>
-        <w:t>value</w:t>
-      </w:r>
-      <w:proofErr w:type="spellEnd"/>
-      <w:r>
-        <w:rPr>
-          <w:szCs w:val="24"/>
-          <w:lang w:val="tr-TR"/>
-        </w:rPr>
-        <w:t xml:space="preserve"> of </w:t>
-      </w:r>
-      <w:proofErr w:type="spellStart"/>
-      <w:r>
-        <w:rPr>
-          <w:szCs w:val="24"/>
-          <w:lang w:val="tr-TR"/>
-        </w:rPr>
-        <w:t>duty</w:t>
-      </w:r>
-      <w:proofErr w:type="spellEnd"/>
-      <w:r>
-        <w:rPr>
-          <w:szCs w:val="24"/>
-          <w:lang w:val="tr-TR"/>
-        </w:rPr>
-        <w:t xml:space="preserve"> </w:t>
-      </w:r>
-      <w:proofErr w:type="spellStart"/>
-      <w:r>
-        <w:rPr>
-          <w:szCs w:val="24"/>
-          <w:lang w:val="tr-TR"/>
-        </w:rPr>
-        <w:t>cycle</w:t>
-      </w:r>
-      <w:proofErr w:type="spellEnd"/>
-      <w:r>
-        <w:rPr>
-          <w:szCs w:val="24"/>
-          <w:lang w:val="tr-TR"/>
-        </w:rPr>
-        <w:t xml:space="preserve"> was </w:t>
-      </w:r>
-      <w:proofErr w:type="spellStart"/>
-      <w:r>
-        <w:rPr>
-          <w:szCs w:val="24"/>
-          <w:lang w:val="tr-TR"/>
-        </w:rPr>
-        <w:t>adjusted</w:t>
-      </w:r>
-      <w:proofErr w:type="spellEnd"/>
-      <w:r>
-        <w:rPr>
-          <w:szCs w:val="24"/>
-          <w:lang w:val="tr-TR"/>
-        </w:rPr>
-        <w:t xml:space="preserve"> with the </w:t>
-      </w:r>
-      <w:proofErr w:type="spellStart"/>
-      <w:r>
-        <w:rPr>
-          <w:szCs w:val="24"/>
-          <w:lang w:val="tr-TR"/>
-        </w:rPr>
-        <w:t>pulse</w:t>
-      </w:r>
-      <w:proofErr w:type="spellEnd"/>
-      <w:r>
-        <w:rPr>
-          <w:szCs w:val="24"/>
-          <w:lang w:val="tr-TR"/>
-        </w:rPr>
-        <w:t xml:space="preserve"> </w:t>
-      </w:r>
-      <w:proofErr w:type="spellStart"/>
-      <w:r>
-        <w:rPr>
-          <w:szCs w:val="24"/>
-          <w:lang w:val="tr-TR"/>
-        </w:rPr>
-        <w:t>generator</w:t>
-      </w:r>
-      <w:proofErr w:type="spellEnd"/>
-      <w:r>
-        <w:rPr>
-          <w:szCs w:val="24"/>
-          <w:lang w:val="tr-TR"/>
-        </w:rPr>
-        <w:t xml:space="preserve">. The </w:t>
-      </w:r>
-      <w:proofErr w:type="spellStart"/>
-      <w:r>
-        <w:rPr>
-          <w:szCs w:val="24"/>
-          <w:lang w:val="tr-TR"/>
-        </w:rPr>
-        <w:t>circuit</w:t>
-      </w:r>
-      <w:proofErr w:type="spellEnd"/>
-      <w:r>
-        <w:rPr>
-          <w:szCs w:val="24"/>
-          <w:lang w:val="tr-TR"/>
-        </w:rPr>
-        <w:t xml:space="preserve"> </w:t>
-      </w:r>
-      <w:proofErr w:type="spellStart"/>
-      <w:r>
-        <w:rPr>
-          <w:szCs w:val="24"/>
-          <w:lang w:val="tr-TR"/>
-        </w:rPr>
-        <w:t>schematic</w:t>
-      </w:r>
-      <w:proofErr w:type="spellEnd"/>
-      <w:r>
-        <w:rPr>
-          <w:szCs w:val="24"/>
-          <w:lang w:val="tr-TR"/>
-        </w:rPr>
-        <w:t xml:space="preserve"> of </w:t>
-      </w:r>
-      <w:proofErr w:type="spellStart"/>
-      <w:r>
-        <w:rPr>
-          <w:szCs w:val="24"/>
-          <w:lang w:val="tr-TR"/>
-        </w:rPr>
-        <w:t>simulations</w:t>
-      </w:r>
-      <w:proofErr w:type="spellEnd"/>
-      <w:r>
-        <w:rPr>
-          <w:szCs w:val="24"/>
-          <w:lang w:val="tr-TR"/>
-        </w:rPr>
-        <w:t xml:space="preserve"> is in </w:t>
-      </w:r>
-      <w:proofErr w:type="spellStart"/>
-      <w:r>
-        <w:rPr>
-          <w:szCs w:val="24"/>
-          <w:lang w:val="tr-TR"/>
-        </w:rPr>
-        <w:t>Figure</w:t>
-      </w:r>
-      <w:proofErr w:type="spellEnd"/>
-      <w:r>
-        <w:rPr>
-          <w:szCs w:val="24"/>
-          <w:lang w:val="tr-TR"/>
-        </w:rPr>
-        <w:t xml:space="preserve"> 3-1.</w:t>
+        <w:lastRenderedPageBreak/>
+        <w:t>In this part, some simulations were made by MATLAB Simulink for three different cases. We arranged the parameters of the equipment with respect to the datasheet of the equipment that we bought. In these cases, the duty cycle was changed and some important parameters were observed. The value of duty cycle was adjusted with the pulse generator. The circuit schematic of simulations is in Figure 3-1.</w:t>
       </w:r>
     </w:p>
     <w:p>
@@ -2272,7 +2229,6 @@
         <w:rPr>
           <w:noProof/>
         </w:rPr>
-        <w:lastRenderedPageBreak/>
         <w:drawing>
           <wp:inline distT="0" distB="0" distL="0" distR="0" wp14:anchorId="5DBA81B4" wp14:editId="570EC62F">
             <wp:extent cx="5760720" cy="2260600"/>
@@ -2289,7 +2245,7 @@
                     <pic:cNvPicPr/>
                   </pic:nvPicPr>
                   <pic:blipFill>
-                    <a:blip r:embed="rId6"/>
+                    <a:blip r:embed="rId7"/>
                     <a:stretch>
                       <a:fillRect/>
                     </a:stretch>
@@ -2320,88 +2276,14 @@
           <w:lang w:val="tr-TR"/>
         </w:rPr>
       </w:pPr>
-      <w:proofErr w:type="spellStart"/>
       <w:r>
         <w:rPr>
           <w:sz w:val="18"/>
           <w:szCs w:val="18"/>
           <w:lang w:val="tr-TR"/>
         </w:rPr>
-        <w:t>Figure</w:t>
-      </w:r>
-      <w:proofErr w:type="spellEnd"/>
-      <w:r>
-        <w:rPr>
-          <w:sz w:val="18"/>
-          <w:szCs w:val="18"/>
-          <w:lang w:val="tr-TR"/>
-        </w:rPr>
-        <w:t xml:space="preserve"> 3.1- The </w:t>
-      </w:r>
-      <w:proofErr w:type="spellStart"/>
-      <w:r>
-        <w:rPr>
-          <w:sz w:val="18"/>
-          <w:szCs w:val="18"/>
-          <w:lang w:val="tr-TR"/>
-        </w:rPr>
-        <w:t>circuit</w:t>
-      </w:r>
-      <w:proofErr w:type="spellEnd"/>
-      <w:r>
-        <w:rPr>
-          <w:sz w:val="18"/>
-          <w:szCs w:val="18"/>
-          <w:lang w:val="tr-TR"/>
-        </w:rPr>
-        <w:t xml:space="preserve"> </w:t>
-      </w:r>
-      <w:proofErr w:type="spellStart"/>
-      <w:r>
-        <w:rPr>
-          <w:sz w:val="18"/>
-          <w:szCs w:val="18"/>
-          <w:lang w:val="tr-TR"/>
-        </w:rPr>
-        <w:t>schematic</w:t>
-      </w:r>
-      <w:proofErr w:type="spellEnd"/>
-      <w:r>
-        <w:rPr>
-          <w:sz w:val="18"/>
-          <w:szCs w:val="18"/>
-          <w:lang w:val="tr-TR"/>
-        </w:rPr>
-        <w:t xml:space="preserve"> of </w:t>
-      </w:r>
-      <w:proofErr w:type="spellStart"/>
-      <w:r>
-        <w:rPr>
-          <w:sz w:val="18"/>
-          <w:szCs w:val="18"/>
-          <w:lang w:val="tr-TR"/>
-        </w:rPr>
-        <w:t>converter</w:t>
-      </w:r>
-      <w:proofErr w:type="spellEnd"/>
-      <w:r>
-        <w:rPr>
-          <w:sz w:val="18"/>
-          <w:szCs w:val="18"/>
-          <w:lang w:val="tr-TR"/>
-        </w:rPr>
-        <w:t xml:space="preserve"> in </w:t>
-      </w:r>
-      <w:proofErr w:type="spellStart"/>
-      <w:r>
-        <w:rPr>
-          <w:sz w:val="18"/>
-          <w:szCs w:val="18"/>
-          <w:lang w:val="tr-TR"/>
-        </w:rPr>
-        <w:t>Simulink</w:t>
-      </w:r>
-      <w:proofErr w:type="spellEnd"/>
+        <w:t>Figure 3.1- The circuit schematic of converter in Simulink</w:t>
+      </w:r>
     </w:p>
     <w:p>
       <w:pPr>
@@ -2416,188 +2298,28 @@
           <w:lang w:val="tr-TR"/>
         </w:rPr>
         <w:tab/>
-        <w:t xml:space="preserve">As an </w:t>
-      </w:r>
-      <w:proofErr w:type="spellStart"/>
-      <w:r>
-        <w:rPr>
-          <w:szCs w:val="24"/>
-          <w:lang w:val="tr-TR"/>
-        </w:rPr>
-        <w:t>extreme</w:t>
-      </w:r>
-      <w:proofErr w:type="spellEnd"/>
-      <w:r>
-        <w:rPr>
-          <w:szCs w:val="24"/>
-          <w:lang w:val="tr-TR"/>
-        </w:rPr>
-        <w:t xml:space="preserve"> </w:t>
-      </w:r>
-      <w:proofErr w:type="spellStart"/>
-      <w:r>
-        <w:rPr>
-          <w:szCs w:val="24"/>
-          <w:lang w:val="tr-TR"/>
-        </w:rPr>
-        <w:t>case</w:t>
-      </w:r>
-      <w:proofErr w:type="spellEnd"/>
-      <w:r>
-        <w:rPr>
-          <w:szCs w:val="24"/>
-          <w:lang w:val="tr-TR"/>
-        </w:rPr>
-        <w:t xml:space="preserve">, when we </w:t>
-      </w:r>
-      <w:proofErr w:type="spellStart"/>
-      <w:r>
-        <w:rPr>
-          <w:szCs w:val="24"/>
-          <w:lang w:val="tr-TR"/>
-        </w:rPr>
-        <w:t>adjust</w:t>
-      </w:r>
-      <w:proofErr w:type="spellEnd"/>
-      <w:r>
-        <w:rPr>
-          <w:szCs w:val="24"/>
-          <w:lang w:val="tr-TR"/>
-        </w:rPr>
-        <w:t xml:space="preserve"> the </w:t>
-      </w:r>
-      <w:proofErr w:type="spellStart"/>
-      <w:r>
-        <w:rPr>
-          <w:szCs w:val="24"/>
-          <w:lang w:val="tr-TR"/>
-        </w:rPr>
-        <w:t>duty</w:t>
-      </w:r>
-      <w:proofErr w:type="spellEnd"/>
-      <w:r>
-        <w:rPr>
-          <w:szCs w:val="24"/>
-          <w:lang w:val="tr-TR"/>
-        </w:rPr>
-        <w:t xml:space="preserve"> </w:t>
-      </w:r>
-      <w:proofErr w:type="spellStart"/>
-      <w:r>
-        <w:rPr>
-          <w:szCs w:val="24"/>
-          <w:lang w:val="tr-TR"/>
-        </w:rPr>
-        <w:t>cycle</w:t>
-      </w:r>
-      <w:proofErr w:type="spellEnd"/>
-      <w:r>
-        <w:rPr>
-          <w:szCs w:val="24"/>
-          <w:lang w:val="tr-TR"/>
-        </w:rPr>
-        <w:t xml:space="preserve"> of the </w:t>
-      </w:r>
-      <w:proofErr w:type="spellStart"/>
-      <w:r>
-        <w:rPr>
-          <w:szCs w:val="24"/>
-          <w:lang w:val="tr-TR"/>
-        </w:rPr>
-        <w:t>gate-input</w:t>
-      </w:r>
-      <w:proofErr w:type="spellEnd"/>
-      <w:r>
-        <w:rPr>
-          <w:szCs w:val="24"/>
-          <w:lang w:val="tr-TR"/>
-        </w:rPr>
-        <w:t xml:space="preserve"> as 1, we </w:t>
-      </w:r>
-      <w:proofErr w:type="spellStart"/>
-      <w:r>
-        <w:rPr>
-          <w:szCs w:val="24"/>
-          <w:lang w:val="tr-TR"/>
-        </w:rPr>
-        <w:t>observed</w:t>
-      </w:r>
-      <w:proofErr w:type="spellEnd"/>
-      <w:r>
-        <w:rPr>
-          <w:szCs w:val="24"/>
-          <w:lang w:val="tr-TR"/>
-        </w:rPr>
-        <w:t xml:space="preserve"> the </w:t>
-      </w:r>
-      <w:proofErr w:type="spellStart"/>
-      <w:r>
-        <w:rPr>
-          <w:szCs w:val="24"/>
-          <w:lang w:val="tr-TR"/>
-        </w:rPr>
-        <w:t>following</w:t>
-      </w:r>
-      <w:proofErr w:type="spellEnd"/>
-      <w:r>
-        <w:rPr>
-          <w:szCs w:val="24"/>
-          <w:lang w:val="tr-TR"/>
-        </w:rPr>
-        <w:t xml:space="preserve"> </w:t>
-      </w:r>
-      <w:proofErr w:type="spellStart"/>
-      <w:r>
-        <w:rPr>
-          <w:szCs w:val="24"/>
-          <w:lang w:val="tr-TR"/>
-        </w:rPr>
-        <w:t>results</w:t>
-      </w:r>
-      <w:proofErr w:type="spellEnd"/>
-      <w:r>
-        <w:rPr>
-          <w:szCs w:val="24"/>
-          <w:lang w:val="tr-TR"/>
-        </w:rPr>
-        <w:t xml:space="preserve"> </w:t>
-      </w:r>
-      <w:proofErr w:type="spellStart"/>
-      <w:r>
-        <w:rPr>
-          <w:szCs w:val="24"/>
-          <w:lang w:val="tr-TR"/>
-        </w:rPr>
-        <w:t>seen</w:t>
-      </w:r>
-      <w:proofErr w:type="spellEnd"/>
-      <w:r>
-        <w:rPr>
-          <w:szCs w:val="24"/>
-          <w:lang w:val="tr-TR"/>
-        </w:rPr>
-        <w:t xml:space="preserve"> in the Figure-3.2, 3.3 and 3.4.</w:t>
-      </w:r>
-    </w:p>
-    <w:p>
-      <w:pPr>
-        <w:rPr>
-          <w:szCs w:val="24"/>
-          <w:lang w:val="tr-TR"/>
-        </w:rPr>
-      </w:pPr>
-    </w:p>
-    <w:p>
-      <w:pPr>
-        <w:rPr>
-          <w:szCs w:val="24"/>
-          <w:lang w:val="tr-TR"/>
-        </w:rPr>
-      </w:pPr>
-    </w:p>
-    <w:p>
-      <w:pPr>
-        <w:pStyle w:val="ListeParagraf"/>
+        <w:t>As an extreme case, when we adjust the duty cycle of the gate-input as 1, we observed the following results seen in the Figure-3.2, 3.3 and 3.4.</w:t>
+      </w:r>
+    </w:p>
+    <w:p>
+      <w:pPr>
+        <w:rPr>
+          <w:szCs w:val="24"/>
+          <w:lang w:val="tr-TR"/>
+        </w:rPr>
+      </w:pPr>
+    </w:p>
+    <w:p>
+      <w:pPr>
+        <w:rPr>
+          <w:szCs w:val="24"/>
+          <w:lang w:val="tr-TR"/>
+        </w:rPr>
+      </w:pPr>
+    </w:p>
+    <w:p>
+      <w:pPr>
+        <w:pStyle w:val="ListParagraph"/>
         <w:numPr>
           <w:ilvl w:val="0"/>
           <w:numId w:val="4"/>
@@ -2613,53 +2335,21 @@
           <w:szCs w:val="24"/>
           <w:lang w:val="tr-TR"/>
         </w:rPr>
-        <w:t xml:space="preserve">PWM </w:t>
-      </w:r>
-      <w:proofErr w:type="spellStart"/>
-      <w:r>
-        <w:rPr>
-          <w:szCs w:val="24"/>
-          <w:lang w:val="tr-TR"/>
-        </w:rPr>
-        <w:t>Duty</w:t>
-      </w:r>
-      <w:proofErr w:type="spellEnd"/>
-      <w:r>
-        <w:rPr>
-          <w:szCs w:val="24"/>
-          <w:lang w:val="tr-TR"/>
-        </w:rPr>
-        <w:t xml:space="preserve"> </w:t>
-      </w:r>
-      <w:proofErr w:type="spellStart"/>
-      <w:r>
-        <w:rPr>
-          <w:szCs w:val="24"/>
-          <w:lang w:val="tr-TR"/>
-        </w:rPr>
-        <w:t>Cycle</w:t>
-      </w:r>
-      <w:proofErr w:type="spellEnd"/>
-      <w:r>
-        <w:rPr>
-          <w:szCs w:val="24"/>
-          <w:lang w:val="tr-TR"/>
-        </w:rPr>
-        <w:t xml:space="preserve"> = 1</w:t>
-      </w:r>
-    </w:p>
-    <w:p>
-      <w:pPr>
-        <w:pStyle w:val="ListeParagraf"/>
-        <w:rPr>
-          <w:szCs w:val="24"/>
-          <w:lang w:val="tr-TR"/>
-        </w:rPr>
-      </w:pPr>
-    </w:p>
-    <w:p>
-      <w:pPr>
-        <w:pStyle w:val="ListeParagraf"/>
+        <w:t>PWM Duty Cycle = 1</w:t>
+      </w:r>
+    </w:p>
+    <w:p>
+      <w:pPr>
+        <w:pStyle w:val="ListParagraph"/>
+        <w:rPr>
+          <w:szCs w:val="24"/>
+          <w:lang w:val="tr-TR"/>
+        </w:rPr>
+      </w:pPr>
+    </w:p>
+    <w:p>
+      <w:pPr>
+        <w:pStyle w:val="ListParagraph"/>
         <w:ind w:left="0"/>
         <w:rPr>
           <w:szCs w:val="24"/>
@@ -2688,7 +2378,7 @@
                     </pic:cNvPicPr>
                   </pic:nvPicPr>
                   <pic:blipFill>
-                    <a:blip r:embed="rId7">
+                    <a:blip r:embed="rId8">
                       <a:extLst>
                         <a:ext uri="{28A0092B-C50C-407E-A947-70E740481C1C}">
                           <a14:useLocalDpi xmlns:a14="http://schemas.microsoft.com/office/drawing/2010/main" val="0"/>
@@ -2722,7 +2412,7 @@
     </w:p>
     <w:p>
       <w:pPr>
-        <w:pStyle w:val="ListeParagraf"/>
+        <w:pStyle w:val="ListParagraph"/>
         <w:ind w:left="0"/>
         <w:rPr>
           <w:szCs w:val="24"/>
@@ -2751,7 +2441,7 @@
                     </pic:cNvPicPr>
                   </pic:nvPicPr>
                   <pic:blipFill>
-                    <a:blip r:embed="rId8">
+                    <a:blip r:embed="rId9">
                       <a:extLst>
                         <a:ext uri="{28A0092B-C50C-407E-A947-70E740481C1C}">
                           <a14:useLocalDpi xmlns:a14="http://schemas.microsoft.com/office/drawing/2010/main" val="0"/>
@@ -2792,55 +2482,27 @@
           <w:lang w:val="tr-TR"/>
         </w:rPr>
       </w:pPr>
-      <w:proofErr w:type="spellStart"/>
       <w:r>
         <w:rPr>
           <w:sz w:val="18"/>
           <w:szCs w:val="18"/>
           <w:lang w:val="tr-TR"/>
         </w:rPr>
-        <w:t>Figure</w:t>
-      </w:r>
-      <w:proofErr w:type="spellEnd"/>
-      <w:r>
-        <w:rPr>
-          <w:sz w:val="18"/>
-          <w:szCs w:val="18"/>
-          <w:lang w:val="tr-TR"/>
-        </w:rPr>
-        <w:t xml:space="preserve"> 3.2- </w:t>
-      </w:r>
-      <w:proofErr w:type="spellStart"/>
-      <w:r>
-        <w:rPr>
-          <w:sz w:val="18"/>
-          <w:szCs w:val="18"/>
-          <w:lang w:val="tr-TR"/>
-        </w:rPr>
-        <w:t>Diode</w:t>
-      </w:r>
-      <w:proofErr w:type="spellEnd"/>
-      <w:r>
-        <w:rPr>
-          <w:sz w:val="18"/>
-          <w:szCs w:val="18"/>
-          <w:lang w:val="tr-TR"/>
-        </w:rPr>
-        <w:t xml:space="preserve"> Voltage</w:t>
-      </w:r>
-    </w:p>
-    <w:p>
-      <w:pPr>
-        <w:pStyle w:val="ListeParagraf"/>
-        <w:rPr>
-          <w:szCs w:val="24"/>
-          <w:lang w:val="tr-TR"/>
-        </w:rPr>
-      </w:pPr>
-    </w:p>
-    <w:p>
-      <w:pPr>
-        <w:pStyle w:val="ListeParagraf"/>
+        <w:t>Figure 3.2- Diode Voltage</w:t>
+      </w:r>
+    </w:p>
+    <w:p>
+      <w:pPr>
+        <w:pStyle w:val="ListParagraph"/>
+        <w:rPr>
+          <w:szCs w:val="24"/>
+          <w:lang w:val="tr-TR"/>
+        </w:rPr>
+      </w:pPr>
+    </w:p>
+    <w:p>
+      <w:pPr>
+        <w:pStyle w:val="ListParagraph"/>
         <w:ind w:left="0"/>
         <w:rPr>
           <w:szCs w:val="24"/>
@@ -2851,6 +2513,7 @@
         <w:rPr>
           <w:noProof/>
         </w:rPr>
+        <w:lastRenderedPageBreak/>
         <w:drawing>
           <wp:inline distT="0" distB="0" distL="0" distR="0" wp14:anchorId="3C11D6FF" wp14:editId="1371BBAC">
             <wp:extent cx="5756615" cy="1043940"/>
@@ -2869,7 +2532,7 @@
                     </pic:cNvPicPr>
                   </pic:nvPicPr>
                   <pic:blipFill>
-                    <a:blip r:embed="rId9">
+                    <a:blip r:embed="rId10">
                       <a:extLst>
                         <a:ext uri="{28A0092B-C50C-407E-A947-70E740481C1C}">
                           <a14:useLocalDpi xmlns:a14="http://schemas.microsoft.com/office/drawing/2010/main" val="0"/>
@@ -2903,7 +2566,7 @@
     </w:p>
     <w:p>
       <w:pPr>
-        <w:pStyle w:val="ListeParagraf"/>
+        <w:pStyle w:val="ListParagraph"/>
         <w:ind w:left="0"/>
         <w:rPr>
           <w:szCs w:val="24"/>
@@ -2914,7 +2577,6 @@
         <w:rPr>
           <w:noProof/>
         </w:rPr>
-        <w:lastRenderedPageBreak/>
         <w:drawing>
           <wp:inline distT="0" distB="0" distL="0" distR="0" wp14:anchorId="0D397075" wp14:editId="6F9BEA1B">
             <wp:extent cx="1889760" cy="1455167"/>
@@ -2933,7 +2595,7 @@
                     </pic:cNvPicPr>
                   </pic:nvPicPr>
                   <pic:blipFill>
-                    <a:blip r:embed="rId10">
+                    <a:blip r:embed="rId11">
                       <a:extLst>
                         <a:ext uri="{28A0092B-C50C-407E-A947-70E740481C1C}">
                           <a14:useLocalDpi xmlns:a14="http://schemas.microsoft.com/office/drawing/2010/main" val="0"/>
@@ -2974,28 +2636,18 @@
           <w:lang w:val="tr-TR"/>
         </w:rPr>
       </w:pPr>
-      <w:proofErr w:type="spellStart"/>
       <w:r>
         <w:rPr>
           <w:sz w:val="18"/>
           <w:szCs w:val="18"/>
           <w:lang w:val="tr-TR"/>
         </w:rPr>
-        <w:t>Figure</w:t>
-      </w:r>
-      <w:proofErr w:type="spellEnd"/>
-      <w:r>
-        <w:rPr>
-          <w:sz w:val="18"/>
-          <w:szCs w:val="18"/>
-          <w:lang w:val="tr-TR"/>
-        </w:rPr>
-        <w:t xml:space="preserve"> 3.3- Voltage of DC link capacitor</w:t>
-      </w:r>
-    </w:p>
-    <w:p>
-      <w:pPr>
-        <w:pStyle w:val="ListeParagraf"/>
+        <w:t>Figure 3.3- Voltage of DC link capacitor</w:t>
+      </w:r>
+    </w:p>
+    <w:p>
+      <w:pPr>
+        <w:pStyle w:val="ListParagraph"/>
         <w:ind w:left="0"/>
         <w:jc w:val="center"/>
         <w:rPr>
@@ -3006,7 +2658,7 @@
     </w:p>
     <w:p>
       <w:pPr>
-        <w:pStyle w:val="ListeParagraf"/>
+        <w:pStyle w:val="ListParagraph"/>
         <w:ind w:left="0"/>
         <w:jc w:val="center"/>
         <w:rPr>
@@ -3017,16 +2669,16 @@
     </w:p>
     <w:p>
       <w:pPr>
-        <w:pStyle w:val="ListeParagraf"/>
-        <w:rPr>
-          <w:szCs w:val="24"/>
-          <w:lang w:val="tr-TR"/>
-        </w:rPr>
-      </w:pPr>
-    </w:p>
-    <w:p>
-      <w:pPr>
-        <w:pStyle w:val="ListeParagraf"/>
+        <w:pStyle w:val="ListParagraph"/>
+        <w:rPr>
+          <w:szCs w:val="24"/>
+          <w:lang w:val="tr-TR"/>
+        </w:rPr>
+      </w:pPr>
+    </w:p>
+    <w:p>
+      <w:pPr>
+        <w:pStyle w:val="ListParagraph"/>
         <w:ind w:left="0"/>
         <w:rPr>
           <w:szCs w:val="24"/>
@@ -3055,7 +2707,7 @@
                     </pic:cNvPicPr>
                   </pic:nvPicPr>
                   <pic:blipFill>
-                    <a:blip r:embed="rId11">
+                    <a:blip r:embed="rId12">
                       <a:extLst>
                         <a:ext uri="{28A0092B-C50C-407E-A947-70E740481C1C}">
                           <a14:useLocalDpi xmlns:a14="http://schemas.microsoft.com/office/drawing/2010/main" val="0"/>
@@ -3089,7 +2741,7 @@
     </w:p>
     <w:p>
       <w:pPr>
-        <w:pStyle w:val="ListeParagraf"/>
+        <w:pStyle w:val="ListParagraph"/>
         <w:ind w:left="0"/>
         <w:rPr>
           <w:szCs w:val="24"/>
@@ -3118,7 +2770,7 @@
                     </pic:cNvPicPr>
                   </pic:nvPicPr>
                   <pic:blipFill>
-                    <a:blip r:embed="rId12">
+                    <a:blip r:embed="rId13">
                       <a:extLst>
                         <a:ext uri="{28A0092B-C50C-407E-A947-70E740481C1C}">
                           <a14:useLocalDpi xmlns:a14="http://schemas.microsoft.com/office/drawing/2010/main" val="0"/>
@@ -3159,44 +2811,63 @@
           <w:lang w:val="tr-TR"/>
         </w:rPr>
       </w:pPr>
-      <w:proofErr w:type="spellStart"/>
       <w:r>
         <w:rPr>
           <w:sz w:val="18"/>
           <w:szCs w:val="18"/>
           <w:lang w:val="tr-TR"/>
         </w:rPr>
-        <w:t>Figure</w:t>
-      </w:r>
-      <w:proofErr w:type="spellEnd"/>
-      <w:r>
+        <w:t>Figure 3.4- Motor current</w:t>
+      </w:r>
+    </w:p>
+    <w:p>
+      <w:pPr>
+        <w:jc w:val="center"/>
         <w:rPr>
           <w:sz w:val="18"/>
           <w:szCs w:val="18"/>
           <w:lang w:val="tr-TR"/>
         </w:rPr>
-        <w:t xml:space="preserve"> 3.4- Motor </w:t>
-      </w:r>
-      <w:proofErr w:type="spellStart"/>
-      <w:r>
+      </w:pPr>
+    </w:p>
+    <w:p>
+      <w:pPr>
+        <w:jc w:val="left"/>
         <w:rPr>
           <w:sz w:val="18"/>
           <w:szCs w:val="18"/>
           <w:lang w:val="tr-TR"/>
         </w:rPr>
-        <w:t>current</w:t>
-      </w:r>
-      <w:proofErr w:type="spellEnd"/>
-    </w:p>
-    <w:p>
-      <w:pPr>
-        <w:jc w:val="center"/>
+      </w:pPr>
+      <w:r>
         <w:rPr>
           <w:sz w:val="18"/>
           <w:szCs w:val="18"/>
           <w:lang w:val="tr-TR"/>
         </w:rPr>
-      </w:pPr>
+        <w:tab/>
+      </w:r>
+      <w:r>
+        <w:rPr>
+          <w:szCs w:val="24"/>
+          <w:lang w:val="tr-TR"/>
+        </w:rPr>
+        <w:t>To get more realistic results, we arranged the duty cycle of the gate-input as 0.5 and we observed the voltage of the DC link capacitor and diode as an input and output voltages</w:t>
+      </w:r>
+      <w:r>
+        <w:rPr>
+          <w:szCs w:val="24"/>
+          <w:lang w:val="tr-TR"/>
+        </w:rPr>
+        <w:t xml:space="preserve"> as seen in the Figure-3.5 and 3.6.</w:t>
+      </w:r>
+      <w:r>
+        <w:rPr>
+          <w:szCs w:val="24"/>
+          <w:lang w:val="tr-TR"/>
+        </w:rPr>
+        <w:t xml:space="preserve"> Besides, we obtained the armatüre current of the DC motor.</w:t>
+      </w:r>
     </w:p>
     <w:p>
       <w:pPr>
@@ -3207,314 +2878,10 @@
           <w:lang w:val="tr-TR"/>
         </w:rPr>
       </w:pPr>
-      <w:r>
-        <w:rPr>
-          <w:sz w:val="18"/>
-          <w:szCs w:val="18"/>
-          <w:lang w:val="tr-TR"/>
-        </w:rPr>
-        <w:tab/>
-      </w:r>
-      <w:r>
-        <w:rPr>
-          <w:szCs w:val="24"/>
-          <w:lang w:val="tr-TR"/>
-        </w:rPr>
-        <w:t xml:space="preserve">To </w:t>
-      </w:r>
-      <w:proofErr w:type="spellStart"/>
-      <w:r>
-        <w:rPr>
-          <w:szCs w:val="24"/>
-          <w:lang w:val="tr-TR"/>
-        </w:rPr>
-        <w:t>get</w:t>
-      </w:r>
-      <w:proofErr w:type="spellEnd"/>
-      <w:r>
-        <w:rPr>
-          <w:szCs w:val="24"/>
-          <w:lang w:val="tr-TR"/>
-        </w:rPr>
-        <w:t xml:space="preserve"> </w:t>
-      </w:r>
-      <w:proofErr w:type="spellStart"/>
-      <w:r>
-        <w:rPr>
-          <w:szCs w:val="24"/>
-          <w:lang w:val="tr-TR"/>
-        </w:rPr>
-        <w:t>more</w:t>
-      </w:r>
-      <w:proofErr w:type="spellEnd"/>
-      <w:r>
-        <w:rPr>
-          <w:szCs w:val="24"/>
-          <w:lang w:val="tr-TR"/>
-        </w:rPr>
-        <w:t xml:space="preserve"> </w:t>
-      </w:r>
-      <w:proofErr w:type="spellStart"/>
-      <w:r>
-        <w:rPr>
-          <w:szCs w:val="24"/>
-          <w:lang w:val="tr-TR"/>
-        </w:rPr>
-        <w:t>realistic</w:t>
-      </w:r>
-      <w:proofErr w:type="spellEnd"/>
-      <w:r>
-        <w:rPr>
-          <w:szCs w:val="24"/>
-          <w:lang w:val="tr-TR"/>
-        </w:rPr>
-        <w:t xml:space="preserve"> </w:t>
-      </w:r>
-      <w:proofErr w:type="spellStart"/>
-      <w:r>
-        <w:rPr>
-          <w:szCs w:val="24"/>
-          <w:lang w:val="tr-TR"/>
-        </w:rPr>
-        <w:t>results</w:t>
-      </w:r>
-      <w:proofErr w:type="spellEnd"/>
-      <w:r>
-        <w:rPr>
-          <w:szCs w:val="24"/>
-          <w:lang w:val="tr-TR"/>
-        </w:rPr>
-        <w:t xml:space="preserve">, we </w:t>
-      </w:r>
-      <w:proofErr w:type="spellStart"/>
-      <w:r>
-        <w:rPr>
-          <w:szCs w:val="24"/>
-          <w:lang w:val="tr-TR"/>
-        </w:rPr>
-        <w:t>arranged</w:t>
-      </w:r>
-      <w:proofErr w:type="spellEnd"/>
-      <w:r>
-        <w:rPr>
-          <w:szCs w:val="24"/>
-          <w:lang w:val="tr-TR"/>
-        </w:rPr>
-        <w:t xml:space="preserve"> the </w:t>
-      </w:r>
-      <w:proofErr w:type="spellStart"/>
-      <w:r>
-        <w:rPr>
-          <w:szCs w:val="24"/>
-          <w:lang w:val="tr-TR"/>
-        </w:rPr>
-        <w:t>duty</w:t>
-      </w:r>
-      <w:proofErr w:type="spellEnd"/>
-      <w:r>
-        <w:rPr>
-          <w:szCs w:val="24"/>
-          <w:lang w:val="tr-TR"/>
-        </w:rPr>
-        <w:t xml:space="preserve"> </w:t>
-      </w:r>
-      <w:proofErr w:type="spellStart"/>
-      <w:r>
-        <w:rPr>
-          <w:szCs w:val="24"/>
-          <w:lang w:val="tr-TR"/>
-        </w:rPr>
-        <w:t>cycle</w:t>
-      </w:r>
-      <w:proofErr w:type="spellEnd"/>
-      <w:r>
-        <w:rPr>
-          <w:szCs w:val="24"/>
-          <w:lang w:val="tr-TR"/>
-        </w:rPr>
-        <w:t xml:space="preserve"> of the </w:t>
-      </w:r>
-      <w:proofErr w:type="spellStart"/>
-      <w:r>
-        <w:rPr>
-          <w:szCs w:val="24"/>
-          <w:lang w:val="tr-TR"/>
-        </w:rPr>
-        <w:t>gate-input</w:t>
-      </w:r>
-      <w:proofErr w:type="spellEnd"/>
-      <w:r>
-        <w:rPr>
-          <w:szCs w:val="24"/>
-          <w:lang w:val="tr-TR"/>
-        </w:rPr>
-        <w:t xml:space="preserve"> as 0.5 and we </w:t>
-      </w:r>
-      <w:proofErr w:type="spellStart"/>
-      <w:r>
-        <w:rPr>
-          <w:szCs w:val="24"/>
-          <w:lang w:val="tr-TR"/>
-        </w:rPr>
-        <w:t>observed</w:t>
-      </w:r>
-      <w:proofErr w:type="spellEnd"/>
-      <w:r>
-        <w:rPr>
-          <w:szCs w:val="24"/>
-          <w:lang w:val="tr-TR"/>
-        </w:rPr>
-        <w:t xml:space="preserve"> the voltage of the DC link capacitor and </w:t>
-      </w:r>
-      <w:proofErr w:type="spellStart"/>
-      <w:r>
-        <w:rPr>
-          <w:szCs w:val="24"/>
-          <w:lang w:val="tr-TR"/>
-        </w:rPr>
-        <w:t>diode</w:t>
-      </w:r>
-      <w:proofErr w:type="spellEnd"/>
-      <w:r>
-        <w:rPr>
-          <w:szCs w:val="24"/>
-          <w:lang w:val="tr-TR"/>
-        </w:rPr>
-        <w:t xml:space="preserve"> as an </w:t>
-      </w:r>
-      <w:proofErr w:type="spellStart"/>
-      <w:r>
-        <w:rPr>
-          <w:szCs w:val="24"/>
-          <w:lang w:val="tr-TR"/>
-        </w:rPr>
-        <w:t>input</w:t>
-      </w:r>
-      <w:proofErr w:type="spellEnd"/>
-      <w:r>
-        <w:rPr>
-          <w:szCs w:val="24"/>
-          <w:lang w:val="tr-TR"/>
-        </w:rPr>
-        <w:t xml:space="preserve"> and </w:t>
-      </w:r>
-      <w:proofErr w:type="spellStart"/>
-      <w:r>
-        <w:rPr>
-          <w:szCs w:val="24"/>
-          <w:lang w:val="tr-TR"/>
-        </w:rPr>
-        <w:t>output</w:t>
-      </w:r>
-      <w:proofErr w:type="spellEnd"/>
-      <w:r>
-        <w:rPr>
-          <w:szCs w:val="24"/>
-          <w:lang w:val="tr-TR"/>
-        </w:rPr>
-        <w:t xml:space="preserve"> </w:t>
-      </w:r>
-      <w:proofErr w:type="spellStart"/>
-      <w:r>
-        <w:rPr>
-          <w:szCs w:val="24"/>
-          <w:lang w:val="tr-TR"/>
-        </w:rPr>
-        <w:t>voltages</w:t>
-      </w:r>
-      <w:proofErr w:type="spellEnd"/>
-      <w:r>
-        <w:rPr>
-          <w:szCs w:val="24"/>
-          <w:lang w:val="tr-TR"/>
-        </w:rPr>
-        <w:t xml:space="preserve"> as </w:t>
-      </w:r>
-      <w:proofErr w:type="spellStart"/>
-      <w:r>
-        <w:rPr>
-          <w:szCs w:val="24"/>
-          <w:lang w:val="tr-TR"/>
-        </w:rPr>
-        <w:t>seen</w:t>
-      </w:r>
-      <w:proofErr w:type="spellEnd"/>
-      <w:r>
-        <w:rPr>
-          <w:szCs w:val="24"/>
-          <w:lang w:val="tr-TR"/>
-        </w:rPr>
-        <w:t xml:space="preserve"> in the Figure-3.5 and 3.6.</w:t>
-      </w:r>
-      <w:r>
-        <w:rPr>
-          <w:szCs w:val="24"/>
-          <w:lang w:val="tr-TR"/>
-        </w:rPr>
-        <w:t xml:space="preserve"> </w:t>
-      </w:r>
-      <w:proofErr w:type="spellStart"/>
-      <w:r>
-        <w:rPr>
-          <w:szCs w:val="24"/>
-          <w:lang w:val="tr-TR"/>
-        </w:rPr>
-        <w:t>Besides</w:t>
-      </w:r>
-      <w:proofErr w:type="spellEnd"/>
-      <w:r>
-        <w:rPr>
-          <w:szCs w:val="24"/>
-          <w:lang w:val="tr-TR"/>
-        </w:rPr>
-        <w:t xml:space="preserve">, we </w:t>
-      </w:r>
-      <w:proofErr w:type="spellStart"/>
-      <w:r>
-        <w:rPr>
-          <w:szCs w:val="24"/>
-          <w:lang w:val="tr-TR"/>
-        </w:rPr>
-        <w:t>obtained</w:t>
-      </w:r>
-      <w:proofErr w:type="spellEnd"/>
-      <w:r>
-        <w:rPr>
-          <w:szCs w:val="24"/>
-          <w:lang w:val="tr-TR"/>
-        </w:rPr>
-        <w:t xml:space="preserve"> the armatüre </w:t>
-      </w:r>
-      <w:proofErr w:type="spellStart"/>
-      <w:r>
-        <w:rPr>
-          <w:szCs w:val="24"/>
-          <w:lang w:val="tr-TR"/>
-        </w:rPr>
-        <w:t>current</w:t>
-      </w:r>
-      <w:proofErr w:type="spellEnd"/>
-      <w:r>
-        <w:rPr>
-          <w:szCs w:val="24"/>
-          <w:lang w:val="tr-TR"/>
-        </w:rPr>
-        <w:t xml:space="preserve"> of the DC motor.</w:t>
-      </w:r>
-    </w:p>
-    <w:p>
-      <w:pPr>
-        <w:jc w:val="left"/>
-        <w:rPr>
-          <w:sz w:val="18"/>
-          <w:szCs w:val="18"/>
-          <w:lang w:val="tr-TR"/>
-        </w:rPr>
-      </w:pPr>
-    </w:p>
-    <w:p>
-      <w:pPr>
-        <w:pStyle w:val="ListeParagraf"/>
+    </w:p>
+    <w:p>
+      <w:pPr>
+        <w:pStyle w:val="ListParagraph"/>
         <w:numPr>
           <w:ilvl w:val="0"/>
           <w:numId w:val="3"/>
@@ -3530,44 +2897,12 @@
           <w:szCs w:val="24"/>
           <w:lang w:val="tr-TR"/>
         </w:rPr>
-        <w:t xml:space="preserve">PWM </w:t>
-      </w:r>
-      <w:proofErr w:type="spellStart"/>
-      <w:r>
-        <w:rPr>
-          <w:szCs w:val="24"/>
-          <w:lang w:val="tr-TR"/>
-        </w:rPr>
-        <w:t>Duty</w:t>
-      </w:r>
-      <w:proofErr w:type="spellEnd"/>
-      <w:r>
-        <w:rPr>
-          <w:szCs w:val="24"/>
-          <w:lang w:val="tr-TR"/>
-        </w:rPr>
-        <w:t xml:space="preserve"> </w:t>
-      </w:r>
-      <w:proofErr w:type="spellStart"/>
-      <w:r>
-        <w:rPr>
-          <w:szCs w:val="24"/>
-          <w:lang w:val="tr-TR"/>
-        </w:rPr>
-        <w:t>Cycle</w:t>
-      </w:r>
-      <w:proofErr w:type="spellEnd"/>
-      <w:r>
-        <w:rPr>
-          <w:szCs w:val="24"/>
-          <w:lang w:val="tr-TR"/>
-        </w:rPr>
-        <w:t xml:space="preserve"> = 0.5</w:t>
-      </w:r>
-    </w:p>
-    <w:p>
-      <w:pPr>
-        <w:pStyle w:val="ListeParagraf"/>
+        <w:t>PWM Duty Cycle = 0.5</w:t>
+      </w:r>
+    </w:p>
+    <w:p>
+      <w:pPr>
+        <w:pStyle w:val="ListParagraph"/>
         <w:rPr>
           <w:szCs w:val="24"/>
           <w:lang w:val="tr-TR"/>
@@ -3604,7 +2939,7 @@
                     </pic:cNvPicPr>
                   </pic:nvPicPr>
                   <pic:blipFill>
-                    <a:blip r:embed="rId13">
+                    <a:blip r:embed="rId14">
                       <a:extLst>
                         <a:ext uri="{28A0092B-C50C-407E-A947-70E740481C1C}">
                           <a14:useLocalDpi xmlns:a14="http://schemas.microsoft.com/office/drawing/2010/main" val="0"/>
@@ -3657,7 +2992,7 @@
                     </pic:cNvPicPr>
                   </pic:nvPicPr>
                   <pic:blipFill>
-                    <a:blip r:embed="rId14">
+                    <a:blip r:embed="rId15">
                       <a:extLst>
                         <a:ext uri="{28A0092B-C50C-407E-A947-70E740481C1C}">
                           <a14:useLocalDpi xmlns:a14="http://schemas.microsoft.com/office/drawing/2010/main" val="0"/>
@@ -3705,46 +3040,18 @@
           <w:lang w:val="tr-TR"/>
         </w:rPr>
       </w:pPr>
-      <w:proofErr w:type="spellStart"/>
       <w:r>
         <w:rPr>
           <w:sz w:val="18"/>
           <w:szCs w:val="18"/>
           <w:lang w:val="tr-TR"/>
         </w:rPr>
-        <w:t>Figure</w:t>
-      </w:r>
-      <w:proofErr w:type="spellEnd"/>
-      <w:r>
-        <w:rPr>
-          <w:sz w:val="18"/>
-          <w:szCs w:val="18"/>
-          <w:lang w:val="tr-TR"/>
-        </w:rPr>
-        <w:t xml:space="preserve"> 3.5- </w:t>
-      </w:r>
-      <w:proofErr w:type="spellStart"/>
-      <w:r>
-        <w:rPr>
-          <w:sz w:val="18"/>
-          <w:szCs w:val="18"/>
-          <w:lang w:val="tr-TR"/>
-        </w:rPr>
-        <w:t>Diode</w:t>
-      </w:r>
-      <w:proofErr w:type="spellEnd"/>
-      <w:r>
-        <w:rPr>
-          <w:sz w:val="18"/>
-          <w:szCs w:val="18"/>
-          <w:lang w:val="tr-TR"/>
-        </w:rPr>
-        <w:t xml:space="preserve"> Voltage</w:t>
-      </w:r>
-    </w:p>
-    <w:p>
-      <w:pPr>
-        <w:jc w:val="center"/>
+        <w:t>Figure 3.5- Diode Voltage</w:t>
+      </w:r>
+    </w:p>
+    <w:p>
+      <w:pPr>
+        <w:jc w:val="right"/>
         <w:rPr>
           <w:sz w:val="18"/>
           <w:szCs w:val="18"/>
@@ -3781,7 +3088,7 @@
                     </pic:cNvPicPr>
                   </pic:nvPicPr>
                   <pic:blipFill>
-                    <a:blip r:embed="rId15">
+                    <a:blip r:embed="rId16">
                       <a:extLst>
                         <a:ext uri="{28A0092B-C50C-407E-A947-70E740481C1C}">
                           <a14:useLocalDpi xmlns:a14="http://schemas.microsoft.com/office/drawing/2010/main" val="0"/>
@@ -3842,7 +3149,7 @@
                     </pic:cNvPicPr>
                   </pic:nvPicPr>
                   <pic:blipFill>
-                    <a:blip r:embed="rId16">
+                    <a:blip r:embed="rId17">
                       <a:extLst>
                         <a:ext uri="{28A0092B-C50C-407E-A947-70E740481C1C}">
                           <a14:useLocalDpi xmlns:a14="http://schemas.microsoft.com/office/drawing/2010/main" val="0"/>
@@ -3890,23 +3197,13 @@
           <w:lang w:val="tr-TR"/>
         </w:rPr>
       </w:pPr>
-      <w:proofErr w:type="spellStart"/>
       <w:r>
         <w:rPr>
           <w:sz w:val="18"/>
           <w:szCs w:val="18"/>
           <w:lang w:val="tr-TR"/>
         </w:rPr>
-        <w:t>Figure</w:t>
-      </w:r>
-      <w:proofErr w:type="spellEnd"/>
-      <w:r>
-        <w:rPr>
-          <w:sz w:val="18"/>
-          <w:szCs w:val="18"/>
-          <w:lang w:val="tr-TR"/>
-        </w:rPr>
-        <w:t xml:space="preserve"> 3.6- Voltage of DC link capacitor</w:t>
+        <w:t>Figure 3.6- Voltage of DC link capacitor</w:t>
       </w:r>
     </w:p>
     <w:p>
@@ -3938,7 +3235,7 @@
                     </pic:cNvPicPr>
                   </pic:nvPicPr>
                   <pic:blipFill>
-                    <a:blip r:embed="rId17">
+                    <a:blip r:embed="rId18">
                       <a:extLst>
                         <a:ext uri="{28A0092B-C50C-407E-A947-70E740481C1C}">
                           <a14:useLocalDpi xmlns:a14="http://schemas.microsoft.com/office/drawing/2010/main" val="0"/>
@@ -4000,7 +3297,7 @@
                     </pic:cNvPicPr>
                   </pic:nvPicPr>
                   <pic:blipFill>
-                    <a:blip r:embed="rId18">
+                    <a:blip r:embed="rId19">
                       <a:extLst>
                         <a:ext uri="{28A0092B-C50C-407E-A947-70E740481C1C}">
                           <a14:useLocalDpi xmlns:a14="http://schemas.microsoft.com/office/drawing/2010/main" val="0"/>
@@ -4048,34 +3345,34 @@
           <w:lang w:val="tr-TR"/>
         </w:rPr>
       </w:pPr>
-      <w:proofErr w:type="spellStart"/>
       <w:r>
         <w:rPr>
           <w:sz w:val="18"/>
           <w:szCs w:val="18"/>
           <w:lang w:val="tr-TR"/>
         </w:rPr>
-        <w:t>Figure</w:t>
-      </w:r>
-      <w:proofErr w:type="spellEnd"/>
-      <w:r>
+        <w:t>Figure 3.7- Motor current</w:t>
+      </w:r>
+    </w:p>
+    <w:p>
+      <w:pPr>
+        <w:jc w:val="center"/>
         <w:rPr>
           <w:sz w:val="18"/>
           <w:szCs w:val="18"/>
           <w:lang w:val="tr-TR"/>
         </w:rPr>
-        <w:t xml:space="preserve"> 3.7- Motor </w:t>
-      </w:r>
-      <w:proofErr w:type="spellStart"/>
-      <w:r>
+      </w:pPr>
+    </w:p>
+    <w:p>
+      <w:pPr>
+        <w:jc w:val="center"/>
         <w:rPr>
           <w:sz w:val="18"/>
           <w:szCs w:val="18"/>
           <w:lang w:val="tr-TR"/>
         </w:rPr>
-        <w:t>current</w:t>
-      </w:r>
-      <w:proofErr w:type="spellEnd"/>
+      </w:pPr>
     </w:p>
     <w:p>
       <w:pPr>
@@ -4089,17 +3386,38 @@
     </w:p>
     <w:p>
       <w:pPr>
-        <w:jc w:val="center"/>
+        <w:jc w:val="left"/>
+        <w:rPr>
+          <w:szCs w:val="24"/>
+          <w:lang w:val="tr-TR"/>
+        </w:rPr>
+      </w:pPr>
+      <w:r>
         <w:rPr>
           <w:sz w:val="18"/>
           <w:szCs w:val="18"/>
           <w:lang w:val="tr-TR"/>
         </w:rPr>
-      </w:pPr>
-    </w:p>
-    <w:p>
-      <w:pPr>
-        <w:jc w:val="center"/>
+        <w:tab/>
+      </w:r>
+      <w:r>
+        <w:rPr>
+          <w:szCs w:val="24"/>
+          <w:lang w:val="tr-TR"/>
+        </w:rPr>
+        <w:t>As another extreme case, we changed the duty cycle of the gate-input as 0.2. Probably, it is not enough to rotate the machine, but we wanted to observe the characteristics of the circuit at this duty cycle.</w:t>
+      </w:r>
+      <w:r>
+        <w:rPr>
+          <w:szCs w:val="24"/>
+          <w:lang w:val="tr-TR"/>
+        </w:rPr>
+        <w:t xml:space="preserve"> The simulation results can be seen in the Figure- 3.8, 3.9 and 3.10.</w:t>
+      </w:r>
+    </w:p>
+    <w:p>
+      <w:pPr>
+        <w:jc w:val="left"/>
         <w:rPr>
           <w:sz w:val="18"/>
           <w:szCs w:val="18"/>
@@ -4111,378 +3429,15 @@
       <w:pPr>
         <w:jc w:val="left"/>
         <w:rPr>
-          <w:szCs w:val="24"/>
-          <w:lang w:val="tr-TR"/>
-        </w:rPr>
-      </w:pPr>
-      <w:r>
-        <w:rPr>
           <w:sz w:val="18"/>
           <w:szCs w:val="18"/>
           <w:lang w:val="tr-TR"/>
         </w:rPr>
-        <w:tab/>
-      </w:r>
-      <w:r>
-        <w:rPr>
-          <w:szCs w:val="24"/>
-          <w:lang w:val="tr-TR"/>
-        </w:rPr>
-        <w:t xml:space="preserve">As </w:t>
-      </w:r>
-      <w:proofErr w:type="spellStart"/>
-      <w:r>
-        <w:rPr>
-          <w:szCs w:val="24"/>
-          <w:lang w:val="tr-TR"/>
-        </w:rPr>
-        <w:t>another</w:t>
-      </w:r>
-      <w:proofErr w:type="spellEnd"/>
-      <w:r>
-        <w:rPr>
-          <w:szCs w:val="24"/>
-          <w:lang w:val="tr-TR"/>
-        </w:rPr>
-        <w:t xml:space="preserve"> </w:t>
-      </w:r>
-      <w:proofErr w:type="spellStart"/>
-      <w:r>
-        <w:rPr>
-          <w:szCs w:val="24"/>
-          <w:lang w:val="tr-TR"/>
-        </w:rPr>
-        <w:t>extreme</w:t>
-      </w:r>
-      <w:proofErr w:type="spellEnd"/>
-      <w:r>
-        <w:rPr>
-          <w:szCs w:val="24"/>
-          <w:lang w:val="tr-TR"/>
-        </w:rPr>
-        <w:t xml:space="preserve"> </w:t>
-      </w:r>
-      <w:proofErr w:type="spellStart"/>
-      <w:r>
-        <w:rPr>
-          <w:szCs w:val="24"/>
-          <w:lang w:val="tr-TR"/>
-        </w:rPr>
-        <w:t>case</w:t>
-      </w:r>
-      <w:proofErr w:type="spellEnd"/>
-      <w:r>
-        <w:rPr>
-          <w:szCs w:val="24"/>
-          <w:lang w:val="tr-TR"/>
-        </w:rPr>
-        <w:t xml:space="preserve">, we </w:t>
-      </w:r>
-      <w:proofErr w:type="spellStart"/>
-      <w:r>
-        <w:rPr>
-          <w:szCs w:val="24"/>
-          <w:lang w:val="tr-TR"/>
-        </w:rPr>
-        <w:t>changed</w:t>
-      </w:r>
-      <w:proofErr w:type="spellEnd"/>
-      <w:r>
-        <w:rPr>
-          <w:szCs w:val="24"/>
-          <w:lang w:val="tr-TR"/>
-        </w:rPr>
-        <w:t xml:space="preserve"> the </w:t>
-      </w:r>
-      <w:proofErr w:type="spellStart"/>
-      <w:r>
-        <w:rPr>
-          <w:szCs w:val="24"/>
-          <w:lang w:val="tr-TR"/>
-        </w:rPr>
-        <w:t>duty</w:t>
-      </w:r>
-      <w:proofErr w:type="spellEnd"/>
-      <w:r>
-        <w:rPr>
-          <w:szCs w:val="24"/>
-          <w:lang w:val="tr-TR"/>
-        </w:rPr>
-        <w:t xml:space="preserve"> </w:t>
-      </w:r>
-      <w:proofErr w:type="spellStart"/>
-      <w:r>
-        <w:rPr>
-          <w:szCs w:val="24"/>
-          <w:lang w:val="tr-TR"/>
-        </w:rPr>
-        <w:t>cycle</w:t>
-      </w:r>
-      <w:proofErr w:type="spellEnd"/>
-      <w:r>
-        <w:rPr>
-          <w:szCs w:val="24"/>
-          <w:lang w:val="tr-TR"/>
-        </w:rPr>
-        <w:t xml:space="preserve"> of the </w:t>
-      </w:r>
-      <w:proofErr w:type="spellStart"/>
-      <w:r>
-        <w:rPr>
-          <w:szCs w:val="24"/>
-          <w:lang w:val="tr-TR"/>
-        </w:rPr>
-        <w:t>gate-input</w:t>
-      </w:r>
-      <w:proofErr w:type="spellEnd"/>
-      <w:r>
-        <w:rPr>
-          <w:szCs w:val="24"/>
-          <w:lang w:val="tr-TR"/>
-        </w:rPr>
-        <w:t xml:space="preserve"> as 0.2. </w:t>
-      </w:r>
-      <w:proofErr w:type="spellStart"/>
-      <w:r>
-        <w:rPr>
-          <w:szCs w:val="24"/>
-          <w:lang w:val="tr-TR"/>
-        </w:rPr>
-        <w:t>Probably</w:t>
-      </w:r>
-      <w:proofErr w:type="spellEnd"/>
-      <w:r>
-        <w:rPr>
-          <w:szCs w:val="24"/>
-          <w:lang w:val="tr-TR"/>
-        </w:rPr>
-        <w:t xml:space="preserve">, it is not </w:t>
-      </w:r>
-      <w:proofErr w:type="spellStart"/>
-      <w:r>
-        <w:rPr>
-          <w:szCs w:val="24"/>
-          <w:lang w:val="tr-TR"/>
-        </w:rPr>
-        <w:t>enough</w:t>
-      </w:r>
-      <w:proofErr w:type="spellEnd"/>
-      <w:r>
-        <w:rPr>
-          <w:szCs w:val="24"/>
-          <w:lang w:val="tr-TR"/>
-        </w:rPr>
-        <w:t xml:space="preserve"> to </w:t>
-      </w:r>
-      <w:proofErr w:type="spellStart"/>
-      <w:r>
-        <w:rPr>
-          <w:szCs w:val="24"/>
-          <w:lang w:val="tr-TR"/>
-        </w:rPr>
-        <w:t>rotate</w:t>
-      </w:r>
-      <w:proofErr w:type="spellEnd"/>
-      <w:r>
-        <w:rPr>
-          <w:szCs w:val="24"/>
-          <w:lang w:val="tr-TR"/>
-        </w:rPr>
-        <w:t xml:space="preserve"> the </w:t>
-      </w:r>
-      <w:proofErr w:type="spellStart"/>
-      <w:r>
-        <w:rPr>
-          <w:szCs w:val="24"/>
-          <w:lang w:val="tr-TR"/>
-        </w:rPr>
-        <w:t>machine</w:t>
-      </w:r>
-      <w:proofErr w:type="spellEnd"/>
-      <w:r>
-        <w:rPr>
-          <w:szCs w:val="24"/>
-          <w:lang w:val="tr-TR"/>
-        </w:rPr>
-        <w:t xml:space="preserve">, but we wanted to </w:t>
-      </w:r>
-      <w:proofErr w:type="spellStart"/>
-      <w:r>
-        <w:rPr>
-          <w:szCs w:val="24"/>
-          <w:lang w:val="tr-TR"/>
-        </w:rPr>
-        <w:t>observe</w:t>
-      </w:r>
-      <w:proofErr w:type="spellEnd"/>
-      <w:r>
-        <w:rPr>
-          <w:szCs w:val="24"/>
-          <w:lang w:val="tr-TR"/>
-        </w:rPr>
-        <w:t xml:space="preserve"> the </w:t>
-      </w:r>
-      <w:proofErr w:type="spellStart"/>
-      <w:r>
-        <w:rPr>
-          <w:szCs w:val="24"/>
-          <w:lang w:val="tr-TR"/>
-        </w:rPr>
-        <w:t>characteristics</w:t>
-      </w:r>
-      <w:proofErr w:type="spellEnd"/>
-      <w:r>
-        <w:rPr>
-          <w:szCs w:val="24"/>
-          <w:lang w:val="tr-TR"/>
-        </w:rPr>
-        <w:t xml:space="preserve"> of the </w:t>
-      </w:r>
-      <w:proofErr w:type="spellStart"/>
-      <w:r>
-        <w:rPr>
-          <w:szCs w:val="24"/>
-          <w:lang w:val="tr-TR"/>
-        </w:rPr>
-        <w:t>circuit</w:t>
-      </w:r>
-      <w:proofErr w:type="spellEnd"/>
-      <w:r>
-        <w:rPr>
-          <w:szCs w:val="24"/>
-          <w:lang w:val="tr-TR"/>
-        </w:rPr>
-        <w:t xml:space="preserve"> at this </w:t>
-      </w:r>
-      <w:proofErr w:type="spellStart"/>
-      <w:r>
-        <w:rPr>
-          <w:szCs w:val="24"/>
-          <w:lang w:val="tr-TR"/>
-        </w:rPr>
-        <w:t>duty</w:t>
-      </w:r>
-      <w:proofErr w:type="spellEnd"/>
-      <w:r>
-        <w:rPr>
-          <w:szCs w:val="24"/>
-          <w:lang w:val="tr-TR"/>
-        </w:rPr>
-        <w:t xml:space="preserve"> </w:t>
-      </w:r>
-      <w:proofErr w:type="spellStart"/>
-      <w:r>
-        <w:rPr>
-          <w:szCs w:val="24"/>
-          <w:lang w:val="tr-TR"/>
-        </w:rPr>
-        <w:t>cycle</w:t>
-      </w:r>
-      <w:proofErr w:type="spellEnd"/>
-      <w:r>
-        <w:rPr>
-          <w:szCs w:val="24"/>
-          <w:lang w:val="tr-TR"/>
-        </w:rPr>
-        <w:t>.</w:t>
-      </w:r>
-      <w:r>
-        <w:rPr>
-          <w:szCs w:val="24"/>
-          <w:lang w:val="tr-TR"/>
-        </w:rPr>
-        <w:t xml:space="preserve"> The </w:t>
-      </w:r>
-      <w:proofErr w:type="spellStart"/>
-      <w:r>
-        <w:rPr>
-          <w:szCs w:val="24"/>
-          <w:lang w:val="tr-TR"/>
-        </w:rPr>
-        <w:t>simulation</w:t>
-      </w:r>
-      <w:proofErr w:type="spellEnd"/>
-      <w:r>
-        <w:rPr>
-          <w:szCs w:val="24"/>
-          <w:lang w:val="tr-TR"/>
-        </w:rPr>
-        <w:t xml:space="preserve"> </w:t>
-      </w:r>
-      <w:proofErr w:type="spellStart"/>
-      <w:r>
-        <w:rPr>
-          <w:szCs w:val="24"/>
-          <w:lang w:val="tr-TR"/>
-        </w:rPr>
-        <w:t>results</w:t>
-      </w:r>
-      <w:proofErr w:type="spellEnd"/>
-      <w:r>
-        <w:rPr>
-          <w:szCs w:val="24"/>
-          <w:lang w:val="tr-TR"/>
-        </w:rPr>
-        <w:t xml:space="preserve"> can be </w:t>
-      </w:r>
-      <w:proofErr w:type="spellStart"/>
-      <w:r>
-        <w:rPr>
-          <w:szCs w:val="24"/>
-          <w:lang w:val="tr-TR"/>
-        </w:rPr>
-        <w:t>seen</w:t>
-      </w:r>
-      <w:proofErr w:type="spellEnd"/>
-      <w:r>
-        <w:rPr>
-          <w:szCs w:val="24"/>
-          <w:lang w:val="tr-TR"/>
-        </w:rPr>
-        <w:t xml:space="preserve"> in the </w:t>
-      </w:r>
-      <w:proofErr w:type="spellStart"/>
-      <w:r>
-        <w:rPr>
-          <w:szCs w:val="24"/>
-          <w:lang w:val="tr-TR"/>
-        </w:rPr>
-        <w:t>Figure</w:t>
-      </w:r>
-      <w:proofErr w:type="spellEnd"/>
-      <w:r>
-        <w:rPr>
-          <w:szCs w:val="24"/>
-          <w:lang w:val="tr-TR"/>
-        </w:rPr>
-        <w:t>- 3.8, 3.9 and 3.10.</w:t>
-      </w:r>
-      <w:bookmarkStart w:id="5" w:name="_GoBack"/>
-      <w:bookmarkEnd w:id="5"/>
-    </w:p>
-    <w:p>
-      <w:pPr>
-        <w:jc w:val="left"/>
-        <w:rPr>
-          <w:sz w:val="18"/>
-          <w:szCs w:val="18"/>
-          <w:lang w:val="tr-TR"/>
-        </w:rPr>
-      </w:pPr>
-    </w:p>
-    <w:p>
-      <w:pPr>
-        <w:jc w:val="left"/>
-        <w:rPr>
-          <w:sz w:val="18"/>
-          <w:szCs w:val="18"/>
-          <w:lang w:val="tr-TR"/>
-        </w:rPr>
-      </w:pPr>
-    </w:p>
-    <w:p>
-      <w:pPr>
-        <w:pStyle w:val="ListeParagraf"/>
+      </w:pPr>
+    </w:p>
+    <w:p>
+      <w:pPr>
+        <w:pStyle w:val="ListParagraph"/>
         <w:numPr>
           <w:ilvl w:val="0"/>
           <w:numId w:val="3"/>
@@ -4498,53 +3453,21 @@
           <w:szCs w:val="24"/>
           <w:lang w:val="tr-TR"/>
         </w:rPr>
-        <w:t xml:space="preserve">PWM </w:t>
-      </w:r>
-      <w:proofErr w:type="spellStart"/>
-      <w:r>
-        <w:rPr>
-          <w:szCs w:val="24"/>
-          <w:lang w:val="tr-TR"/>
-        </w:rPr>
-        <w:t>Duty</w:t>
-      </w:r>
-      <w:proofErr w:type="spellEnd"/>
-      <w:r>
-        <w:rPr>
-          <w:szCs w:val="24"/>
-          <w:lang w:val="tr-TR"/>
-        </w:rPr>
-        <w:t xml:space="preserve"> </w:t>
-      </w:r>
-      <w:proofErr w:type="spellStart"/>
-      <w:r>
-        <w:rPr>
-          <w:szCs w:val="24"/>
-          <w:lang w:val="tr-TR"/>
-        </w:rPr>
-        <w:t>Cycle</w:t>
-      </w:r>
-      <w:proofErr w:type="spellEnd"/>
-      <w:r>
-        <w:rPr>
-          <w:szCs w:val="24"/>
-          <w:lang w:val="tr-TR"/>
-        </w:rPr>
-        <w:t xml:space="preserve"> = 0.2 </w:t>
-      </w:r>
-    </w:p>
-    <w:p>
-      <w:pPr>
-        <w:pStyle w:val="ListeParagraf"/>
-        <w:rPr>
-          <w:szCs w:val="24"/>
-          <w:lang w:val="tr-TR"/>
-        </w:rPr>
-      </w:pPr>
-    </w:p>
-    <w:p>
-      <w:pPr>
-        <w:pStyle w:val="ListeParagraf"/>
+        <w:t xml:space="preserve">PWM Duty Cycle = 0.2 </w:t>
+      </w:r>
+    </w:p>
+    <w:p>
+      <w:pPr>
+        <w:pStyle w:val="ListParagraph"/>
+        <w:rPr>
+          <w:szCs w:val="24"/>
+          <w:lang w:val="tr-TR"/>
+        </w:rPr>
+      </w:pPr>
+    </w:p>
+    <w:p>
+      <w:pPr>
+        <w:pStyle w:val="ListParagraph"/>
         <w:ind w:left="0"/>
         <w:rPr>
           <w:szCs w:val="24"/>
@@ -4573,7 +3496,7 @@
                     </pic:cNvPicPr>
                   </pic:nvPicPr>
                   <pic:blipFill>
-                    <a:blip r:embed="rId19">
+                    <a:blip r:embed="rId20">
                       <a:extLst>
                         <a:ext uri="{28A0092B-C50C-407E-A947-70E740481C1C}">
                           <a14:useLocalDpi xmlns:a14="http://schemas.microsoft.com/office/drawing/2010/main" val="0"/>
@@ -4607,7 +3530,7 @@
     </w:p>
     <w:p>
       <w:pPr>
-        <w:pStyle w:val="ListeParagraf"/>
+        <w:pStyle w:val="ListParagraph"/>
         <w:ind w:left="0"/>
         <w:rPr>
           <w:szCs w:val="24"/>
@@ -4636,7 +3559,7 @@
                     </pic:cNvPicPr>
                   </pic:nvPicPr>
                   <pic:blipFill>
-                    <a:blip r:embed="rId20">
+                    <a:blip r:embed="rId21">
                       <a:extLst>
                         <a:ext uri="{28A0092B-C50C-407E-A947-70E740481C1C}">
                           <a14:useLocalDpi xmlns:a14="http://schemas.microsoft.com/office/drawing/2010/main" val="0"/>
@@ -4684,67 +3607,39 @@
           <w:lang w:val="tr-TR"/>
         </w:rPr>
       </w:pPr>
-      <w:proofErr w:type="spellStart"/>
       <w:r>
         <w:rPr>
           <w:sz w:val="18"/>
           <w:szCs w:val="18"/>
           <w:lang w:val="tr-TR"/>
         </w:rPr>
-        <w:t>Figure</w:t>
-      </w:r>
-      <w:proofErr w:type="spellEnd"/>
-      <w:r>
+        <w:t>Figure 3.8- Diode Voltage</w:t>
+      </w:r>
+    </w:p>
+    <w:p>
+      <w:pPr>
+        <w:pStyle w:val="ListParagraph"/>
+        <w:ind w:left="0"/>
         <w:rPr>
           <w:sz w:val="18"/>
           <w:szCs w:val="18"/>
           <w:lang w:val="tr-TR"/>
         </w:rPr>
-        <w:t xml:space="preserve"> 3.8- </w:t>
-      </w:r>
-      <w:proofErr w:type="spellStart"/>
-      <w:r>
-        <w:rPr>
-          <w:sz w:val="18"/>
-          <w:szCs w:val="18"/>
-          <w:lang w:val="tr-TR"/>
-        </w:rPr>
-        <w:t>Diode</w:t>
-      </w:r>
-      <w:proofErr w:type="spellEnd"/>
-      <w:r>
-        <w:rPr>
-          <w:sz w:val="18"/>
-          <w:szCs w:val="18"/>
-          <w:lang w:val="tr-TR"/>
-        </w:rPr>
-        <w:t xml:space="preserve"> Voltage</w:t>
-      </w:r>
-    </w:p>
-    <w:p>
-      <w:pPr>
-        <w:pStyle w:val="ListeParagraf"/>
+      </w:pPr>
+    </w:p>
+    <w:p>
+      <w:pPr>
+        <w:pStyle w:val="ListParagraph"/>
         <w:ind w:left="0"/>
         <w:rPr>
-          <w:sz w:val="18"/>
-          <w:szCs w:val="18"/>
-          <w:lang w:val="tr-TR"/>
-        </w:rPr>
-      </w:pPr>
-    </w:p>
-    <w:p>
-      <w:pPr>
-        <w:pStyle w:val="ListeParagraf"/>
-        <w:ind w:left="0"/>
-        <w:rPr>
-          <w:szCs w:val="24"/>
-          <w:lang w:val="tr-TR"/>
-        </w:rPr>
-      </w:pPr>
-    </w:p>
-    <w:p>
-      <w:pPr>
-        <w:pStyle w:val="ListeParagraf"/>
+          <w:szCs w:val="24"/>
+          <w:lang w:val="tr-TR"/>
+        </w:rPr>
+      </w:pPr>
+    </w:p>
+    <w:p>
+      <w:pPr>
+        <w:pStyle w:val="ListParagraph"/>
         <w:ind w:left="0"/>
         <w:rPr>
           <w:szCs w:val="24"/>
@@ -4774,7 +3669,7 @@
                     </pic:cNvPicPr>
                   </pic:nvPicPr>
                   <pic:blipFill>
-                    <a:blip r:embed="rId21">
+                    <a:blip r:embed="rId22">
                       <a:extLst>
                         <a:ext uri="{28A0092B-C50C-407E-A947-70E740481C1C}">
                           <a14:useLocalDpi xmlns:a14="http://schemas.microsoft.com/office/drawing/2010/main" val="0"/>
@@ -4808,7 +3703,7 @@
     </w:p>
     <w:p>
       <w:pPr>
-        <w:pStyle w:val="ListeParagraf"/>
+        <w:pStyle w:val="ListParagraph"/>
         <w:ind w:left="0"/>
         <w:rPr>
           <w:szCs w:val="24"/>
@@ -4837,7 +3732,7 @@
                     </pic:cNvPicPr>
                   </pic:nvPicPr>
                   <pic:blipFill>
-                    <a:blip r:embed="rId22">
+                    <a:blip r:embed="rId23">
                       <a:extLst>
                         <a:ext uri="{28A0092B-C50C-407E-A947-70E740481C1C}">
                           <a14:useLocalDpi xmlns:a14="http://schemas.microsoft.com/office/drawing/2010/main" val="0"/>
@@ -4885,28 +3780,18 @@
           <w:lang w:val="tr-TR"/>
         </w:rPr>
       </w:pPr>
-      <w:proofErr w:type="spellStart"/>
       <w:r>
         <w:rPr>
           <w:sz w:val="18"/>
           <w:szCs w:val="18"/>
           <w:lang w:val="tr-TR"/>
         </w:rPr>
-        <w:t>Figure</w:t>
-      </w:r>
-      <w:proofErr w:type="spellEnd"/>
-      <w:r>
-        <w:rPr>
-          <w:sz w:val="18"/>
-          <w:szCs w:val="18"/>
-          <w:lang w:val="tr-TR"/>
-        </w:rPr>
-        <w:t xml:space="preserve"> 3.9- Voltage of DC link capacitor</w:t>
-      </w:r>
-    </w:p>
-    <w:p>
-      <w:pPr>
-        <w:pStyle w:val="ListeParagraf"/>
+        <w:t>Figure 3.9- Voltage of DC link capacitor</w:t>
+      </w:r>
+    </w:p>
+    <w:p>
+      <w:pPr>
+        <w:pStyle w:val="ListParagraph"/>
         <w:ind w:left="0"/>
         <w:rPr>
           <w:szCs w:val="24"/>
@@ -4916,7 +3801,7 @@
     </w:p>
     <w:p>
       <w:pPr>
-        <w:pStyle w:val="ListeParagraf"/>
+        <w:pStyle w:val="ListParagraph"/>
         <w:ind w:left="0"/>
         <w:rPr>
           <w:szCs w:val="24"/>
@@ -4945,7 +3830,7 @@
                     </pic:cNvPicPr>
                   </pic:nvPicPr>
                   <pic:blipFill>
-                    <a:blip r:embed="rId23">
+                    <a:blip r:embed="rId24">
                       <a:extLst>
                         <a:ext uri="{28A0092B-C50C-407E-A947-70E740481C1C}">
                           <a14:useLocalDpi xmlns:a14="http://schemas.microsoft.com/office/drawing/2010/main" val="0"/>
@@ -4979,7 +3864,7 @@
     </w:p>
     <w:p>
       <w:pPr>
-        <w:pStyle w:val="ListeParagraf"/>
+        <w:pStyle w:val="ListParagraph"/>
         <w:ind w:left="0"/>
         <w:rPr>
           <w:szCs w:val="24"/>
@@ -5008,7 +3893,7 @@
                     </pic:cNvPicPr>
                   </pic:nvPicPr>
                   <pic:blipFill>
-                    <a:blip r:embed="rId24">
+                    <a:blip r:embed="rId25">
                       <a:extLst>
                         <a:ext uri="{28A0092B-C50C-407E-A947-70E740481C1C}">
                           <a14:useLocalDpi xmlns:a14="http://schemas.microsoft.com/office/drawing/2010/main" val="0"/>
@@ -5056,57 +3941,33 @@
           <w:lang w:val="tr-TR"/>
         </w:rPr>
       </w:pPr>
-      <w:proofErr w:type="spellStart"/>
       <w:r>
         <w:rPr>
           <w:sz w:val="18"/>
           <w:szCs w:val="18"/>
           <w:lang w:val="tr-TR"/>
         </w:rPr>
-        <w:t>Figure</w:t>
-      </w:r>
-      <w:proofErr w:type="spellEnd"/>
-      <w:r>
-        <w:rPr>
-          <w:sz w:val="18"/>
-          <w:szCs w:val="18"/>
-          <w:lang w:val="tr-TR"/>
-        </w:rPr>
-        <w:t xml:space="preserve"> 3.10- Motor </w:t>
-      </w:r>
-      <w:proofErr w:type="spellStart"/>
-      <w:r>
-        <w:rPr>
-          <w:sz w:val="18"/>
-          <w:szCs w:val="18"/>
-          <w:lang w:val="tr-TR"/>
-        </w:rPr>
-        <w:t>current</w:t>
-      </w:r>
-      <w:proofErr w:type="spellEnd"/>
+        <w:t>Figure 3.10- Motor current</w:t>
+      </w:r>
     </w:p>
     <w:p/>
     <w:p>
       <w:pPr>
-        <w:pStyle w:val="Balk1"/>
+        <w:pStyle w:val="Heading1"/>
         <w:numPr>
           <w:ilvl w:val="0"/>
           <w:numId w:val="2"/>
         </w:numPr>
       </w:pPr>
-      <w:bookmarkStart w:id="6" w:name="_Toc535662331"/>
+      <w:bookmarkStart w:id="5" w:name="_Toc535662331"/>
       <w:r>
         <w:t>COMPONENT SELECTION</w:t>
       </w:r>
-      <w:bookmarkEnd w:id="6"/>
-    </w:p>
-    <w:p>
-      <w:pPr>
-        <w:pStyle w:val="Balk2"/>
-        <w:numPr>
-          <w:ilvl w:val="1"/>
-          <w:numId w:val="2"/>
-        </w:numPr>
+      <w:bookmarkEnd w:id="5"/>
+    </w:p>
+    <w:p>
+      <w:pPr>
+        <w:pStyle w:val="Heading2"/>
       </w:pPr>
       <w:r>
         <w:t>4.1 Cost Analysis</w:t>
@@ -5114,7 +3975,7 @@
     </w:p>
     <w:tbl>
       <w:tblPr>
-        <w:tblStyle w:val="TabloKlavuzu"/>
+        <w:tblStyle w:val="TableGrid"/>
         <w:tblW w:w="0" w:type="auto"/>
         <w:tblLook w:val="04A0" w:firstRow="1" w:lastRow="0" w:firstColumn="1" w:lastColumn="0" w:noHBand="0" w:noVBand="1"/>
       </w:tblPr>
@@ -5450,36 +4311,36 @@
     </w:p>
     <w:p>
       <w:pPr>
-        <w:pStyle w:val="Balk2"/>
-      </w:pPr>
-    </w:p>
-    <w:p>
-      <w:pPr>
-        <w:pStyle w:val="Balk1"/>
+        <w:pStyle w:val="Heading2"/>
+      </w:pPr>
+    </w:p>
+    <w:p>
+      <w:pPr>
+        <w:pStyle w:val="Heading1"/>
         <w:numPr>
           <w:ilvl w:val="0"/>
           <w:numId w:val="2"/>
         </w:numPr>
       </w:pPr>
-      <w:bookmarkStart w:id="7" w:name="_Toc535662332"/>
+      <w:bookmarkStart w:id="6" w:name="_Toc535662332"/>
       <w:r>
         <w:t>IMPLEMENTATION STEPS</w:t>
       </w:r>
-      <w:bookmarkEnd w:id="7"/>
-    </w:p>
-    <w:p>
-      <w:pPr>
-        <w:pStyle w:val="Balk1"/>
+      <w:bookmarkEnd w:id="6"/>
+    </w:p>
+    <w:p>
+      <w:pPr>
+        <w:pStyle w:val="Heading1"/>
         <w:numPr>
           <w:ilvl w:val="0"/>
           <w:numId w:val="2"/>
         </w:numPr>
       </w:pPr>
-      <w:bookmarkStart w:id="8" w:name="_Toc535662333"/>
+      <w:bookmarkStart w:id="7" w:name="_Toc535662333"/>
       <w:r>
         <w:t>TEST RESULTS</w:t>
       </w:r>
-      <w:bookmarkEnd w:id="8"/>
+      <w:bookmarkEnd w:id="7"/>
     </w:p>
     <w:p>
       <w:pPr>
@@ -5555,7 +4416,7 @@
                     </pic:cNvPicPr>
                   </pic:nvPicPr>
                   <pic:blipFill>
-                    <a:blip r:embed="rId25">
+                    <a:blip r:embed="rId26">
                       <a:extLst>
                         <a:ext uri="{28A0092B-C50C-407E-A947-70E740481C1C}">
                           <a14:useLocalDpi xmlns:a14="http://schemas.microsoft.com/office/drawing/2010/main" val="0"/>
@@ -5646,7 +4507,7 @@
                     </pic:cNvPicPr>
                   </pic:nvPicPr>
                   <pic:blipFill>
-                    <a:blip r:embed="rId26" cstate="print">
+                    <a:blip r:embed="rId27" cstate="print">
                       <a:extLst>
                         <a:ext uri="{28A0092B-C50C-407E-A947-70E740481C1C}">
                           <a14:useLocalDpi xmlns:a14="http://schemas.microsoft.com/office/drawing/2010/main" val="0"/>
@@ -5702,7 +4563,7 @@
                     </pic:cNvPicPr>
                   </pic:nvPicPr>
                   <pic:blipFill>
-                    <a:blip r:embed="rId27" cstate="print">
+                    <a:blip r:embed="rId28" cstate="print">
                       <a:extLst>
                         <a:ext uri="{28A0092B-C50C-407E-A947-70E740481C1C}">
                           <a14:useLocalDpi xmlns:a14="http://schemas.microsoft.com/office/drawing/2010/main" val="0"/>
@@ -5803,7 +4664,7 @@
                     </pic:cNvPicPr>
                   </pic:nvPicPr>
                   <pic:blipFill>
-                    <a:blip r:embed="rId28" cstate="print">
+                    <a:blip r:embed="rId29" cstate="print">
                       <a:extLst>
                         <a:ext uri="{28A0092B-C50C-407E-A947-70E740481C1C}">
                           <a14:useLocalDpi xmlns:a14="http://schemas.microsoft.com/office/drawing/2010/main" val="0"/>
@@ -5859,7 +4720,7 @@
                     </pic:cNvPicPr>
                   </pic:nvPicPr>
                   <pic:blipFill>
-                    <a:blip r:embed="rId29" cstate="print">
+                    <a:blip r:embed="rId30" cstate="print">
                       <a:extLst>
                         <a:ext uri="{28A0092B-C50C-407E-A947-70E740481C1C}">
                           <a14:useLocalDpi xmlns:a14="http://schemas.microsoft.com/office/drawing/2010/main" val="0"/>
@@ -5968,7 +4829,7 @@
                     </pic:cNvPicPr>
                   </pic:nvPicPr>
                   <pic:blipFill>
-                    <a:blip r:embed="rId30" cstate="print">
+                    <a:blip r:embed="rId31" cstate="print">
                       <a:extLst>
                         <a:ext uri="{28A0092B-C50C-407E-A947-70E740481C1C}">
                           <a14:useLocalDpi xmlns:a14="http://schemas.microsoft.com/office/drawing/2010/main" val="0"/>
@@ -6024,7 +4885,7 @@
                     </pic:cNvPicPr>
                   </pic:nvPicPr>
                   <pic:blipFill>
-                    <a:blip r:embed="rId31">
+                    <a:blip r:embed="rId32">
                       <a:extLst>
                         <a:ext uri="{28A0092B-C50C-407E-A947-70E740481C1C}">
                           <a14:useLocalDpi xmlns:a14="http://schemas.microsoft.com/office/drawing/2010/main" val="0"/>
@@ -6144,7 +5005,7 @@
                     </pic:cNvPicPr>
                   </pic:nvPicPr>
                   <pic:blipFill>
-                    <a:blip r:embed="rId32" cstate="print">
+                    <a:blip r:embed="rId33" cstate="print">
                       <a:extLst>
                         <a:ext uri="{28A0092B-C50C-407E-A947-70E740481C1C}">
                           <a14:useLocalDpi xmlns:a14="http://schemas.microsoft.com/office/drawing/2010/main" val="0"/>
@@ -6206,7 +5067,7 @@
                     </pic:cNvPicPr>
                   </pic:nvPicPr>
                   <pic:blipFill>
-                    <a:blip r:embed="rId33" cstate="print">
+                    <a:blip r:embed="rId34" cstate="print">
                       <a:extLst>
                         <a:ext uri="{28A0092B-C50C-407E-A947-70E740481C1C}">
                           <a14:useLocalDpi xmlns:a14="http://schemas.microsoft.com/office/drawing/2010/main" val="0"/>
@@ -6318,7 +5179,7 @@
                     </pic:cNvPicPr>
                   </pic:nvPicPr>
                   <pic:blipFill>
-                    <a:blip r:embed="rId34" cstate="print">
+                    <a:blip r:embed="rId35" cstate="print">
                       <a:extLst>
                         <a:ext uri="{28A0092B-C50C-407E-A947-70E740481C1C}">
                           <a14:useLocalDpi xmlns:a14="http://schemas.microsoft.com/office/drawing/2010/main" val="0"/>
@@ -6390,35 +5251,176 @@
     </w:p>
     <w:p>
       <w:pPr>
-        <w:pStyle w:val="Balk1"/>
+        <w:pStyle w:val="Heading1"/>
         <w:numPr>
           <w:ilvl w:val="0"/>
           <w:numId w:val="2"/>
         </w:numPr>
       </w:pPr>
-      <w:bookmarkStart w:id="9" w:name="_Toc535662334"/>
+      <w:bookmarkStart w:id="8" w:name="_Toc535662334"/>
       <w:r>
         <w:t>CONCLUSION</w:t>
       </w:r>
+      <w:bookmarkEnd w:id="8"/>
+    </w:p>
+    <w:p>
+      <w:hyperlink r:id="rId36" w:history="1">
+        <w:r>
+          <w:rPr>
+            <w:rStyle w:val="Hyperlink"/>
+          </w:rPr>
+          <w:t>https://www.youtube.com/watch?v=s0M1ChqQ4oM&amp;feature=youtu.be</w:t>
+        </w:r>
+      </w:hyperlink>
+    </w:p>
+    <w:p/>
+    <w:p/>
+    <w:p>
+      <w:pPr>
+        <w:pStyle w:val="Heading1"/>
+      </w:pPr>
+      <w:bookmarkStart w:id="9" w:name="_Toc535662335"/>
+      <w:r>
+        <w:lastRenderedPageBreak/>
+        <w:t>APPENDIX A: S</w:t>
+      </w:r>
+      <w:r>
+        <w:t>ource Code of Arduino Gate Driver</w:t>
+      </w:r>
       <w:bookmarkEnd w:id="9"/>
     </w:p>
-    <w:p/>
-    <w:p>
-      <w:pPr>
-        <w:pStyle w:val="Balk1"/>
-      </w:pPr>
-      <w:bookmarkStart w:id="10" w:name="_Toc535662335"/>
-      <w:r>
-        <w:t>APPENDIX A: S</w:t>
-      </w:r>
-      <w:r>
-        <w:t>ource Code of Arduino Gate Driver</w:t>
-      </w:r>
+    <w:p>
+      <w:r>
+        <w:rPr>
+          <w:noProof/>
+        </w:rPr>
+        <w:drawing>
+          <wp:inline distT="0" distB="0" distL="0" distR="0" wp14:anchorId="17DF729A" wp14:editId="14A427C9">
+            <wp:extent cx="3625703" cy="3700306"/>
+            <wp:effectExtent l="0" t="0" r="0" b="0"/>
+            <wp:docPr id="25" name="Picture 25"/>
+            <wp:cNvGraphicFramePr>
+              <a:graphicFrameLocks xmlns:a="http://schemas.openxmlformats.org/drawingml/2006/main" noChangeAspect="1"/>
+            </wp:cNvGraphicFramePr>
+            <a:graphic xmlns:a="http://schemas.openxmlformats.org/drawingml/2006/main">
+              <a:graphicData uri="http://schemas.openxmlformats.org/drawingml/2006/picture">
+                <pic:pic xmlns:pic="http://schemas.openxmlformats.org/drawingml/2006/picture">
+                  <pic:nvPicPr>
+                    <pic:cNvPr id="1" name=""/>
+                    <pic:cNvPicPr/>
+                  </pic:nvPicPr>
+                  <pic:blipFill>
+                    <a:blip r:embed="rId37"/>
+                    <a:stretch>
+                      <a:fillRect/>
+                    </a:stretch>
+                  </pic:blipFill>
+                  <pic:spPr>
+                    <a:xfrm>
+                      <a:off x="0" y="0"/>
+                      <a:ext cx="3634060" cy="3708835"/>
+                    </a:xfrm>
+                    <a:prstGeom prst="rect">
+                      <a:avLst/>
+                    </a:prstGeom>
+                  </pic:spPr>
+                </pic:pic>
+              </a:graphicData>
+            </a:graphic>
+          </wp:inline>
+        </w:drawing>
+      </w:r>
+    </w:p>
+    <w:p>
+      <w:r>
+        <w:rPr>
+          <w:noProof/>
+        </w:rPr>
+        <w:drawing>
+          <wp:inline distT="0" distB="0" distL="0" distR="0" wp14:anchorId="64C7A132" wp14:editId="3E0449EE">
+            <wp:extent cx="3147238" cy="3754470"/>
+            <wp:effectExtent l="0" t="0" r="0" b="0"/>
+            <wp:docPr id="29" name="Picture 29"/>
+            <wp:cNvGraphicFramePr>
+              <a:graphicFrameLocks xmlns:a="http://schemas.openxmlformats.org/drawingml/2006/main" noChangeAspect="1"/>
+            </wp:cNvGraphicFramePr>
+            <a:graphic xmlns:a="http://schemas.openxmlformats.org/drawingml/2006/main">
+              <a:graphicData uri="http://schemas.openxmlformats.org/drawingml/2006/picture">
+                <pic:pic xmlns:pic="http://schemas.openxmlformats.org/drawingml/2006/picture">
+                  <pic:nvPicPr>
+                    <pic:cNvPr id="1" name=""/>
+                    <pic:cNvPicPr/>
+                  </pic:nvPicPr>
+                  <pic:blipFill>
+                    <a:blip r:embed="rId38"/>
+                    <a:stretch>
+                      <a:fillRect/>
+                    </a:stretch>
+                  </pic:blipFill>
+                  <pic:spPr>
+                    <a:xfrm>
+                      <a:off x="0" y="0"/>
+                      <a:ext cx="3152875" cy="3761194"/>
+                    </a:xfrm>
+                    <a:prstGeom prst="rect">
+                      <a:avLst/>
+                    </a:prstGeom>
+                  </pic:spPr>
+                </pic:pic>
+              </a:graphicData>
+            </a:graphic>
+          </wp:inline>
+        </w:drawing>
+      </w:r>
+    </w:p>
+    <w:p>
+      <w:r>
+        <w:rPr>
+          <w:noProof/>
+        </w:rPr>
+        <w:lastRenderedPageBreak/>
+        <w:drawing>
+          <wp:inline distT="0" distB="0" distL="0" distR="0" wp14:anchorId="794CDB2F" wp14:editId="14818C31">
+            <wp:extent cx="4552950" cy="4543425"/>
+            <wp:effectExtent l="0" t="0" r="0" b="9525"/>
+            <wp:docPr id="32" name="Picture 32"/>
+            <wp:cNvGraphicFramePr>
+              <a:graphicFrameLocks xmlns:a="http://schemas.openxmlformats.org/drawingml/2006/main" noChangeAspect="1"/>
+            </wp:cNvGraphicFramePr>
+            <a:graphic xmlns:a="http://schemas.openxmlformats.org/drawingml/2006/main">
+              <a:graphicData uri="http://schemas.openxmlformats.org/drawingml/2006/picture">
+                <pic:pic xmlns:pic="http://schemas.openxmlformats.org/drawingml/2006/picture">
+                  <pic:nvPicPr>
+                    <pic:cNvPr id="1" name=""/>
+                    <pic:cNvPicPr/>
+                  </pic:nvPicPr>
+                  <pic:blipFill>
+                    <a:blip r:embed="rId39"/>
+                    <a:stretch>
+                      <a:fillRect/>
+                    </a:stretch>
+                  </pic:blipFill>
+                  <pic:spPr>
+                    <a:xfrm>
+                      <a:off x="0" y="0"/>
+                      <a:ext cx="4552950" cy="4543425"/>
+                    </a:xfrm>
+                    <a:prstGeom prst="rect">
+                      <a:avLst/>
+                    </a:prstGeom>
+                  </pic:spPr>
+                </pic:pic>
+              </a:graphicData>
+            </a:graphic>
+          </wp:inline>
+        </w:drawing>
+      </w:r>
+      <w:bookmarkStart w:id="10" w:name="_GoBack"/>
       <w:bookmarkEnd w:id="10"/>
     </w:p>
     <w:p>
       <w:pPr>
-        <w:pStyle w:val="Balk1"/>
+        <w:pStyle w:val="Heading1"/>
       </w:pPr>
       <w:bookmarkStart w:id="11" w:name="_Toc535662336"/>
       <w:r>
@@ -6431,7 +5433,7 @@
     </w:p>
     <w:p>
       <w:pPr>
-        <w:pStyle w:val="Balk1"/>
+        <w:pStyle w:val="Heading1"/>
       </w:pPr>
       <w:bookmarkStart w:id="12" w:name="_Toc535662337"/>
       <w:r>
@@ -6456,6 +5458,119 @@
 <file path=word/numbering.xml><?xml version="1.0" encoding="utf-8"?>
 <w:numbering xmlns:wpc="http://schemas.microsoft.com/office/word/2010/wordprocessingCanvas" xmlns:cx="http://schemas.microsoft.com/office/drawing/2014/chartex" xmlns:cx1="http://schemas.microsoft.com/office/drawing/2015/9/8/chartex" xmlns:cx2="http://schemas.microsoft.com/office/drawing/2015/10/21/chartex" xmlns:cx3="http://schemas.microsoft.com/office/drawing/2016/5/9/chartex" xmlns:cx4="http://schemas.microsoft.com/office/drawing/2016/5/10/chartex" xmlns:cx5="http://schemas.microsoft.com/office/drawing/2016/5/11/chartex" xmlns:cx6="http://schemas.microsoft.com/office/drawing/2016/5/12/chartex" xmlns:cx7="http://schemas.microsoft.com/office/drawing/2016/5/13/chartex" xmlns:cx8="http://schemas.microsoft.com/office/drawing/2016/5/14/chartex" xmlns:mc="http://schemas.openxmlformats.org/markup-compatibility/2006" xmlns:aink="http://schemas.microsoft.com/office/drawing/2016/ink" xmlns:am3d="http://schemas.microsoft.com/office/drawing/2017/model3d" xmlns:o="urn:schemas-microsoft-com:office:office" xmlns:r="http://schemas.openxmlformats.org/officeDocument/2006/relationships" xmlns:m="http://schemas.openxmlformats.org/officeDocument/2006/math" xmlns:v="urn:schemas-microsoft-com:vml" xmlns:wp14="http://schemas.microsoft.com/office/word/2010/wordprocessingDrawing" xmlns:wp="http://schemas.openxmlformats.org/drawingml/2006/wordprocessingDrawing" xmlns:w10="urn:schemas-microsoft-com:office:word" xmlns:w="http://schemas.openxmlformats.org/wordprocessingml/2006/main" xmlns:w14="http://schemas.microsoft.com/office/word/2010/wordml" xmlns:w15="http://schemas.microsoft.com/office/word/2012/wordml" xmlns:w16cid="http://schemas.microsoft.com/office/word/2016/wordml/cid" xmlns:w16se="http://schemas.microsoft.com/office/word/2015/wordml/symex" xmlns:wpg="http://schemas.microsoft.com/office/word/2010/wordprocessingGroup" xmlns:wpi="http://schemas.microsoft.com/office/word/2010/wordprocessingInk" xmlns:wne="http://schemas.microsoft.com/office/word/2006/wordml" xmlns:wps="http://schemas.microsoft.com/office/word/2010/wordprocessingShape" mc:Ignorable="w14 w15 w16se w16cid wp14">
   <w:abstractNum w:abstractNumId="0" w15:restartNumberingAfterBreak="0">
+    <w:nsid w:val="0A6876C1"/>
+    <w:multiLevelType w:val="hybridMultilevel"/>
+    <w:tmpl w:val="C5A26848"/>
+    <w:lvl w:ilvl="0" w:tplc="041F0001">
+      <w:start w:val="1"/>
+      <w:numFmt w:val="bullet"/>
+      <w:lvlText w:val=""/>
+      <w:lvlJc w:val="left"/>
+      <w:pPr>
+        <w:ind w:left="720" w:hanging="360"/>
+      </w:pPr>
+      <w:rPr>
+        <w:rFonts w:ascii="Symbol" w:hAnsi="Symbol" w:hint="default"/>
+      </w:rPr>
+    </w:lvl>
+    <w:lvl w:ilvl="1" w:tplc="041F0003" w:tentative="1">
+      <w:start w:val="1"/>
+      <w:numFmt w:val="bullet"/>
+      <w:lvlText w:val="o"/>
+      <w:lvlJc w:val="left"/>
+      <w:pPr>
+        <w:ind w:left="1440" w:hanging="360"/>
+      </w:pPr>
+      <w:rPr>
+        <w:rFonts w:ascii="Courier New" w:hAnsi="Courier New" w:cs="Courier New" w:hint="default"/>
+      </w:rPr>
+    </w:lvl>
+    <w:lvl w:ilvl="2" w:tplc="041F0005" w:tentative="1">
+      <w:start w:val="1"/>
+      <w:numFmt w:val="bullet"/>
+      <w:lvlText w:val=""/>
+      <w:lvlJc w:val="left"/>
+      <w:pPr>
+        <w:ind w:left="2160" w:hanging="360"/>
+      </w:pPr>
+      <w:rPr>
+        <w:rFonts w:ascii="Wingdings" w:hAnsi="Wingdings" w:hint="default"/>
+      </w:rPr>
+    </w:lvl>
+    <w:lvl w:ilvl="3" w:tplc="041F0001" w:tentative="1">
+      <w:start w:val="1"/>
+      <w:numFmt w:val="bullet"/>
+      <w:lvlText w:val=""/>
+      <w:lvlJc w:val="left"/>
+      <w:pPr>
+        <w:ind w:left="2880" w:hanging="360"/>
+      </w:pPr>
+      <w:rPr>
+        <w:rFonts w:ascii="Symbol" w:hAnsi="Symbol" w:hint="default"/>
+      </w:rPr>
+    </w:lvl>
+    <w:lvl w:ilvl="4" w:tplc="041F0003" w:tentative="1">
+      <w:start w:val="1"/>
+      <w:numFmt w:val="bullet"/>
+      <w:lvlText w:val="o"/>
+      <w:lvlJc w:val="left"/>
+      <w:pPr>
+        <w:ind w:left="3600" w:hanging="360"/>
+      </w:pPr>
+      <w:rPr>
+        <w:rFonts w:ascii="Courier New" w:hAnsi="Courier New" w:cs="Courier New" w:hint="default"/>
+      </w:rPr>
+    </w:lvl>
+    <w:lvl w:ilvl="5" w:tplc="041F0005" w:tentative="1">
+      <w:start w:val="1"/>
+      <w:numFmt w:val="bullet"/>
+      <w:lvlText w:val=""/>
+      <w:lvlJc w:val="left"/>
+      <w:pPr>
+        <w:ind w:left="4320" w:hanging="360"/>
+      </w:pPr>
+      <w:rPr>
+        <w:rFonts w:ascii="Wingdings" w:hAnsi="Wingdings" w:hint="default"/>
+      </w:rPr>
+    </w:lvl>
+    <w:lvl w:ilvl="6" w:tplc="041F0001" w:tentative="1">
+      <w:start w:val="1"/>
+      <w:numFmt w:val="bullet"/>
+      <w:lvlText w:val=""/>
+      <w:lvlJc w:val="left"/>
+      <w:pPr>
+        <w:ind w:left="5040" w:hanging="360"/>
+      </w:pPr>
+      <w:rPr>
+        <w:rFonts w:ascii="Symbol" w:hAnsi="Symbol" w:hint="default"/>
+      </w:rPr>
+    </w:lvl>
+    <w:lvl w:ilvl="7" w:tplc="041F0003" w:tentative="1">
+      <w:start w:val="1"/>
+      <w:numFmt w:val="bullet"/>
+      <w:lvlText w:val="o"/>
+      <w:lvlJc w:val="left"/>
+      <w:pPr>
+        <w:ind w:left="5760" w:hanging="360"/>
+      </w:pPr>
+      <w:rPr>
+        <w:rFonts w:ascii="Courier New" w:hAnsi="Courier New" w:cs="Courier New" w:hint="default"/>
+      </w:rPr>
+    </w:lvl>
+    <w:lvl w:ilvl="8" w:tplc="041F0005" w:tentative="1">
+      <w:start w:val="1"/>
+      <w:numFmt w:val="bullet"/>
+      <w:lvlText w:val=""/>
+      <w:lvlJc w:val="left"/>
+      <w:pPr>
+        <w:ind w:left="6480" w:hanging="360"/>
+      </w:pPr>
+      <w:rPr>
+        <w:rFonts w:ascii="Wingdings" w:hAnsi="Wingdings" w:hint="default"/>
+      </w:rPr>
+    </w:lvl>
+  </w:abstractNum>
+  <w:abstractNum w:abstractNumId="1" w15:restartNumberingAfterBreak="0">
     <w:nsid w:val="319F4C82"/>
     <w:multiLevelType w:val="hybridMultilevel"/>
     <w:tmpl w:val="AD3C5F48"/>
@@ -6568,7 +5683,7 @@
       </w:rPr>
     </w:lvl>
   </w:abstractNum>
-  <w:abstractNum w:abstractNumId="1" w15:restartNumberingAfterBreak="0">
+  <w:abstractNum w:abstractNumId="2" w15:restartNumberingAfterBreak="0">
     <w:nsid w:val="3B725735"/>
     <w:multiLevelType w:val="hybridMultilevel"/>
     <w:tmpl w:val="AD60D1D6"/>
@@ -6657,7 +5772,7 @@
       </w:pPr>
     </w:lvl>
   </w:abstractNum>
-  <w:abstractNum w:abstractNumId="2" w15:restartNumberingAfterBreak="0">
+  <w:abstractNum w:abstractNumId="3" w15:restartNumberingAfterBreak="0">
     <w:nsid w:val="4DE053B3"/>
     <w:multiLevelType w:val="multilevel"/>
     <w:tmpl w:val="F4F4DB22"/>
@@ -6778,7 +5893,7 @@
       </w:rPr>
     </w:lvl>
   </w:abstractNum>
-  <w:abstractNum w:abstractNumId="3" w15:restartNumberingAfterBreak="0">
+  <w:abstractNum w:abstractNumId="4" w15:restartNumberingAfterBreak="0">
     <w:nsid w:val="686B0E65"/>
     <w:multiLevelType w:val="hybridMultilevel"/>
     <w:tmpl w:val="093CB612"/>
@@ -6892,15 +6007,18 @@
     </w:lvl>
   </w:abstractNum>
   <w:num w:numId="1">
+    <w:abstractNumId w:val="2"/>
+  </w:num>
+  <w:num w:numId="2">
+    <w:abstractNumId w:val="3"/>
+  </w:num>
+  <w:num w:numId="3">
+    <w:abstractNumId w:val="4"/>
+  </w:num>
+  <w:num w:numId="4">
     <w:abstractNumId w:val="1"/>
   </w:num>
-  <w:num w:numId="2">
-    <w:abstractNumId w:val="2"/>
-  </w:num>
-  <w:num w:numId="3">
-    <w:abstractNumId w:val="3"/>
-  </w:num>
-  <w:num w:numId="4">
+  <w:num w:numId="5">
     <w:abstractNumId w:val="0"/>
   </w:num>
 </w:numbering>
@@ -7312,11 +6430,11 @@
       <w:lang w:val="en-US"/>
     </w:rPr>
   </w:style>
-  <w:style w:type="paragraph" w:styleId="Balk1">
+  <w:style w:type="paragraph" w:styleId="Heading1">
     <w:name w:val="heading 1"/>
     <w:basedOn w:val="Normal"/>
     <w:next w:val="Normal"/>
-    <w:link w:val="Balk1Char"/>
+    <w:link w:val="Heading1Char"/>
     <w:uiPriority w:val="9"/>
     <w:qFormat/>
     <w:rsid w:val="003505CC"/>
@@ -7334,11 +6452,11 @@
       <w:szCs w:val="32"/>
     </w:rPr>
   </w:style>
-  <w:style w:type="paragraph" w:styleId="Balk2">
+  <w:style w:type="paragraph" w:styleId="Heading2">
     <w:name w:val="heading 2"/>
     <w:basedOn w:val="Normal"/>
     <w:next w:val="Normal"/>
-    <w:link w:val="Balk2Char"/>
+    <w:link w:val="Heading2Char"/>
     <w:uiPriority w:val="9"/>
     <w:unhideWhenUsed/>
     <w:qFormat/>
@@ -7357,13 +6475,13 @@
       <w:szCs w:val="26"/>
     </w:rPr>
   </w:style>
-  <w:style w:type="character" w:default="1" w:styleId="VarsaylanParagrafYazTipi">
+  <w:style w:type="character" w:default="1" w:styleId="DefaultParagraphFont">
     <w:name w:val="Default Paragraph Font"/>
     <w:uiPriority w:val="1"/>
     <w:semiHidden/>
     <w:unhideWhenUsed/>
   </w:style>
-  <w:style w:type="table" w:default="1" w:styleId="NormalTablo">
+  <w:style w:type="table" w:default="1" w:styleId="TableNormal">
     <w:name w:val="Normal Table"/>
     <w:uiPriority w:val="99"/>
     <w:semiHidden/>
@@ -7378,16 +6496,16 @@
       </w:tblCellMar>
     </w:tblPr>
   </w:style>
-  <w:style w:type="numbering" w:default="1" w:styleId="ListeYok">
+  <w:style w:type="numbering" w:default="1" w:styleId="NoList">
     <w:name w:val="No List"/>
     <w:uiPriority w:val="99"/>
     <w:semiHidden/>
     <w:unhideWhenUsed/>
   </w:style>
-  <w:style w:type="character" w:customStyle="1" w:styleId="Balk1Char">
-    <w:name w:val="Başlık 1 Char"/>
-    <w:basedOn w:val="VarsaylanParagrafYazTipi"/>
-    <w:link w:val="Balk1"/>
+  <w:style w:type="character" w:customStyle="1" w:styleId="Heading1Char">
+    <w:name w:val="Heading 1 Char"/>
+    <w:basedOn w:val="DefaultParagraphFont"/>
+    <w:link w:val="Heading1"/>
     <w:uiPriority w:val="9"/>
     <w:rsid w:val="003505CC"/>
     <w:rPr>
@@ -7399,9 +6517,9 @@
       <w:lang w:val="en-US"/>
     </w:rPr>
   </w:style>
-  <w:style w:type="paragraph" w:styleId="TBal">
+  <w:style w:type="paragraph" w:styleId="TOCHeading">
     <w:name w:val="TOC Heading"/>
-    <w:basedOn w:val="Balk1"/>
+    <w:basedOn w:val="Heading1"/>
     <w:next w:val="Normal"/>
     <w:uiPriority w:val="39"/>
     <w:unhideWhenUsed/>
@@ -7412,7 +6530,7 @@
       <w:outlineLvl w:val="9"/>
     </w:pPr>
   </w:style>
-  <w:style w:type="paragraph" w:styleId="ListeParagraf">
+  <w:style w:type="paragraph" w:styleId="ListParagraph">
     <w:name w:val="List Paragraph"/>
     <w:basedOn w:val="Normal"/>
     <w:uiPriority w:val="34"/>
@@ -7423,10 +6541,10 @@
       <w:contextualSpacing/>
     </w:pPr>
   </w:style>
-  <w:style w:type="character" w:customStyle="1" w:styleId="Balk2Char">
-    <w:name w:val="Başlık 2 Char"/>
-    <w:basedOn w:val="VarsaylanParagrafYazTipi"/>
-    <w:link w:val="Balk2"/>
+  <w:style w:type="character" w:customStyle="1" w:styleId="Heading2Char">
+    <w:name w:val="Heading 2 Char"/>
+    <w:basedOn w:val="DefaultParagraphFont"/>
+    <w:link w:val="Heading2"/>
     <w:uiPriority w:val="9"/>
     <w:rsid w:val="003505CC"/>
     <w:rPr>
@@ -7438,7 +6556,7 @@
       <w:lang w:val="en-US"/>
     </w:rPr>
   </w:style>
-  <w:style w:type="paragraph" w:styleId="T1">
+  <w:style w:type="paragraph" w:styleId="TOC1">
     <w:name w:val="toc 1"/>
     <w:basedOn w:val="Normal"/>
     <w:next w:val="Normal"/>
@@ -7450,7 +6568,7 @@
       <w:spacing w:after="100"/>
     </w:pPr>
   </w:style>
-  <w:style w:type="paragraph" w:styleId="T2">
+  <w:style w:type="paragraph" w:styleId="TOC2">
     <w:name w:val="toc 2"/>
     <w:basedOn w:val="Normal"/>
     <w:next w:val="Normal"/>
@@ -7463,9 +6581,9 @@
       <w:ind w:left="240"/>
     </w:pPr>
   </w:style>
-  <w:style w:type="character" w:styleId="Kpr">
+  <w:style w:type="character" w:styleId="Hyperlink">
     <w:name w:val="Hyperlink"/>
-    <w:basedOn w:val="VarsaylanParagrafYazTipi"/>
+    <w:basedOn w:val="DefaultParagraphFont"/>
     <w:uiPriority w:val="99"/>
     <w:unhideWhenUsed/>
     <w:rsid w:val="002F1AFB"/>
@@ -7474,9 +6592,9 @@
       <w:u w:val="single"/>
     </w:rPr>
   </w:style>
-  <w:style w:type="table" w:styleId="TabloKlavuzu">
+  <w:style w:type="table" w:styleId="TableGrid">
     <w:name w:val="Table Grid"/>
-    <w:basedOn w:val="NormalTablo"/>
+    <w:basedOn w:val="TableNormal"/>
     <w:uiPriority w:val="39"/>
     <w:rsid w:val="009C0A22"/>
     <w:pPr>
@@ -7492,6 +6610,18 @@
         <w:insideV w:val="single" w:sz="4" w:space="0" w:color="auto"/>
       </w:tblBorders>
     </w:tblPr>
+  </w:style>
+  <w:style w:type="character" w:styleId="UnresolvedMention">
+    <w:name w:val="Unresolved Mention"/>
+    <w:basedOn w:val="DefaultParagraphFont"/>
+    <w:uiPriority w:val="99"/>
+    <w:semiHidden/>
+    <w:unhideWhenUsed/>
+    <w:rsid w:val="000B57D7"/>
+    <w:rPr>
+      <w:color w:val="605E5C"/>
+      <w:shd w:val="clear" w:color="auto" w:fill="E1DFDD"/>
+    </w:rPr>
   </w:style>
 </w:styles>
 </file>

</xml_diff>